<commit_message>
Diseño Mecanicas NPC Final
cambios menores en otros documentos
</commit_message>
<xml_diff>
--- a/Documentacion/Plantilla_Planificacion.docx
+++ b/Documentacion/Plantilla_Planificacion.docx
@@ -3204,8 +3204,6 @@
               </w:rPr>
               <w:t>Personal</w:t>
             </w:r>
-            <w:bookmarkStart w:id="5" w:name="_GoBack"/>
-            <w:bookmarkEnd w:id="5"/>
           </w:p>
         </w:tc>
         <w:tc>
@@ -3296,16 +3294,881 @@
           <w:numId w:val="3"/>
         </w:numPr>
       </w:pPr>
-      <w:bookmarkStart w:id="6" w:name="_Toc466288129"/>
+      <w:bookmarkStart w:id="5" w:name="_Toc466288129"/>
       <w:r>
         <w:t>Prioridades de los riesgos</w:t>
       </w:r>
       <w:r>
         <w:t>.</w:t>
       </w:r>
-      <w:bookmarkEnd w:id="6"/>
+      <w:bookmarkEnd w:id="5"/>
     </w:p>
     <w:p/>
+    <w:p>
+      <w:r>
+        <w:t>¿probabilidad y efectos?</w:t>
+      </w:r>
+    </w:p>
+    <w:tbl>
+      <w:tblPr>
+        <w:tblStyle w:val="ListTable3Accent3"/>
+        <w:tblW w:w="0" w:type="auto"/>
+        <w:tblLook w:val="04A0" w:firstRow="1" w:lastRow="0" w:firstColumn="1" w:lastColumn="0" w:noHBand="0" w:noVBand="1"/>
+      </w:tblPr>
+      <w:tblGrid>
+        <w:gridCol w:w="3794"/>
+        <w:gridCol w:w="1001"/>
+        <w:gridCol w:w="416"/>
+        <w:gridCol w:w="1276"/>
+        <w:gridCol w:w="2126"/>
+      </w:tblGrid>
+      <w:tr>
+        <w:trPr>
+          <w:cnfStyle w:val="100000000000" w:firstRow="1" w:lastRow="0" w:firstColumn="0" w:lastColumn="0" w:oddVBand="0" w:evenVBand="0" w:oddHBand="0" w:evenHBand="0" w:firstRowFirstColumn="0" w:firstRowLastColumn="0" w:lastRowFirstColumn="0" w:lastRowLastColumn="0"/>
+        </w:trPr>
+        <w:tc>
+          <w:tcPr>
+            <w:cnfStyle w:val="001000000100" w:firstRow="0" w:lastRow="0" w:firstColumn="1" w:lastColumn="0" w:oddVBand="0" w:evenVBand="0" w:oddHBand="0" w:evenHBand="0" w:firstRowFirstColumn="1" w:firstRowLastColumn="0" w:lastRowFirstColumn="0" w:lastRowLastColumn="0"/>
+            <w:tcW w:w="3794" w:type="dxa"/>
+          </w:tcPr>
+          <w:p>
+            <w:pPr>
+              <w:jc w:val="center"/>
+              <w:rPr>
+                <w:rFonts w:eastAsiaTheme="minorHAnsi"/>
+                <w:bCs w:val="0"/>
+                <w:color w:val="auto"/>
+                <w:sz w:val="28"/>
+                <w:szCs w:val="22"/>
+                <w:lang w:val="es-ES" w:eastAsia="en-US"/>
+              </w:rPr>
+            </w:pPr>
+            <w:r>
+              <w:rPr>
+                <w:rFonts w:eastAsiaTheme="minorHAnsi"/>
+                <w:bCs w:val="0"/>
+                <w:color w:val="auto"/>
+                <w:sz w:val="28"/>
+                <w:szCs w:val="22"/>
+                <w:lang w:val="es-ES" w:eastAsia="en-US"/>
+              </w:rPr>
+              <w:t>RIESGO</w:t>
+            </w:r>
+          </w:p>
+        </w:tc>
+        <w:tc>
+          <w:tcPr>
+            <w:tcW w:w="2693" w:type="dxa"/>
+            <w:gridSpan w:val="3"/>
+          </w:tcPr>
+          <w:p>
+            <w:pPr>
+              <w:jc w:val="center"/>
+              <w:cnfStyle w:val="100000000000" w:firstRow="1" w:lastRow="0" w:firstColumn="0" w:lastColumn="0" w:oddVBand="0" w:evenVBand="0" w:oddHBand="0" w:evenHBand="0" w:firstRowFirstColumn="0" w:firstRowLastColumn="0" w:lastRowFirstColumn="0" w:lastRowLastColumn="0"/>
+              <w:rPr>
+                <w:rFonts w:eastAsiaTheme="minorHAnsi"/>
+                <w:bCs w:val="0"/>
+                <w:color w:val="auto"/>
+                <w:sz w:val="28"/>
+                <w:szCs w:val="22"/>
+                <w:lang w:val="es-ES" w:eastAsia="en-US"/>
+              </w:rPr>
+            </w:pPr>
+            <w:r>
+              <w:rPr>
+                <w:rFonts w:eastAsiaTheme="minorHAnsi"/>
+                <w:bCs w:val="0"/>
+                <w:color w:val="auto"/>
+                <w:sz w:val="28"/>
+                <w:szCs w:val="22"/>
+                <w:lang w:val="es-ES" w:eastAsia="en-US"/>
+              </w:rPr>
+              <w:t>PROBABILIDAD</w:t>
+            </w:r>
+          </w:p>
+        </w:tc>
+        <w:tc>
+          <w:tcPr>
+            <w:tcW w:w="2126" w:type="dxa"/>
+          </w:tcPr>
+          <w:p>
+            <w:pPr>
+              <w:jc w:val="center"/>
+              <w:cnfStyle w:val="100000000000" w:firstRow="1" w:lastRow="0" w:firstColumn="0" w:lastColumn="0" w:oddVBand="0" w:evenVBand="0" w:oddHBand="0" w:evenHBand="0" w:firstRowFirstColumn="0" w:firstRowLastColumn="0" w:lastRowFirstColumn="0" w:lastRowLastColumn="0"/>
+              <w:rPr>
+                <w:rFonts w:eastAsiaTheme="minorHAnsi"/>
+                <w:bCs w:val="0"/>
+                <w:color w:val="auto"/>
+                <w:sz w:val="28"/>
+                <w:szCs w:val="22"/>
+                <w:lang w:val="es-ES" w:eastAsia="en-US"/>
+              </w:rPr>
+            </w:pPr>
+            <w:r>
+              <w:rPr>
+                <w:rFonts w:eastAsiaTheme="minorHAnsi"/>
+                <w:bCs w:val="0"/>
+                <w:color w:val="auto"/>
+                <w:sz w:val="28"/>
+                <w:szCs w:val="22"/>
+                <w:lang w:val="es-ES" w:eastAsia="en-US"/>
+              </w:rPr>
+              <w:t>EFECTO</w:t>
+            </w:r>
+          </w:p>
+        </w:tc>
+      </w:tr>
+      <w:tr>
+        <w:trPr>
+          <w:cnfStyle w:val="000000100000" w:firstRow="0" w:lastRow="0" w:firstColumn="0" w:lastColumn="0" w:oddVBand="0" w:evenVBand="0" w:oddHBand="1" w:evenHBand="0" w:firstRowFirstColumn="0" w:firstRowLastColumn="0" w:lastRowFirstColumn="0" w:lastRowLastColumn="0"/>
+        </w:trPr>
+        <w:tc>
+          <w:tcPr>
+            <w:cnfStyle w:val="001000000000" w:firstRow="0" w:lastRow="0" w:firstColumn="1" w:lastColumn="0" w:oddVBand="0" w:evenVBand="0" w:oddHBand="0" w:evenHBand="0" w:firstRowFirstColumn="0" w:firstRowLastColumn="0" w:lastRowFirstColumn="0" w:lastRowLastColumn="0"/>
+            <w:tcW w:w="3794" w:type="dxa"/>
+          </w:tcPr>
+          <w:p>
+            <w:pPr>
+              <w:rPr>
+                <w:rFonts w:eastAsiaTheme="minorHAnsi"/>
+                <w:b w:val="0"/>
+                <w:sz w:val="24"/>
+                <w:szCs w:val="22"/>
+                <w:lang w:val="es-ES" w:eastAsia="en-US"/>
+              </w:rPr>
+            </w:pPr>
+            <w:r>
+              <w:rPr>
+                <w:rFonts w:eastAsiaTheme="minorHAnsi"/>
+                <w:b w:val="0"/>
+                <w:sz w:val="24"/>
+                <w:szCs w:val="22"/>
+                <w:lang w:val="es-ES" w:eastAsia="en-US"/>
+              </w:rPr>
+              <w:t>Problemas/Fallos de PC</w:t>
+            </w:r>
+          </w:p>
+        </w:tc>
+        <w:tc>
+          <w:tcPr>
+            <w:tcW w:w="1417" w:type="dxa"/>
+            <w:gridSpan w:val="2"/>
+          </w:tcPr>
+          <w:p>
+            <w:pPr>
+              <w:cnfStyle w:val="000000100000" w:firstRow="0" w:lastRow="0" w:firstColumn="0" w:lastColumn="0" w:oddVBand="0" w:evenVBand="0" w:oddHBand="1" w:evenHBand="0" w:firstRowFirstColumn="0" w:firstRowLastColumn="0" w:lastRowFirstColumn="0" w:lastRowLastColumn="0"/>
+              <w:rPr>
+                <w:sz w:val="24"/>
+              </w:rPr>
+            </w:pPr>
+          </w:p>
+        </w:tc>
+        <w:tc>
+          <w:tcPr>
+            <w:tcW w:w="3402" w:type="dxa"/>
+            <w:gridSpan w:val="2"/>
+          </w:tcPr>
+          <w:p>
+            <w:pPr>
+              <w:cnfStyle w:val="000000100000" w:firstRow="0" w:lastRow="0" w:firstColumn="0" w:lastColumn="0" w:oddVBand="0" w:evenVBand="0" w:oddHBand="1" w:evenHBand="0" w:firstRowFirstColumn="0" w:firstRowLastColumn="0" w:lastRowFirstColumn="0" w:lastRowLastColumn="0"/>
+              <w:rPr>
+                <w:sz w:val="24"/>
+              </w:rPr>
+            </w:pPr>
+          </w:p>
+        </w:tc>
+      </w:tr>
+      <w:tr>
+        <w:tc>
+          <w:tcPr>
+            <w:cnfStyle w:val="001000000000" w:firstRow="0" w:lastRow="0" w:firstColumn="1" w:lastColumn="0" w:oddVBand="0" w:evenVBand="0" w:oddHBand="0" w:evenHBand="0" w:firstRowFirstColumn="0" w:firstRowLastColumn="0" w:lastRowFirstColumn="0" w:lastRowLastColumn="0"/>
+            <w:tcW w:w="3794" w:type="dxa"/>
+          </w:tcPr>
+          <w:p>
+            <w:pPr>
+              <w:rPr>
+                <w:rFonts w:eastAsiaTheme="minorHAnsi"/>
+                <w:b w:val="0"/>
+                <w:sz w:val="24"/>
+                <w:szCs w:val="22"/>
+                <w:lang w:val="es-ES" w:eastAsia="en-US"/>
+              </w:rPr>
+            </w:pPr>
+            <w:r>
+              <w:rPr>
+                <w:rFonts w:eastAsiaTheme="minorHAnsi"/>
+                <w:b w:val="0"/>
+                <w:sz w:val="24"/>
+                <w:szCs w:val="22"/>
+                <w:lang w:val="es-ES" w:eastAsia="en-US"/>
+              </w:rPr>
+              <w:t>Tiempo infra estimado</w:t>
+            </w:r>
+          </w:p>
+        </w:tc>
+        <w:tc>
+          <w:tcPr>
+            <w:tcW w:w="1001" w:type="dxa"/>
+          </w:tcPr>
+          <w:p>
+            <w:pPr>
+              <w:cnfStyle w:val="000000000000" w:firstRow="0" w:lastRow="0" w:firstColumn="0" w:lastColumn="0" w:oddVBand="0" w:evenVBand="0" w:oddHBand="0" w:evenHBand="0" w:firstRowFirstColumn="0" w:firstRowLastColumn="0" w:lastRowFirstColumn="0" w:lastRowLastColumn="0"/>
+              <w:rPr>
+                <w:sz w:val="24"/>
+              </w:rPr>
+            </w:pPr>
+          </w:p>
+        </w:tc>
+        <w:tc>
+          <w:tcPr>
+            <w:tcW w:w="3818" w:type="dxa"/>
+            <w:gridSpan w:val="3"/>
+          </w:tcPr>
+          <w:p>
+            <w:pPr>
+              <w:cnfStyle w:val="000000000000" w:firstRow="0" w:lastRow="0" w:firstColumn="0" w:lastColumn="0" w:oddVBand="0" w:evenVBand="0" w:oddHBand="0" w:evenHBand="0" w:firstRowFirstColumn="0" w:firstRowLastColumn="0" w:lastRowFirstColumn="0" w:lastRowLastColumn="0"/>
+              <w:rPr>
+                <w:sz w:val="24"/>
+              </w:rPr>
+            </w:pPr>
+            <w:bookmarkStart w:id="6" w:name="_GoBack"/>
+            <w:bookmarkEnd w:id="6"/>
+          </w:p>
+        </w:tc>
+      </w:tr>
+      <w:tr>
+        <w:trPr>
+          <w:cnfStyle w:val="000000100000" w:firstRow="0" w:lastRow="0" w:firstColumn="0" w:lastColumn="0" w:oddVBand="0" w:evenVBand="0" w:oddHBand="1" w:evenHBand="0" w:firstRowFirstColumn="0" w:firstRowLastColumn="0" w:lastRowFirstColumn="0" w:lastRowLastColumn="0"/>
+        </w:trPr>
+        <w:tc>
+          <w:tcPr>
+            <w:cnfStyle w:val="001000000000" w:firstRow="0" w:lastRow="0" w:firstColumn="1" w:lastColumn="0" w:oddVBand="0" w:evenVBand="0" w:oddHBand="0" w:evenHBand="0" w:firstRowFirstColumn="0" w:firstRowLastColumn="0" w:lastRowFirstColumn="0" w:lastRowLastColumn="0"/>
+            <w:tcW w:w="3794" w:type="dxa"/>
+          </w:tcPr>
+          <w:p>
+            <w:pPr>
+              <w:rPr>
+                <w:rFonts w:eastAsiaTheme="minorHAnsi"/>
+                <w:b w:val="0"/>
+                <w:sz w:val="24"/>
+                <w:szCs w:val="22"/>
+                <w:lang w:val="es-ES" w:eastAsia="en-US"/>
+              </w:rPr>
+            </w:pPr>
+            <w:r>
+              <w:rPr>
+                <w:rFonts w:eastAsiaTheme="minorHAnsi"/>
+                <w:b w:val="0"/>
+                <w:sz w:val="24"/>
+                <w:szCs w:val="22"/>
+                <w:lang w:val="es-ES" w:eastAsia="en-US"/>
+              </w:rPr>
+              <w:t>El cliente no tiene definidas todas las funciones del producto</w:t>
+            </w:r>
+          </w:p>
+        </w:tc>
+        <w:tc>
+          <w:tcPr>
+            <w:tcW w:w="1001" w:type="dxa"/>
+          </w:tcPr>
+          <w:p>
+            <w:pPr>
+              <w:cnfStyle w:val="000000100000" w:firstRow="0" w:lastRow="0" w:firstColumn="0" w:lastColumn="0" w:oddVBand="0" w:evenVBand="0" w:oddHBand="1" w:evenHBand="0" w:firstRowFirstColumn="0" w:firstRowLastColumn="0" w:lastRowFirstColumn="0" w:lastRowLastColumn="0"/>
+              <w:rPr>
+                <w:sz w:val="24"/>
+              </w:rPr>
+            </w:pPr>
+          </w:p>
+        </w:tc>
+        <w:tc>
+          <w:tcPr>
+            <w:tcW w:w="3818" w:type="dxa"/>
+            <w:gridSpan w:val="3"/>
+          </w:tcPr>
+          <w:p>
+            <w:pPr>
+              <w:cnfStyle w:val="000000100000" w:firstRow="0" w:lastRow="0" w:firstColumn="0" w:lastColumn="0" w:oddVBand="0" w:evenVBand="0" w:oddHBand="1" w:evenHBand="0" w:firstRowFirstColumn="0" w:firstRowLastColumn="0" w:lastRowFirstColumn="0" w:lastRowLastColumn="0"/>
+              <w:rPr>
+                <w:sz w:val="24"/>
+              </w:rPr>
+            </w:pPr>
+          </w:p>
+        </w:tc>
+      </w:tr>
+      <w:tr>
+        <w:tc>
+          <w:tcPr>
+            <w:cnfStyle w:val="001000000000" w:firstRow="0" w:lastRow="0" w:firstColumn="1" w:lastColumn="0" w:oddVBand="0" w:evenVBand="0" w:oddHBand="0" w:evenHBand="0" w:firstRowFirstColumn="0" w:firstRowLastColumn="0" w:lastRowFirstColumn="0" w:lastRowLastColumn="0"/>
+            <w:tcW w:w="3794" w:type="dxa"/>
+          </w:tcPr>
+          <w:p>
+            <w:pPr>
+              <w:rPr>
+                <w:rFonts w:eastAsiaTheme="minorHAnsi"/>
+                <w:b w:val="0"/>
+                <w:sz w:val="24"/>
+                <w:szCs w:val="22"/>
+                <w:lang w:val="es-ES" w:eastAsia="en-US"/>
+              </w:rPr>
+            </w:pPr>
+            <w:r>
+              <w:rPr>
+                <w:rFonts w:eastAsiaTheme="minorHAnsi"/>
+                <w:b w:val="0"/>
+                <w:sz w:val="24"/>
+                <w:szCs w:val="22"/>
+                <w:lang w:val="es-ES" w:eastAsia="en-US"/>
+              </w:rPr>
+              <w:t>Librerías incompatibles entre sí</w:t>
+            </w:r>
+          </w:p>
+        </w:tc>
+        <w:tc>
+          <w:tcPr>
+            <w:tcW w:w="1001" w:type="dxa"/>
+          </w:tcPr>
+          <w:p>
+            <w:pPr>
+              <w:cnfStyle w:val="000000000000" w:firstRow="0" w:lastRow="0" w:firstColumn="0" w:lastColumn="0" w:oddVBand="0" w:evenVBand="0" w:oddHBand="0" w:evenHBand="0" w:firstRowFirstColumn="0" w:firstRowLastColumn="0" w:lastRowFirstColumn="0" w:lastRowLastColumn="0"/>
+              <w:rPr>
+                <w:sz w:val="24"/>
+              </w:rPr>
+            </w:pPr>
+          </w:p>
+        </w:tc>
+        <w:tc>
+          <w:tcPr>
+            <w:tcW w:w="3818" w:type="dxa"/>
+            <w:gridSpan w:val="3"/>
+          </w:tcPr>
+          <w:p>
+            <w:pPr>
+              <w:cnfStyle w:val="000000000000" w:firstRow="0" w:lastRow="0" w:firstColumn="0" w:lastColumn="0" w:oddVBand="0" w:evenVBand="0" w:oddHBand="0" w:evenHBand="0" w:firstRowFirstColumn="0" w:firstRowLastColumn="0" w:lastRowFirstColumn="0" w:lastRowLastColumn="0"/>
+              <w:rPr>
+                <w:sz w:val="24"/>
+              </w:rPr>
+            </w:pPr>
+          </w:p>
+        </w:tc>
+      </w:tr>
+      <w:tr>
+        <w:trPr>
+          <w:cnfStyle w:val="000000100000" w:firstRow="0" w:lastRow="0" w:firstColumn="0" w:lastColumn="0" w:oddVBand="0" w:evenVBand="0" w:oddHBand="1" w:evenHBand="0" w:firstRowFirstColumn="0" w:firstRowLastColumn="0" w:lastRowFirstColumn="0" w:lastRowLastColumn="0"/>
+        </w:trPr>
+        <w:tc>
+          <w:tcPr>
+            <w:cnfStyle w:val="001000000000" w:firstRow="0" w:lastRow="0" w:firstColumn="1" w:lastColumn="0" w:oddVBand="0" w:evenVBand="0" w:oddHBand="0" w:evenHBand="0" w:firstRowFirstColumn="0" w:firstRowLastColumn="0" w:lastRowFirstColumn="0" w:lastRowLastColumn="0"/>
+            <w:tcW w:w="3794" w:type="dxa"/>
+          </w:tcPr>
+          <w:p>
+            <w:pPr>
+              <w:rPr>
+                <w:rFonts w:eastAsiaTheme="minorHAnsi"/>
+                <w:b w:val="0"/>
+                <w:sz w:val="24"/>
+                <w:szCs w:val="22"/>
+                <w:lang w:val="es-ES" w:eastAsia="en-US"/>
+              </w:rPr>
+            </w:pPr>
+            <w:r>
+              <w:rPr>
+                <w:rFonts w:eastAsiaTheme="minorHAnsi"/>
+                <w:b w:val="0"/>
+                <w:sz w:val="24"/>
+                <w:szCs w:val="22"/>
+                <w:lang w:val="es-ES" w:eastAsia="en-US"/>
+              </w:rPr>
+              <w:t>Pérdida de documentación o archivos importantes</w:t>
+            </w:r>
+          </w:p>
+        </w:tc>
+        <w:tc>
+          <w:tcPr>
+            <w:tcW w:w="1001" w:type="dxa"/>
+          </w:tcPr>
+          <w:p>
+            <w:pPr>
+              <w:cnfStyle w:val="000000100000" w:firstRow="0" w:lastRow="0" w:firstColumn="0" w:lastColumn="0" w:oddVBand="0" w:evenVBand="0" w:oddHBand="1" w:evenHBand="0" w:firstRowFirstColumn="0" w:firstRowLastColumn="0" w:lastRowFirstColumn="0" w:lastRowLastColumn="0"/>
+              <w:rPr>
+                <w:sz w:val="24"/>
+              </w:rPr>
+            </w:pPr>
+          </w:p>
+        </w:tc>
+        <w:tc>
+          <w:tcPr>
+            <w:tcW w:w="3818" w:type="dxa"/>
+            <w:gridSpan w:val="3"/>
+          </w:tcPr>
+          <w:p>
+            <w:pPr>
+              <w:cnfStyle w:val="000000100000" w:firstRow="0" w:lastRow="0" w:firstColumn="0" w:lastColumn="0" w:oddVBand="0" w:evenVBand="0" w:oddHBand="1" w:evenHBand="0" w:firstRowFirstColumn="0" w:firstRowLastColumn="0" w:lastRowFirstColumn="0" w:lastRowLastColumn="0"/>
+              <w:rPr>
+                <w:sz w:val="24"/>
+              </w:rPr>
+            </w:pPr>
+          </w:p>
+        </w:tc>
+      </w:tr>
+      <w:tr>
+        <w:tc>
+          <w:tcPr>
+            <w:cnfStyle w:val="001000000000" w:firstRow="0" w:lastRow="0" w:firstColumn="1" w:lastColumn="0" w:oddVBand="0" w:evenVBand="0" w:oddHBand="0" w:evenHBand="0" w:firstRowFirstColumn="0" w:firstRowLastColumn="0" w:lastRowFirstColumn="0" w:lastRowLastColumn="0"/>
+            <w:tcW w:w="3794" w:type="dxa"/>
+          </w:tcPr>
+          <w:p>
+            <w:pPr>
+              <w:rPr>
+                <w:rFonts w:eastAsiaTheme="minorHAnsi"/>
+                <w:b w:val="0"/>
+                <w:sz w:val="24"/>
+                <w:szCs w:val="22"/>
+                <w:lang w:val="es-ES" w:eastAsia="en-US"/>
+              </w:rPr>
+            </w:pPr>
+            <w:r>
+              <w:rPr>
+                <w:rFonts w:eastAsiaTheme="minorHAnsi"/>
+                <w:b w:val="0"/>
+                <w:sz w:val="24"/>
+                <w:szCs w:val="22"/>
+                <w:lang w:val="es-ES" w:eastAsia="en-US"/>
+              </w:rPr>
+              <w:t>Aparición de tareas no plasmadas en la planificación</w:t>
+            </w:r>
+          </w:p>
+        </w:tc>
+        <w:tc>
+          <w:tcPr>
+            <w:tcW w:w="1001" w:type="dxa"/>
+          </w:tcPr>
+          <w:p>
+            <w:pPr>
+              <w:cnfStyle w:val="000000000000" w:firstRow="0" w:lastRow="0" w:firstColumn="0" w:lastColumn="0" w:oddVBand="0" w:evenVBand="0" w:oddHBand="0" w:evenHBand="0" w:firstRowFirstColumn="0" w:firstRowLastColumn="0" w:lastRowFirstColumn="0" w:lastRowLastColumn="0"/>
+              <w:rPr>
+                <w:sz w:val="24"/>
+              </w:rPr>
+            </w:pPr>
+          </w:p>
+        </w:tc>
+        <w:tc>
+          <w:tcPr>
+            <w:tcW w:w="3818" w:type="dxa"/>
+            <w:gridSpan w:val="3"/>
+          </w:tcPr>
+          <w:p>
+            <w:pPr>
+              <w:cnfStyle w:val="000000000000" w:firstRow="0" w:lastRow="0" w:firstColumn="0" w:lastColumn="0" w:oddVBand="0" w:evenVBand="0" w:oddHBand="0" w:evenHBand="0" w:firstRowFirstColumn="0" w:firstRowLastColumn="0" w:lastRowFirstColumn="0" w:lastRowLastColumn="0"/>
+              <w:rPr>
+                <w:sz w:val="24"/>
+              </w:rPr>
+            </w:pPr>
+          </w:p>
+        </w:tc>
+      </w:tr>
+      <w:tr>
+        <w:trPr>
+          <w:cnfStyle w:val="000000100000" w:firstRow="0" w:lastRow="0" w:firstColumn="0" w:lastColumn="0" w:oddVBand="0" w:evenVBand="0" w:oddHBand="1" w:evenHBand="0" w:firstRowFirstColumn="0" w:firstRowLastColumn="0" w:lastRowFirstColumn="0" w:lastRowLastColumn="0"/>
+        </w:trPr>
+        <w:tc>
+          <w:tcPr>
+            <w:cnfStyle w:val="001000000000" w:firstRow="0" w:lastRow="0" w:firstColumn="1" w:lastColumn="0" w:oddVBand="0" w:evenVBand="0" w:oddHBand="0" w:evenHBand="0" w:firstRowFirstColumn="0" w:firstRowLastColumn="0" w:lastRowFirstColumn="0" w:lastRowLastColumn="0"/>
+            <w:tcW w:w="3794" w:type="dxa"/>
+          </w:tcPr>
+          <w:p>
+            <w:pPr>
+              <w:rPr>
+                <w:rFonts w:eastAsiaTheme="minorHAnsi"/>
+                <w:b w:val="0"/>
+                <w:sz w:val="24"/>
+                <w:szCs w:val="22"/>
+                <w:lang w:val="es-ES" w:eastAsia="en-US"/>
+              </w:rPr>
+            </w:pPr>
+            <w:r>
+              <w:rPr>
+                <w:rFonts w:eastAsiaTheme="minorHAnsi"/>
+                <w:b w:val="0"/>
+                <w:sz w:val="24"/>
+                <w:szCs w:val="22"/>
+                <w:lang w:val="es-ES" w:eastAsia="en-US"/>
+              </w:rPr>
+              <w:t>Falta de comunicación y/o conflictos dentro del grupo</w:t>
+            </w:r>
+          </w:p>
+        </w:tc>
+        <w:tc>
+          <w:tcPr>
+            <w:tcW w:w="1001" w:type="dxa"/>
+          </w:tcPr>
+          <w:p>
+            <w:pPr>
+              <w:cnfStyle w:val="000000100000" w:firstRow="0" w:lastRow="0" w:firstColumn="0" w:lastColumn="0" w:oddVBand="0" w:evenVBand="0" w:oddHBand="1" w:evenHBand="0" w:firstRowFirstColumn="0" w:firstRowLastColumn="0" w:lastRowFirstColumn="0" w:lastRowLastColumn="0"/>
+              <w:rPr>
+                <w:sz w:val="24"/>
+              </w:rPr>
+            </w:pPr>
+          </w:p>
+        </w:tc>
+        <w:tc>
+          <w:tcPr>
+            <w:tcW w:w="3818" w:type="dxa"/>
+            <w:gridSpan w:val="3"/>
+          </w:tcPr>
+          <w:p>
+            <w:pPr>
+              <w:cnfStyle w:val="000000100000" w:firstRow="0" w:lastRow="0" w:firstColumn="0" w:lastColumn="0" w:oddVBand="0" w:evenVBand="0" w:oddHBand="1" w:evenHBand="0" w:firstRowFirstColumn="0" w:firstRowLastColumn="0" w:lastRowFirstColumn="0" w:lastRowLastColumn="0"/>
+              <w:rPr>
+                <w:sz w:val="24"/>
+              </w:rPr>
+            </w:pPr>
+          </w:p>
+        </w:tc>
+      </w:tr>
+      <w:tr>
+        <w:tc>
+          <w:tcPr>
+            <w:cnfStyle w:val="001000000000" w:firstRow="0" w:lastRow="0" w:firstColumn="1" w:lastColumn="0" w:oddVBand="0" w:evenVBand="0" w:oddHBand="0" w:evenHBand="0" w:firstRowFirstColumn="0" w:firstRowLastColumn="0" w:lastRowFirstColumn="0" w:lastRowLastColumn="0"/>
+            <w:tcW w:w="3794" w:type="dxa"/>
+          </w:tcPr>
+          <w:p>
+            <w:pPr>
+              <w:rPr>
+                <w:rFonts w:eastAsiaTheme="minorHAnsi"/>
+                <w:b w:val="0"/>
+                <w:sz w:val="24"/>
+                <w:szCs w:val="22"/>
+                <w:lang w:val="es-ES" w:eastAsia="en-US"/>
+              </w:rPr>
+            </w:pPr>
+            <w:r>
+              <w:rPr>
+                <w:rFonts w:eastAsiaTheme="minorHAnsi"/>
+                <w:b w:val="0"/>
+                <w:sz w:val="24"/>
+                <w:szCs w:val="22"/>
+                <w:lang w:val="es-ES" w:eastAsia="en-US"/>
+              </w:rPr>
+              <w:t>Estimación de costes erronea</w:t>
+            </w:r>
+          </w:p>
+        </w:tc>
+        <w:tc>
+          <w:tcPr>
+            <w:tcW w:w="1001" w:type="dxa"/>
+          </w:tcPr>
+          <w:p>
+            <w:pPr>
+              <w:cnfStyle w:val="000000000000" w:firstRow="0" w:lastRow="0" w:firstColumn="0" w:lastColumn="0" w:oddVBand="0" w:evenVBand="0" w:oddHBand="0" w:evenHBand="0" w:firstRowFirstColumn="0" w:firstRowLastColumn="0" w:lastRowFirstColumn="0" w:lastRowLastColumn="0"/>
+              <w:rPr>
+                <w:sz w:val="24"/>
+              </w:rPr>
+            </w:pPr>
+          </w:p>
+        </w:tc>
+        <w:tc>
+          <w:tcPr>
+            <w:tcW w:w="3818" w:type="dxa"/>
+            <w:gridSpan w:val="3"/>
+          </w:tcPr>
+          <w:p>
+            <w:pPr>
+              <w:cnfStyle w:val="000000000000" w:firstRow="0" w:lastRow="0" w:firstColumn="0" w:lastColumn="0" w:oddVBand="0" w:evenVBand="0" w:oddHBand="0" w:evenHBand="0" w:firstRowFirstColumn="0" w:firstRowLastColumn="0" w:lastRowFirstColumn="0" w:lastRowLastColumn="0"/>
+              <w:rPr>
+                <w:sz w:val="24"/>
+              </w:rPr>
+            </w:pPr>
+          </w:p>
+        </w:tc>
+      </w:tr>
+      <w:tr>
+        <w:trPr>
+          <w:cnfStyle w:val="000000100000" w:firstRow="0" w:lastRow="0" w:firstColumn="0" w:lastColumn="0" w:oddVBand="0" w:evenVBand="0" w:oddHBand="1" w:evenHBand="0" w:firstRowFirstColumn="0" w:firstRowLastColumn="0" w:lastRowFirstColumn="0" w:lastRowLastColumn="0"/>
+        </w:trPr>
+        <w:tc>
+          <w:tcPr>
+            <w:cnfStyle w:val="001000000000" w:firstRow="0" w:lastRow="0" w:firstColumn="1" w:lastColumn="0" w:oddVBand="0" w:evenVBand="0" w:oddHBand="0" w:evenHBand="0" w:firstRowFirstColumn="0" w:firstRowLastColumn="0" w:lastRowFirstColumn="0" w:lastRowLastColumn="0"/>
+            <w:tcW w:w="3794" w:type="dxa"/>
+          </w:tcPr>
+          <w:p>
+            <w:pPr>
+              <w:rPr>
+                <w:rFonts w:eastAsiaTheme="minorHAnsi"/>
+                <w:b w:val="0"/>
+                <w:sz w:val="24"/>
+                <w:szCs w:val="22"/>
+                <w:lang w:val="es-ES" w:eastAsia="en-US"/>
+              </w:rPr>
+            </w:pPr>
+            <w:r>
+              <w:rPr>
+                <w:rFonts w:eastAsiaTheme="minorHAnsi"/>
+                <w:b w:val="0"/>
+                <w:sz w:val="24"/>
+                <w:szCs w:val="22"/>
+                <w:lang w:val="es-ES" w:eastAsia="en-US"/>
+              </w:rPr>
+              <w:t>Desmotivación en el equipo</w:t>
+            </w:r>
+          </w:p>
+        </w:tc>
+        <w:tc>
+          <w:tcPr>
+            <w:tcW w:w="1001" w:type="dxa"/>
+          </w:tcPr>
+          <w:p>
+            <w:pPr>
+              <w:cnfStyle w:val="000000100000" w:firstRow="0" w:lastRow="0" w:firstColumn="0" w:lastColumn="0" w:oddVBand="0" w:evenVBand="0" w:oddHBand="1" w:evenHBand="0" w:firstRowFirstColumn="0" w:firstRowLastColumn="0" w:lastRowFirstColumn="0" w:lastRowLastColumn="0"/>
+              <w:rPr>
+                <w:sz w:val="24"/>
+              </w:rPr>
+            </w:pPr>
+          </w:p>
+        </w:tc>
+        <w:tc>
+          <w:tcPr>
+            <w:tcW w:w="3818" w:type="dxa"/>
+            <w:gridSpan w:val="3"/>
+          </w:tcPr>
+          <w:p>
+            <w:pPr>
+              <w:cnfStyle w:val="000000100000" w:firstRow="0" w:lastRow="0" w:firstColumn="0" w:lastColumn="0" w:oddVBand="0" w:evenVBand="0" w:oddHBand="1" w:evenHBand="0" w:firstRowFirstColumn="0" w:firstRowLastColumn="0" w:lastRowFirstColumn="0" w:lastRowLastColumn="0"/>
+              <w:rPr>
+                <w:sz w:val="24"/>
+              </w:rPr>
+            </w:pPr>
+          </w:p>
+        </w:tc>
+      </w:tr>
+      <w:tr>
+        <w:tc>
+          <w:tcPr>
+            <w:cnfStyle w:val="001000000000" w:firstRow="0" w:lastRow="0" w:firstColumn="1" w:lastColumn="0" w:oddVBand="0" w:evenVBand="0" w:oddHBand="0" w:evenHBand="0" w:firstRowFirstColumn="0" w:firstRowLastColumn="0" w:lastRowFirstColumn="0" w:lastRowLastColumn="0"/>
+            <w:tcW w:w="3794" w:type="dxa"/>
+          </w:tcPr>
+          <w:p>
+            <w:pPr>
+              <w:rPr>
+                <w:rFonts w:eastAsiaTheme="minorHAnsi"/>
+                <w:b w:val="0"/>
+                <w:sz w:val="24"/>
+                <w:szCs w:val="22"/>
+                <w:lang w:val="es-ES" w:eastAsia="en-US"/>
+              </w:rPr>
+            </w:pPr>
+            <w:r>
+              <w:rPr>
+                <w:rFonts w:eastAsiaTheme="minorHAnsi"/>
+                <w:b w:val="0"/>
+                <w:sz w:val="24"/>
+                <w:szCs w:val="22"/>
+                <w:lang w:val="es-ES" w:eastAsia="en-US"/>
+              </w:rPr>
+              <w:t>Incompatibilidades entre versiones del programa de los miembros del equipo</w:t>
+            </w:r>
+          </w:p>
+        </w:tc>
+        <w:tc>
+          <w:tcPr>
+            <w:tcW w:w="1001" w:type="dxa"/>
+          </w:tcPr>
+          <w:p>
+            <w:pPr>
+              <w:cnfStyle w:val="000000000000" w:firstRow="0" w:lastRow="0" w:firstColumn="0" w:lastColumn="0" w:oddVBand="0" w:evenVBand="0" w:oddHBand="0" w:evenHBand="0" w:firstRowFirstColumn="0" w:firstRowLastColumn="0" w:lastRowFirstColumn="0" w:lastRowLastColumn="0"/>
+              <w:rPr>
+                <w:sz w:val="24"/>
+              </w:rPr>
+            </w:pPr>
+          </w:p>
+        </w:tc>
+        <w:tc>
+          <w:tcPr>
+            <w:tcW w:w="3818" w:type="dxa"/>
+            <w:gridSpan w:val="3"/>
+          </w:tcPr>
+          <w:p>
+            <w:pPr>
+              <w:cnfStyle w:val="000000000000" w:firstRow="0" w:lastRow="0" w:firstColumn="0" w:lastColumn="0" w:oddVBand="0" w:evenVBand="0" w:oddHBand="0" w:evenHBand="0" w:firstRowFirstColumn="0" w:firstRowLastColumn="0" w:lastRowFirstColumn="0" w:lastRowLastColumn="0"/>
+              <w:rPr>
+                <w:sz w:val="24"/>
+              </w:rPr>
+            </w:pPr>
+          </w:p>
+        </w:tc>
+      </w:tr>
+      <w:tr>
+        <w:trPr>
+          <w:cnfStyle w:val="000000100000" w:firstRow="0" w:lastRow="0" w:firstColumn="0" w:lastColumn="0" w:oddVBand="0" w:evenVBand="0" w:oddHBand="1" w:evenHBand="0" w:firstRowFirstColumn="0" w:firstRowLastColumn="0" w:lastRowFirstColumn="0" w:lastRowLastColumn="0"/>
+        </w:trPr>
+        <w:tc>
+          <w:tcPr>
+            <w:cnfStyle w:val="001000000000" w:firstRow="0" w:lastRow="0" w:firstColumn="1" w:lastColumn="0" w:oddVBand="0" w:evenVBand="0" w:oddHBand="0" w:evenHBand="0" w:firstRowFirstColumn="0" w:firstRowLastColumn="0" w:lastRowFirstColumn="0" w:lastRowLastColumn="0"/>
+            <w:tcW w:w="3794" w:type="dxa"/>
+          </w:tcPr>
+          <w:p>
+            <w:pPr>
+              <w:rPr>
+                <w:rFonts w:eastAsiaTheme="minorHAnsi"/>
+                <w:b w:val="0"/>
+                <w:sz w:val="24"/>
+                <w:szCs w:val="22"/>
+                <w:lang w:val="es-ES" w:eastAsia="en-US"/>
+              </w:rPr>
+            </w:pPr>
+            <w:r>
+              <w:rPr>
+                <w:rFonts w:eastAsiaTheme="minorHAnsi"/>
+                <w:b w:val="0"/>
+                <w:sz w:val="24"/>
+                <w:szCs w:val="22"/>
+                <w:lang w:val="es-ES" w:eastAsia="en-US"/>
+              </w:rPr>
+              <w:lastRenderedPageBreak/>
+              <w:t>Demoras en una toma de decisiones ante la necesidad de cambio de requerimientos</w:t>
+            </w:r>
+          </w:p>
+        </w:tc>
+        <w:tc>
+          <w:tcPr>
+            <w:tcW w:w="1001" w:type="dxa"/>
+          </w:tcPr>
+          <w:p>
+            <w:pPr>
+              <w:cnfStyle w:val="000000100000" w:firstRow="0" w:lastRow="0" w:firstColumn="0" w:lastColumn="0" w:oddVBand="0" w:evenVBand="0" w:oddHBand="1" w:evenHBand="0" w:firstRowFirstColumn="0" w:firstRowLastColumn="0" w:lastRowFirstColumn="0" w:lastRowLastColumn="0"/>
+              <w:rPr>
+                <w:sz w:val="24"/>
+              </w:rPr>
+            </w:pPr>
+          </w:p>
+        </w:tc>
+        <w:tc>
+          <w:tcPr>
+            <w:tcW w:w="3818" w:type="dxa"/>
+            <w:gridSpan w:val="3"/>
+          </w:tcPr>
+          <w:p>
+            <w:pPr>
+              <w:cnfStyle w:val="000000100000" w:firstRow="0" w:lastRow="0" w:firstColumn="0" w:lastColumn="0" w:oddVBand="0" w:evenVBand="0" w:oddHBand="1" w:evenHBand="0" w:firstRowFirstColumn="0" w:firstRowLastColumn="0" w:lastRowFirstColumn="0" w:lastRowLastColumn="0"/>
+              <w:rPr>
+                <w:sz w:val="24"/>
+              </w:rPr>
+            </w:pPr>
+          </w:p>
+        </w:tc>
+      </w:tr>
+      <w:tr>
+        <w:tc>
+          <w:tcPr>
+            <w:cnfStyle w:val="001000000000" w:firstRow="0" w:lastRow="0" w:firstColumn="1" w:lastColumn="0" w:oddVBand="0" w:evenVBand="0" w:oddHBand="0" w:evenHBand="0" w:firstRowFirstColumn="0" w:firstRowLastColumn="0" w:lastRowFirstColumn="0" w:lastRowLastColumn="0"/>
+            <w:tcW w:w="3794" w:type="dxa"/>
+          </w:tcPr>
+          <w:p>
+            <w:pPr>
+              <w:rPr>
+                <w:rFonts w:eastAsiaTheme="minorHAnsi"/>
+                <w:b w:val="0"/>
+                <w:sz w:val="24"/>
+                <w:szCs w:val="22"/>
+                <w:lang w:val="es-ES" w:eastAsia="en-US"/>
+              </w:rPr>
+            </w:pPr>
+            <w:r>
+              <w:rPr>
+                <w:rFonts w:eastAsiaTheme="minorHAnsi"/>
+                <w:b w:val="0"/>
+                <w:sz w:val="24"/>
+                <w:szCs w:val="22"/>
+                <w:lang w:val="es-ES" w:eastAsia="en-US"/>
+              </w:rPr>
+              <w:t xml:space="preserve">Baja por enfermedad. </w:t>
+            </w:r>
+          </w:p>
+        </w:tc>
+        <w:tc>
+          <w:tcPr>
+            <w:tcW w:w="1001" w:type="dxa"/>
+          </w:tcPr>
+          <w:p>
+            <w:pPr>
+              <w:cnfStyle w:val="000000000000" w:firstRow="0" w:lastRow="0" w:firstColumn="0" w:lastColumn="0" w:oddVBand="0" w:evenVBand="0" w:oddHBand="0" w:evenHBand="0" w:firstRowFirstColumn="0" w:firstRowLastColumn="0" w:lastRowFirstColumn="0" w:lastRowLastColumn="0"/>
+              <w:rPr>
+                <w:sz w:val="24"/>
+              </w:rPr>
+            </w:pPr>
+          </w:p>
+        </w:tc>
+        <w:tc>
+          <w:tcPr>
+            <w:tcW w:w="3818" w:type="dxa"/>
+            <w:gridSpan w:val="3"/>
+          </w:tcPr>
+          <w:p>
+            <w:pPr>
+              <w:cnfStyle w:val="000000000000" w:firstRow="0" w:lastRow="0" w:firstColumn="0" w:lastColumn="0" w:oddVBand="0" w:evenVBand="0" w:oddHBand="0" w:evenHBand="0" w:firstRowFirstColumn="0" w:firstRowLastColumn="0" w:lastRowFirstColumn="0" w:lastRowLastColumn="0"/>
+              <w:rPr>
+                <w:sz w:val="24"/>
+              </w:rPr>
+            </w:pPr>
+          </w:p>
+        </w:tc>
+      </w:tr>
+      <w:tr>
+        <w:trPr>
+          <w:cnfStyle w:val="000000100000" w:firstRow="0" w:lastRow="0" w:firstColumn="0" w:lastColumn="0" w:oddVBand="0" w:evenVBand="0" w:oddHBand="1" w:evenHBand="0" w:firstRowFirstColumn="0" w:firstRowLastColumn="0" w:lastRowFirstColumn="0" w:lastRowLastColumn="0"/>
+        </w:trPr>
+        <w:tc>
+          <w:tcPr>
+            <w:cnfStyle w:val="001000000000" w:firstRow="0" w:lastRow="0" w:firstColumn="1" w:lastColumn="0" w:oddVBand="0" w:evenVBand="0" w:oddHBand="0" w:evenHBand="0" w:firstRowFirstColumn="0" w:firstRowLastColumn="0" w:lastRowFirstColumn="0" w:lastRowLastColumn="0"/>
+            <w:tcW w:w="3794" w:type="dxa"/>
+          </w:tcPr>
+          <w:p>
+            <w:pPr>
+              <w:rPr>
+                <w:b w:val="0"/>
+                <w:sz w:val="24"/>
+              </w:rPr>
+            </w:pPr>
+            <w:r>
+              <w:rPr>
+                <w:rFonts w:eastAsiaTheme="minorHAnsi"/>
+                <w:b w:val="0"/>
+                <w:sz w:val="24"/>
+                <w:szCs w:val="22"/>
+                <w:lang w:val="es-ES" w:eastAsia="en-US"/>
+              </w:rPr>
+              <w:t>Software incompatible con los PC</w:t>
+            </w:r>
+          </w:p>
+        </w:tc>
+        <w:tc>
+          <w:tcPr>
+            <w:tcW w:w="1001" w:type="dxa"/>
+          </w:tcPr>
+          <w:p>
+            <w:pPr>
+              <w:cnfStyle w:val="000000100000" w:firstRow="0" w:lastRow="0" w:firstColumn="0" w:lastColumn="0" w:oddVBand="0" w:evenVBand="0" w:oddHBand="1" w:evenHBand="0" w:firstRowFirstColumn="0" w:firstRowLastColumn="0" w:lastRowFirstColumn="0" w:lastRowLastColumn="0"/>
+              <w:rPr>
+                <w:sz w:val="24"/>
+              </w:rPr>
+            </w:pPr>
+          </w:p>
+        </w:tc>
+        <w:tc>
+          <w:tcPr>
+            <w:tcW w:w="3818" w:type="dxa"/>
+            <w:gridSpan w:val="3"/>
+          </w:tcPr>
+          <w:p>
+            <w:pPr>
+              <w:cnfStyle w:val="000000100000" w:firstRow="0" w:lastRow="0" w:firstColumn="0" w:lastColumn="0" w:oddVBand="0" w:evenVBand="0" w:oddHBand="1" w:evenHBand="0" w:firstRowFirstColumn="0" w:firstRowLastColumn="0" w:lastRowFirstColumn="0" w:lastRowLastColumn="0"/>
+              <w:rPr>
+                <w:sz w:val="24"/>
+              </w:rPr>
+            </w:pPr>
+          </w:p>
+        </w:tc>
+      </w:tr>
+    </w:tbl>
     <w:p/>
     <w:p/>
     <w:p>
@@ -3687,7 +4550,6 @@
                 <w:szCs w:val="22"/>
                 <w:lang w:val="es-ES" w:eastAsia="en-US"/>
               </w:rPr>
-              <w:lastRenderedPageBreak/>
               <w:t>Pérdida de documentación o archivos importantes</w:t>
             </w:r>
           </w:p>
@@ -3769,7 +4631,17 @@
                 <w:szCs w:val="22"/>
                 <w:lang w:val="es-ES" w:eastAsia="en-US"/>
               </w:rPr>
-              <w:t>Realizar una planificación basada en tareas y subtareas, dotando de un tiempo que sea mayor que el estimado para cada una de ellas por la posible aparación de algunas nuevas tareas</w:t>
+              <w:t xml:space="preserve">Realizar una planificación basada en tareas y subtareas, dotando de un tiempo que sea mayor que el estimado para cada una de ellas por la posible aparación de </w:t>
+            </w:r>
+            <w:r>
+              <w:rPr>
+                <w:rFonts w:eastAsiaTheme="minorHAnsi"/>
+                <w:sz w:val="24"/>
+                <w:szCs w:val="22"/>
+                <w:lang w:val="es-ES" w:eastAsia="en-US"/>
+              </w:rPr>
+              <w:lastRenderedPageBreak/>
+              <w:t>algunas nuevas tareas</w:t>
             </w:r>
           </w:p>
         </w:tc>
@@ -3803,6 +4675,7 @@
                 <w:szCs w:val="22"/>
                 <w:lang w:val="es-ES" w:eastAsia="en-US"/>
               </w:rPr>
+              <w:lastRenderedPageBreak/>
               <w:t xml:space="preserve">Falta de comunicación </w:t>
             </w:r>
             <w:r>
@@ -4171,18 +5044,7 @@
                 <w:szCs w:val="22"/>
                 <w:lang w:val="es-ES" w:eastAsia="en-US"/>
               </w:rPr>
-              <w:t xml:space="preserve"> su aparición es </w:t>
-            </w:r>
-            <w:r>
-              <w:rPr>
-                <w:rFonts w:eastAsiaTheme="minorHAnsi"/>
-                <w:bCs/>
-                <w:sz w:val="24"/>
-                <w:szCs w:val="22"/>
-                <w:lang w:val="es-ES" w:eastAsia="en-US"/>
-              </w:rPr>
-              <w:lastRenderedPageBreak/>
-              <w:t>incontrolable</w:t>
+              <w:t xml:space="preserve"> su aparición es incontrolable</w:t>
             </w:r>
           </w:p>
         </w:tc>
@@ -4216,7 +5078,6 @@
                 <w:szCs w:val="22"/>
                 <w:lang w:val="es-ES" w:eastAsia="en-US"/>
               </w:rPr>
-              <w:lastRenderedPageBreak/>
               <w:t>Software incompatible con los PC</w:t>
             </w:r>
           </w:p>
@@ -4260,6 +5121,7 @@
       </w:pPr>
       <w:bookmarkStart w:id="8" w:name="_Toc466288131"/>
       <w:r>
+        <w:lastRenderedPageBreak/>
         <w:t>Estimación de costes</w:t>
       </w:r>
       <w:r>
@@ -4622,7 +5484,7 @@
         <w:rFonts w:asciiTheme="majorHAnsi" w:eastAsiaTheme="majorEastAsia" w:hAnsiTheme="majorHAnsi" w:cstheme="majorBidi"/>
         <w:noProof/>
       </w:rPr>
-      <w:t>4</w:t>
+      <w:t>3</w:t>
     </w:r>
     <w:r>
       <w:rPr>
@@ -7599,7 +8461,7 @@
   <a:extraClrSchemeLst/>
   <a:extLst>
     <a:ext uri="{05A4C25C-085E-4340-85A3-A5531E510DB2}">
-      <thm15:themeFamily xmlns="" xmlns:thm15="http://schemas.microsoft.com/office/thememl/2012/main" name="Office Theme" id="{62F939B6-93AF-4DB8-9C6B-D6C7DFDC589F}" vid="{4A3C46E8-61CC-4603-A589-7422A47A8E4A}"/>
+      <thm15:themeFamily xmlns:thm15="http://schemas.microsoft.com/office/thememl/2012/main" xmlns="" name="Office Theme" id="{62F939B6-93AF-4DB8-9C6B-D6C7DFDC589F}" vid="{4A3C46E8-61CC-4603-A589-7422A47A8E4A}"/>
     </a:ext>
   </a:extLst>
 </a:theme>
@@ -7610,7 +8472,7 @@
 </file>
 
 <file path=customXml/itemProps1.xml><?xml version="1.0" encoding="utf-8"?>
-<ds:datastoreItem xmlns:ds="http://schemas.openxmlformats.org/officeDocument/2006/customXml" ds:itemID="{96344AE7-84D6-4092-B653-6533D5BDD83F}">
+<ds:datastoreItem xmlns:ds="http://schemas.openxmlformats.org/officeDocument/2006/customXml" ds:itemID="{8D5115B2-FEF7-4E97-8642-840BC315B4A5}">
   <ds:schemaRefs>
     <ds:schemaRef ds:uri="http://schemas.openxmlformats.org/officeDocument/2006/bibliography"/>
   </ds:schemaRefs>

</xml_diff>

<commit_message>
Añadido el documento de gestion de riesgos aparte
</commit_message>
<xml_diff>
--- a/Documentacion/Plantilla_Planificacion.docx
+++ b/Documentacion/Plantilla_Planificacion.docx
@@ -1,6 +1,6 @@
 
 <file path=word/document.xml><?xml version="1.0" encoding="utf-8"?>
-<w:document xmlns:wpc="http://schemas.microsoft.com/office/word/2010/wordprocessingCanvas" xmlns:mc="http://schemas.openxmlformats.org/markup-compatibility/2006" xmlns:o="urn:schemas-microsoft-com:office:office" xmlns:r="http://schemas.openxmlformats.org/officeDocument/2006/relationships" xmlns:m="http://schemas.openxmlformats.org/officeDocument/2006/math" xmlns:v="urn:schemas-microsoft-com:vml" xmlns:wp14="http://schemas.microsoft.com/office/word/2010/wordprocessingDrawing" xmlns:wp="http://schemas.openxmlformats.org/drawingml/2006/wordprocessingDrawing" xmlns:w10="urn:schemas-microsoft-com:office:word" xmlns:w="http://schemas.openxmlformats.org/wordprocessingml/2006/main" xmlns:w14="http://schemas.microsoft.com/office/word/2010/wordml" xmlns:wpg="http://schemas.microsoft.com/office/word/2010/wordprocessingGroup" xmlns:wpi="http://schemas.microsoft.com/office/word/2010/wordprocessingInk" xmlns:wne="http://schemas.microsoft.com/office/word/2006/wordml" xmlns:wps="http://schemas.microsoft.com/office/word/2010/wordprocessingShape" mc:Ignorable="w14 wp14">
+<w:document xmlns:wpc="http://schemas.microsoft.com/office/word/2010/wordprocessingCanvas" xmlns:cx="http://schemas.microsoft.com/office/drawing/2014/chartex" xmlns:cx1="http://schemas.microsoft.com/office/drawing/2015/9/8/chartex" xmlns:cx2="http://schemas.microsoft.com/office/drawing/2015/10/21/chartex" xmlns:cx3="http://schemas.microsoft.com/office/drawing/2016/5/9/chartex" xmlns:cx4="http://schemas.microsoft.com/office/drawing/2016/5/10/chartex" xmlns:cx5="http://schemas.microsoft.com/office/drawing/2016/5/11/chartex" xmlns:mc="http://schemas.openxmlformats.org/markup-compatibility/2006" xmlns:o="urn:schemas-microsoft-com:office:office" xmlns:r="http://schemas.openxmlformats.org/officeDocument/2006/relationships" xmlns:m="http://schemas.openxmlformats.org/officeDocument/2006/math" xmlns:v="urn:schemas-microsoft-com:vml" xmlns:wp14="http://schemas.microsoft.com/office/word/2010/wordprocessingDrawing" xmlns:wp="http://schemas.openxmlformats.org/drawingml/2006/wordprocessingDrawing" xmlns:w10="urn:schemas-microsoft-com:office:word" xmlns:w="http://schemas.openxmlformats.org/wordprocessingml/2006/main" xmlns:w14="http://schemas.microsoft.com/office/word/2010/wordml" xmlns:w15="http://schemas.microsoft.com/office/word/2012/wordml" xmlns:w16se="http://schemas.microsoft.com/office/word/2015/wordml/symex" xmlns:wpg="http://schemas.microsoft.com/office/word/2010/wordprocessingGroup" xmlns:wpi="http://schemas.microsoft.com/office/word/2010/wordprocessingInk" xmlns:wne="http://schemas.microsoft.com/office/word/2006/wordml" xmlns:wps="http://schemas.microsoft.com/office/word/2010/wordprocessingShape" mc:Ignorable="w14 w15 w16se wp14">
   <w:body>
     <w:sdt>
       <w:sdtPr>
@@ -94,7 +94,25 @@
               <w:sz w:val="44"/>
               <w:szCs w:val="56"/>
             </w:rPr>
-            <w:t xml:space="preserve">   Last Bear Standing</w:t>
+            <w:t xml:space="preserve">   </w:t>
+          </w:r>
+          <w:proofErr w:type="spellStart"/>
+          <w:r>
+            <w:rPr>
+              <w:rFonts w:ascii="Verdana" w:hAnsi="Verdana"/>
+              <w:sz w:val="44"/>
+              <w:szCs w:val="56"/>
+            </w:rPr>
+            <w:t>Last</w:t>
+          </w:r>
+          <w:proofErr w:type="spellEnd"/>
+          <w:r>
+            <w:rPr>
+              <w:rFonts w:ascii="Verdana" w:hAnsi="Verdana"/>
+              <w:sz w:val="44"/>
+              <w:szCs w:val="56"/>
+            </w:rPr>
+            <w:t xml:space="preserve"> Bear Standing</w:t>
           </w:r>
         </w:p>
         <w:p>
@@ -166,7 +184,17 @@
               <w:szCs w:val="56"/>
               <w:lang w:eastAsia="es-ES"/>
             </w:rPr>
-            <w:t>Estudio R</w:t>
+            <w:t xml:space="preserve">Estudio </w:t>
+          </w:r>
+          <w:proofErr w:type="spellStart"/>
+          <w:r>
+            <w:rPr>
+              <w:rFonts w:ascii="Verdana" w:eastAsia="Times New Roman" w:hAnsi="Verdana" w:cs="Times New Roman"/>
+              <w:sz w:val="44"/>
+              <w:szCs w:val="56"/>
+              <w:lang w:eastAsia="es-ES"/>
+            </w:rPr>
+            <w:t>R</w:t>
           </w:r>
           <w:r>
             <w:rPr>
@@ -177,6 +205,7 @@
             </w:rPr>
             <w:t>orschach</w:t>
           </w:r>
+          <w:proofErr w:type="spellEnd"/>
         </w:p>
         <w:p>
           <w:pPr>
@@ -613,7 +642,7 @@
       <w:sdtContent>
         <w:p>
           <w:pPr>
-            <w:pStyle w:val="TtulodeTDC"/>
+            <w:pStyle w:val="TtuloTDC"/>
           </w:pPr>
           <w:r>
             <w:rPr>
@@ -2279,6 +2308,7 @@
       </w:pPr>
       <w:bookmarkStart w:id="1" w:name="_Toc462057869"/>
       <w:bookmarkStart w:id="2" w:name="_Toc466288126"/>
+      <w:bookmarkStart w:id="3" w:name="_GoBack"/>
       <w:bookmarkEnd w:id="1"/>
       <w:r>
         <w:lastRenderedPageBreak/>
@@ -2288,35 +2318,6 @@
     </w:p>
     <w:p>
       <w:pPr>
-        <w:rPr>
-          <w:i/>
-          <w:iCs/>
-        </w:rPr>
-      </w:pPr>
-      <w:r>
-        <w:rPr>
-          <w:i/>
-          <w:iCs/>
-        </w:rPr>
-        <w:t>&lt;</w:t>
-      </w:r>
-      <w:r>
-        <w:rPr>
-          <w:i/>
-          <w:iCs/>
-        </w:rPr>
-        <w:t>Describir cuál es el propósito de este documento y a quién va dirigido</w:t>
-      </w:r>
-      <w:r>
-        <w:rPr>
-          <w:i/>
-          <w:iCs/>
-        </w:rPr>
-        <w:t>&gt;</w:t>
-      </w:r>
-    </w:p>
-    <w:p>
-      <w:pPr>
         <w:ind w:left="360" w:firstLine="708"/>
         <w:rPr>
           <w:iCs/>
@@ -2330,7 +2331,25 @@
           <w:sz w:val="24"/>
           <w:szCs w:val="24"/>
         </w:rPr>
-        <w:t>Este documento contiene toda la planificación para nuestro proyecto ABP Last Bear Standing. En él, se detallan diferentes aspectos de la planificación como el análisis de riesgos, estimación de costes, agenda del proyecto y mecanismos de seguimiento y control.</w:t>
+        <w:t xml:space="preserve">Este documento contiene toda la planificación para nuestro proyecto ABP </w:t>
+      </w:r>
+      <w:proofErr w:type="spellStart"/>
+      <w:r>
+        <w:rPr>
+          <w:iCs/>
+          <w:sz w:val="24"/>
+          <w:szCs w:val="24"/>
+        </w:rPr>
+        <w:t>Last</w:t>
+      </w:r>
+      <w:proofErr w:type="spellEnd"/>
+      <w:r>
+        <w:rPr>
+          <w:iCs/>
+          <w:sz w:val="24"/>
+          <w:szCs w:val="24"/>
+        </w:rPr>
+        <w:t xml:space="preserve"> Bear Standing. En él, se detallan diferentes aspectos de la planificación como el análisis de riesgos, estimación de costes, agenda del proyecto y mecanismos de seguimiento y control.</w:t>
       </w:r>
     </w:p>
     <w:p>
@@ -2341,16 +2360,15 @@
           <w:numId w:val="3"/>
         </w:numPr>
       </w:pPr>
-      <w:bookmarkStart w:id="3" w:name="_Toc466288127"/>
+      <w:bookmarkStart w:id="4" w:name="_Toc466288127"/>
       <w:r>
         <w:t>Análisis de riesgos</w:t>
       </w:r>
       <w:r>
         <w:t>.</w:t>
       </w:r>
-      <w:bookmarkEnd w:id="3"/>
+      <w:bookmarkEnd w:id="4"/>
     </w:p>
-    <w:p/>
     <w:p>
       <w:pPr>
         <w:ind w:left="360" w:firstLine="708"/>
@@ -2362,7 +2380,7 @@
         <w:rPr>
           <w:sz w:val="24"/>
         </w:rPr>
-        <w:t>Una de las tareas que tenemos que llevar a cabo para una realizar una buena planificación, es efectuar un análisis de riesgos, ya que éstos pueden pueden llevar a que se retrase alguna de sus entregas.</w:t>
+        <w:t>Una de las tareas que tenemos que llevar a cabo para una realizar una buena planificación, es efectuar un análisis de riesgos, ya que éstos pueden llevar a que se retrase alguna de sus entregas.</w:t>
       </w:r>
     </w:p>
     <w:p>
@@ -2382,7 +2400,19 @@
         <w:rPr>
           <w:sz w:val="24"/>
         </w:rPr>
-        <w:t xml:space="preserve"> en terminos de cumplimientos de plazos, costes y calidad final</w:t>
+        <w:t xml:space="preserve"> en </w:t>
+      </w:r>
+      <w:r>
+        <w:rPr>
+          <w:sz w:val="24"/>
+        </w:rPr>
+        <w:t>términos</w:t>
+      </w:r>
+      <w:r>
+        <w:rPr>
+          <w:sz w:val="24"/>
+        </w:rPr>
+        <w:t xml:space="preserve"> de cumplimientos de plazos, costes y calidad final</w:t>
       </w:r>
       <w:r>
         <w:rPr>
@@ -2405,19 +2435,14 @@
           <w:numId w:val="3"/>
         </w:numPr>
       </w:pPr>
-      <w:bookmarkStart w:id="4" w:name="_Toc466288128"/>
+      <w:bookmarkStart w:id="5" w:name="_Toc466288128"/>
       <w:r>
         <w:t>Identificación de riesgos</w:t>
       </w:r>
       <w:r>
         <w:t>.</w:t>
       </w:r>
-      <w:bookmarkEnd w:id="4"/>
-    </w:p>
-    <w:p>
-      <w:pPr>
-        <w:ind w:left="360"/>
-      </w:pPr>
+      <w:bookmarkEnd w:id="5"/>
     </w:p>
     <w:p>
       <w:pPr>
@@ -2428,7 +2453,7 @@
     </w:p>
     <w:tbl>
       <w:tblPr>
-        <w:tblStyle w:val="ListTable3Accent3"/>
+        <w:tblStyle w:val="Tabladelista3-nfasis31"/>
         <w:tblW w:w="0" w:type="auto"/>
         <w:tblLook w:val="04A0" w:firstRow="1" w:lastRow="0" w:firstColumn="1" w:lastColumn="0" w:noHBand="0" w:noVBand="1"/>
       </w:tblPr>
@@ -2559,6 +2584,26 @@
               <w:t>Problemas/Fallos de PC</w:t>
             </w:r>
           </w:p>
+          <w:p>
+            <w:pPr>
+              <w:cnfStyle w:val="000000100000" w:firstRow="0" w:lastRow="0" w:firstColumn="0" w:lastColumn="0" w:oddVBand="0" w:evenVBand="0" w:oddHBand="1" w:evenHBand="0" w:firstRowFirstColumn="0" w:firstRowLastColumn="0" w:lastRowFirstColumn="0" w:lastRowLastColumn="0"/>
+              <w:rPr>
+                <w:rFonts w:eastAsiaTheme="minorHAnsi"/>
+                <w:sz w:val="24"/>
+                <w:szCs w:val="22"/>
+                <w:lang w:val="es-ES" w:eastAsia="en-US"/>
+              </w:rPr>
+            </w:pPr>
+            <w:r>
+              <w:rPr>
+                <w:rFonts w:eastAsiaTheme="minorHAnsi"/>
+                <w:sz w:val="24"/>
+                <w:szCs w:val="22"/>
+                <w:lang w:val="es-ES" w:eastAsia="en-US"/>
+              </w:rPr>
+              <w:t>Incompatibilidades entre versiones del programa de los miembros del equipo</w:t>
+            </w:r>
+          </w:p>
         </w:tc>
       </w:tr>
       <w:tr>
@@ -2614,6 +2659,75 @@
                 <w:lang w:val="es-ES" w:eastAsia="en-US"/>
               </w:rPr>
               <w:t>Tiempo infra estimado</w:t>
+            </w:r>
+          </w:p>
+          <w:p>
+            <w:pPr>
+              <w:cnfStyle w:val="000000000000" w:firstRow="0" w:lastRow="0" w:firstColumn="0" w:lastColumn="0" w:oddVBand="0" w:evenVBand="0" w:oddHBand="0" w:evenHBand="0" w:firstRowFirstColumn="0" w:firstRowLastColumn="0" w:lastRowFirstColumn="0" w:lastRowLastColumn="0"/>
+              <w:rPr>
+                <w:rFonts w:eastAsiaTheme="minorHAnsi"/>
+                <w:sz w:val="24"/>
+                <w:szCs w:val="22"/>
+                <w:lang w:val="es-ES" w:eastAsia="en-US"/>
+              </w:rPr>
+            </w:pPr>
+            <w:r>
+              <w:rPr>
+                <w:rFonts w:eastAsiaTheme="minorHAnsi"/>
+                <w:sz w:val="24"/>
+                <w:szCs w:val="22"/>
+                <w:lang w:val="es-ES" w:eastAsia="en-US"/>
+              </w:rPr>
+              <w:t>No considerar tiempo de documentación</w:t>
+            </w:r>
+          </w:p>
+          <w:p>
+            <w:pPr>
+              <w:cnfStyle w:val="000000000000" w:firstRow="0" w:lastRow="0" w:firstColumn="0" w:lastColumn="0" w:oddVBand="0" w:evenVBand="0" w:oddHBand="0" w:evenHBand="0" w:firstRowFirstColumn="0" w:firstRowLastColumn="0" w:lastRowFirstColumn="0" w:lastRowLastColumn="0"/>
+              <w:rPr>
+                <w:rFonts w:eastAsiaTheme="minorHAnsi"/>
+                <w:sz w:val="24"/>
+                <w:szCs w:val="22"/>
+                <w:lang w:val="es-ES" w:eastAsia="en-US"/>
+              </w:rPr>
+            </w:pPr>
+            <w:r>
+              <w:rPr>
+                <w:rFonts w:eastAsiaTheme="minorHAnsi"/>
+                <w:sz w:val="24"/>
+                <w:szCs w:val="22"/>
+                <w:lang w:val="es-ES" w:eastAsia="en-US"/>
+              </w:rPr>
+              <w:t>Estimación de costes errónea</w:t>
+            </w:r>
+            <w:r>
+              <w:rPr>
+                <w:rFonts w:eastAsiaTheme="minorHAnsi"/>
+                <w:sz w:val="24"/>
+                <w:szCs w:val="22"/>
+                <w:lang w:val="es-ES" w:eastAsia="en-US"/>
+              </w:rPr>
+              <w:t xml:space="preserve"> </w:t>
+            </w:r>
+          </w:p>
+          <w:p>
+            <w:pPr>
+              <w:cnfStyle w:val="000000000000" w:firstRow="0" w:lastRow="0" w:firstColumn="0" w:lastColumn="0" w:oddVBand="0" w:evenVBand="0" w:oddHBand="0" w:evenHBand="0" w:firstRowFirstColumn="0" w:firstRowLastColumn="0" w:lastRowFirstColumn="0" w:lastRowLastColumn="0"/>
+              <w:rPr>
+                <w:rFonts w:eastAsiaTheme="minorHAnsi"/>
+                <w:sz w:val="24"/>
+                <w:szCs w:val="22"/>
+                <w:lang w:val="es-ES" w:eastAsia="en-US"/>
+              </w:rPr>
+            </w:pPr>
+            <w:r>
+              <w:rPr>
+                <w:rFonts w:eastAsiaTheme="minorHAnsi"/>
+                <w:sz w:val="24"/>
+                <w:szCs w:val="22"/>
+                <w:lang w:val="es-ES" w:eastAsia="en-US"/>
+              </w:rPr>
+              <w:t>Aparición de tareas no plasmadas en la planificación</w:t>
             </w:r>
           </w:p>
         </w:tc>
@@ -2676,6 +2790,26 @@
               <w:t>El cliente no tiene definidas todas las funciones del producto</w:t>
             </w:r>
           </w:p>
+          <w:p>
+            <w:pPr>
+              <w:cnfStyle w:val="000000100000" w:firstRow="0" w:lastRow="0" w:firstColumn="0" w:lastColumn="0" w:oddVBand="0" w:evenVBand="0" w:oddHBand="1" w:evenHBand="0" w:firstRowFirstColumn="0" w:firstRowLastColumn="0" w:lastRowFirstColumn="0" w:lastRowLastColumn="0"/>
+              <w:rPr>
+                <w:rFonts w:eastAsiaTheme="minorHAnsi"/>
+                <w:sz w:val="24"/>
+                <w:szCs w:val="22"/>
+                <w:lang w:val="es-ES" w:eastAsia="en-US"/>
+              </w:rPr>
+            </w:pPr>
+            <w:r>
+              <w:rPr>
+                <w:rFonts w:eastAsiaTheme="minorHAnsi"/>
+                <w:sz w:val="24"/>
+                <w:szCs w:val="22"/>
+                <w:lang w:val="es-ES" w:eastAsia="en-US"/>
+              </w:rPr>
+              <w:t>Demoras en una toma de decisiones ante la necesidad de cambio de requerimientos</w:t>
+            </w:r>
+          </w:p>
         </w:tc>
       </w:tr>
       <w:tr>
@@ -2731,6 +2865,36 @@
                 <w:lang w:val="es-ES" w:eastAsia="en-US"/>
               </w:rPr>
               <w:t>Librerías incompatibles entre sí</w:t>
+            </w:r>
+          </w:p>
+          <w:p>
+            <w:pPr>
+              <w:cnfStyle w:val="000000000000" w:firstRow="0" w:lastRow="0" w:firstColumn="0" w:lastColumn="0" w:oddVBand="0" w:evenVBand="0" w:oddHBand="0" w:evenHBand="0" w:firstRowFirstColumn="0" w:firstRowLastColumn="0" w:lastRowFirstColumn="0" w:lastRowLastColumn="0"/>
+              <w:rPr>
+                <w:rFonts w:eastAsiaTheme="minorHAnsi"/>
+                <w:sz w:val="24"/>
+                <w:szCs w:val="22"/>
+                <w:lang w:val="es-ES" w:eastAsia="en-US"/>
+              </w:rPr>
+            </w:pPr>
+            <w:r>
+              <w:rPr>
+                <w:rFonts w:eastAsiaTheme="minorHAnsi"/>
+                <w:sz w:val="24"/>
+                <w:szCs w:val="22"/>
+                <w:lang w:val="es-ES" w:eastAsia="en-US"/>
+              </w:rPr>
+              <w:t xml:space="preserve">Software incompatible con la versión de </w:t>
+            </w:r>
+            <w:r>
+              <w:rPr>
+                <w:rFonts w:eastAsiaTheme="minorHAnsi"/>
+                <w:sz w:val="24"/>
+                <w:szCs w:val="22"/>
+                <w:lang w:val="es-ES" w:eastAsia="en-US"/>
+              </w:rPr>
+              <w:lastRenderedPageBreak/>
+              <w:t>Windows</w:t>
             </w:r>
           </w:p>
         </w:tc>
@@ -2765,6 +2929,7 @@
                 <w:szCs w:val="22"/>
                 <w:lang w:val="es-ES" w:eastAsia="en-US"/>
               </w:rPr>
+              <w:lastRenderedPageBreak/>
               <w:t>Organizacional</w:t>
             </w:r>
           </w:p>
@@ -2791,6 +2956,26 @@
                 <w:lang w:val="es-ES" w:eastAsia="en-US"/>
               </w:rPr>
               <w:t>Pérdida de documentación o archivos importantes</w:t>
+            </w:r>
+          </w:p>
+          <w:p>
+            <w:pPr>
+              <w:cnfStyle w:val="000000100000" w:firstRow="0" w:lastRow="0" w:firstColumn="0" w:lastColumn="0" w:oddVBand="0" w:evenVBand="0" w:oddHBand="1" w:evenHBand="0" w:firstRowFirstColumn="0" w:firstRowLastColumn="0" w:lastRowFirstColumn="0" w:lastRowLastColumn="0"/>
+              <w:rPr>
+                <w:rFonts w:eastAsiaTheme="minorHAnsi"/>
+                <w:sz w:val="24"/>
+                <w:szCs w:val="22"/>
+                <w:lang w:val="es-ES" w:eastAsia="en-US"/>
+              </w:rPr>
+            </w:pPr>
+            <w:r>
+              <w:rPr>
+                <w:rFonts w:eastAsiaTheme="minorHAnsi"/>
+                <w:sz w:val="24"/>
+                <w:szCs w:val="22"/>
+                <w:lang w:val="es-ES" w:eastAsia="en-US"/>
+              </w:rPr>
+              <w:t>Falta de comunicación y/o conflictos dentro del grupo</w:t>
             </w:r>
           </w:p>
         </w:tc>
@@ -2822,7 +3007,7 @@
                 <w:szCs w:val="22"/>
                 <w:lang w:val="es-ES" w:eastAsia="en-US"/>
               </w:rPr>
-              <w:t>Estimación</w:t>
+              <w:t>Personal</w:t>
             </w:r>
           </w:p>
         </w:tc>
@@ -2847,135 +3032,9 @@
                 <w:szCs w:val="22"/>
                 <w:lang w:val="es-ES" w:eastAsia="en-US"/>
               </w:rPr>
-              <w:t>Aparición de tareas no plasmadas en la planificación</w:t>
-            </w:r>
-          </w:p>
-        </w:tc>
-      </w:tr>
-      <w:tr>
-        <w:trPr>
-          <w:cnfStyle w:val="000000100000" w:firstRow="0" w:lastRow="0" w:firstColumn="0" w:lastColumn="0" w:oddVBand="0" w:evenVBand="0" w:oddHBand="1" w:evenHBand="0" w:firstRowFirstColumn="0" w:firstRowLastColumn="0" w:lastRowFirstColumn="0" w:lastRowLastColumn="0"/>
-        </w:trPr>
-        <w:tc>
-          <w:tcPr>
-            <w:cnfStyle w:val="001000000000" w:firstRow="0" w:lastRow="0" w:firstColumn="1" w:lastColumn="0" w:oddVBand="0" w:evenVBand="0" w:oddHBand="0" w:evenHBand="0" w:firstRowFirstColumn="0" w:firstRowLastColumn="0" w:lastRowFirstColumn="0" w:lastRowLastColumn="0"/>
-            <w:tcW w:w="4322" w:type="dxa"/>
-          </w:tcPr>
-          <w:p>
-            <w:pPr>
-              <w:jc w:val="center"/>
-              <w:rPr>
-                <w:rFonts w:eastAsiaTheme="minorHAnsi"/>
-                <w:b w:val="0"/>
-                <w:bCs w:val="0"/>
-                <w:sz w:val="24"/>
-                <w:szCs w:val="22"/>
-                <w:lang w:val="es-ES" w:eastAsia="en-US"/>
-              </w:rPr>
-            </w:pPr>
-            <w:r>
-              <w:rPr>
-                <w:rFonts w:eastAsiaTheme="minorHAnsi"/>
-                <w:b w:val="0"/>
-                <w:bCs w:val="0"/>
-                <w:sz w:val="24"/>
-                <w:szCs w:val="22"/>
-                <w:lang w:val="es-ES" w:eastAsia="en-US"/>
-              </w:rPr>
-              <w:t>Organizacional</w:t>
-            </w:r>
-          </w:p>
-        </w:tc>
-        <w:tc>
-          <w:tcPr>
-            <w:tcW w:w="4322" w:type="dxa"/>
-          </w:tcPr>
-          <w:p>
-            <w:pPr>
-              <w:cnfStyle w:val="000000100000" w:firstRow="0" w:lastRow="0" w:firstColumn="0" w:lastColumn="0" w:oddVBand="0" w:evenVBand="0" w:oddHBand="1" w:evenHBand="0" w:firstRowFirstColumn="0" w:firstRowLastColumn="0" w:lastRowFirstColumn="0" w:lastRowLastColumn="0"/>
-              <w:rPr>
-                <w:rFonts w:eastAsiaTheme="minorHAnsi"/>
-                <w:sz w:val="24"/>
-                <w:szCs w:val="22"/>
-                <w:lang w:val="es-ES" w:eastAsia="en-US"/>
-              </w:rPr>
-            </w:pPr>
-            <w:r>
-              <w:rPr>
-                <w:rFonts w:eastAsiaTheme="minorHAnsi"/>
-                <w:sz w:val="24"/>
-                <w:szCs w:val="22"/>
-                <w:lang w:val="es-ES" w:eastAsia="en-US"/>
-              </w:rPr>
-              <w:t xml:space="preserve">Falta de </w:t>
-            </w:r>
-            <w:r>
-              <w:rPr>
-                <w:rFonts w:eastAsiaTheme="minorHAnsi"/>
-                <w:sz w:val="24"/>
-                <w:szCs w:val="22"/>
-                <w:lang w:val="es-ES" w:eastAsia="en-US"/>
-              </w:rPr>
-              <w:t xml:space="preserve">comunicación </w:t>
-            </w:r>
-            <w:r>
-              <w:rPr>
-                <w:rFonts w:eastAsiaTheme="minorHAnsi"/>
-                <w:bCs/>
-                <w:sz w:val="24"/>
-                <w:szCs w:val="22"/>
-                <w:lang w:val="es-ES" w:eastAsia="en-US"/>
-              </w:rPr>
-              <w:t xml:space="preserve">y/o conflictos </w:t>
-            </w:r>
-            <w:r>
-              <w:rPr>
-                <w:rFonts w:eastAsiaTheme="minorHAnsi"/>
-                <w:sz w:val="24"/>
-                <w:szCs w:val="22"/>
-                <w:lang w:val="es-ES" w:eastAsia="en-US"/>
-              </w:rPr>
-              <w:t>dentro del grupo</w:t>
-            </w:r>
-          </w:p>
-        </w:tc>
-      </w:tr>
-      <w:tr>
-        <w:tc>
-          <w:tcPr>
-            <w:cnfStyle w:val="001000000000" w:firstRow="0" w:lastRow="0" w:firstColumn="1" w:lastColumn="0" w:oddVBand="0" w:evenVBand="0" w:oddHBand="0" w:evenHBand="0" w:firstRowFirstColumn="0" w:firstRowLastColumn="0" w:lastRowFirstColumn="0" w:lastRowLastColumn="0"/>
-            <w:tcW w:w="4322" w:type="dxa"/>
-          </w:tcPr>
-          <w:p>
-            <w:pPr>
-              <w:jc w:val="center"/>
-              <w:rPr>
-                <w:rFonts w:eastAsiaTheme="minorHAnsi"/>
-                <w:b w:val="0"/>
-                <w:bCs w:val="0"/>
-                <w:sz w:val="24"/>
-                <w:szCs w:val="22"/>
-                <w:lang w:val="es-ES" w:eastAsia="en-US"/>
-              </w:rPr>
-            </w:pPr>
-            <w:r>
-              <w:rPr>
-                <w:rFonts w:eastAsiaTheme="minorHAnsi"/>
-                <w:b w:val="0"/>
-                <w:bCs w:val="0"/>
-                <w:sz w:val="24"/>
-                <w:szCs w:val="22"/>
-                <w:lang w:val="es-ES" w:eastAsia="en-US"/>
-              </w:rPr>
-              <w:lastRenderedPageBreak/>
-              <w:t>Estimación</w:t>
-            </w:r>
-          </w:p>
-        </w:tc>
-        <w:tc>
-          <w:tcPr>
-            <w:tcW w:w="4322" w:type="dxa"/>
-          </w:tcPr>
+              <w:t>Desmotivación en el equipo</w:t>
+            </w:r>
+          </w:p>
           <w:p>
             <w:pPr>
               <w:cnfStyle w:val="000000000000" w:firstRow="0" w:lastRow="0" w:firstColumn="0" w:lastColumn="0" w:oddVBand="0" w:evenVBand="0" w:oddHBand="0" w:evenHBand="0" w:firstRowFirstColumn="0" w:firstRowLastColumn="0" w:lastRowFirstColumn="0" w:lastRowLastColumn="0"/>
@@ -2993,106 +3052,9 @@
                 <w:szCs w:val="22"/>
                 <w:lang w:val="es-ES" w:eastAsia="en-US"/>
               </w:rPr>
-              <w:t>Estimación de costes erronea</w:t>
-            </w:r>
-          </w:p>
-        </w:tc>
-      </w:tr>
-      <w:tr>
-        <w:trPr>
-          <w:cnfStyle w:val="000000100000" w:firstRow="0" w:lastRow="0" w:firstColumn="0" w:lastColumn="0" w:oddVBand="0" w:evenVBand="0" w:oddHBand="1" w:evenHBand="0" w:firstRowFirstColumn="0" w:firstRowLastColumn="0" w:lastRowFirstColumn="0" w:lastRowLastColumn="0"/>
-        </w:trPr>
-        <w:tc>
-          <w:tcPr>
-            <w:cnfStyle w:val="001000000000" w:firstRow="0" w:lastRow="0" w:firstColumn="1" w:lastColumn="0" w:oddVBand="0" w:evenVBand="0" w:oddHBand="0" w:evenHBand="0" w:firstRowFirstColumn="0" w:firstRowLastColumn="0" w:lastRowFirstColumn="0" w:lastRowLastColumn="0"/>
-            <w:tcW w:w="4322" w:type="dxa"/>
-          </w:tcPr>
-          <w:p>
-            <w:pPr>
-              <w:jc w:val="center"/>
-              <w:rPr>
-                <w:rFonts w:eastAsiaTheme="minorHAnsi"/>
-                <w:b w:val="0"/>
-                <w:bCs w:val="0"/>
-                <w:sz w:val="24"/>
-                <w:szCs w:val="22"/>
-                <w:lang w:val="es-ES" w:eastAsia="en-US"/>
-              </w:rPr>
-            </w:pPr>
-            <w:r>
-              <w:rPr>
-                <w:rFonts w:eastAsiaTheme="minorHAnsi"/>
-                <w:b w:val="0"/>
-                <w:bCs w:val="0"/>
-                <w:sz w:val="24"/>
-                <w:szCs w:val="22"/>
-                <w:lang w:val="es-ES" w:eastAsia="en-US"/>
-              </w:rPr>
-              <w:t>Personal</w:t>
-            </w:r>
-          </w:p>
-        </w:tc>
-        <w:tc>
-          <w:tcPr>
-            <w:tcW w:w="4322" w:type="dxa"/>
-          </w:tcPr>
-          <w:p>
-            <w:pPr>
-              <w:cnfStyle w:val="000000100000" w:firstRow="0" w:lastRow="0" w:firstColumn="0" w:lastColumn="0" w:oddVBand="0" w:evenVBand="0" w:oddHBand="1" w:evenHBand="0" w:firstRowFirstColumn="0" w:firstRowLastColumn="0" w:lastRowFirstColumn="0" w:lastRowLastColumn="0"/>
-              <w:rPr>
-                <w:rFonts w:eastAsiaTheme="minorHAnsi"/>
-                <w:sz w:val="24"/>
-                <w:szCs w:val="22"/>
-                <w:lang w:val="es-ES" w:eastAsia="en-US"/>
-              </w:rPr>
-            </w:pPr>
-            <w:r>
-              <w:rPr>
-                <w:rFonts w:eastAsiaTheme="minorHAnsi"/>
-                <w:sz w:val="24"/>
-                <w:szCs w:val="22"/>
-                <w:lang w:val="es-ES" w:eastAsia="en-US"/>
-              </w:rPr>
-              <w:t>Desmotivación en el equipo</w:t>
-            </w:r>
-          </w:p>
-        </w:tc>
-      </w:tr>
-      <w:tr>
-        <w:tc>
-          <w:tcPr>
-            <w:cnfStyle w:val="001000000000" w:firstRow="0" w:lastRow="0" w:firstColumn="1" w:lastColumn="0" w:oddVBand="0" w:evenVBand="0" w:oddHBand="0" w:evenHBand="0" w:firstRowFirstColumn="0" w:firstRowLastColumn="0" w:lastRowFirstColumn="0" w:lastRowLastColumn="0"/>
-            <w:tcW w:w="4322" w:type="dxa"/>
-          </w:tcPr>
-          <w:p>
-            <w:pPr>
-              <w:jc w:val="center"/>
-              <w:rPr>
-                <w:rFonts w:eastAsiaTheme="minorHAnsi"/>
-                <w:b w:val="0"/>
-                <w:bCs w:val="0"/>
-                <w:sz w:val="24"/>
-                <w:szCs w:val="22"/>
-                <w:lang w:val="es-ES" w:eastAsia="en-US"/>
-              </w:rPr>
-            </w:pPr>
-            <w:r>
-              <w:rPr>
-                <w:rFonts w:eastAsiaTheme="minorHAnsi"/>
-                <w:b w:val="0"/>
-                <w:bCs w:val="0"/>
-                <w:sz w:val="24"/>
-                <w:szCs w:val="22"/>
-                <w:lang w:val="es-ES" w:eastAsia="en-US"/>
-              </w:rPr>
-              <w:t>Herramientas</w:t>
-            </w:r>
-          </w:p>
-        </w:tc>
-        <w:tc>
-          <w:tcPr>
-            <w:tcW w:w="4322" w:type="dxa"/>
-          </w:tcPr>
+              <w:t>Enfermedad de algún miembro del equipo</w:t>
+            </w:r>
+          </w:p>
           <w:p>
             <w:pPr>
               <w:cnfStyle w:val="000000000000" w:firstRow="0" w:lastRow="0" w:firstColumn="0" w:lastColumn="0" w:oddVBand="0" w:evenVBand="0" w:oddHBand="0" w:evenHBand="0" w:firstRowFirstColumn="0" w:firstRowLastColumn="0" w:lastRowFirstColumn="0" w:lastRowLastColumn="0"/>
@@ -3103,184 +3065,6 @@
                 <w:lang w:val="es-ES" w:eastAsia="en-US"/>
               </w:rPr>
             </w:pPr>
-            <w:r>
-              <w:rPr>
-                <w:rFonts w:eastAsiaTheme="minorHAnsi"/>
-                <w:sz w:val="24"/>
-                <w:szCs w:val="22"/>
-                <w:lang w:val="es-ES" w:eastAsia="en-US"/>
-              </w:rPr>
-              <w:t>Incompatibilidades entre versiones del programa de los miembros del equipo</w:t>
-            </w:r>
-          </w:p>
-        </w:tc>
-      </w:tr>
-      <w:tr>
-        <w:trPr>
-          <w:cnfStyle w:val="000000100000" w:firstRow="0" w:lastRow="0" w:firstColumn="0" w:lastColumn="0" w:oddVBand="0" w:evenVBand="0" w:oddHBand="1" w:evenHBand="0" w:firstRowFirstColumn="0" w:firstRowLastColumn="0" w:lastRowFirstColumn="0" w:lastRowLastColumn="0"/>
-        </w:trPr>
-        <w:tc>
-          <w:tcPr>
-            <w:cnfStyle w:val="001000000000" w:firstRow="0" w:lastRow="0" w:firstColumn="1" w:lastColumn="0" w:oddVBand="0" w:evenVBand="0" w:oddHBand="0" w:evenHBand="0" w:firstRowFirstColumn="0" w:firstRowLastColumn="0" w:lastRowFirstColumn="0" w:lastRowLastColumn="0"/>
-            <w:tcW w:w="4322" w:type="dxa"/>
-          </w:tcPr>
-          <w:p>
-            <w:pPr>
-              <w:jc w:val="center"/>
-              <w:rPr>
-                <w:rFonts w:eastAsiaTheme="minorHAnsi"/>
-                <w:b w:val="0"/>
-                <w:bCs w:val="0"/>
-                <w:sz w:val="24"/>
-                <w:szCs w:val="22"/>
-                <w:lang w:val="es-ES" w:eastAsia="en-US"/>
-              </w:rPr>
-            </w:pPr>
-            <w:r>
-              <w:rPr>
-                <w:rFonts w:eastAsiaTheme="minorHAnsi"/>
-                <w:b w:val="0"/>
-                <w:bCs w:val="0"/>
-                <w:sz w:val="24"/>
-                <w:szCs w:val="22"/>
-                <w:lang w:val="es-ES" w:eastAsia="en-US"/>
-              </w:rPr>
-              <w:t>Requerimientos</w:t>
-            </w:r>
-          </w:p>
-        </w:tc>
-        <w:tc>
-          <w:tcPr>
-            <w:tcW w:w="4322" w:type="dxa"/>
-          </w:tcPr>
-          <w:p>
-            <w:pPr>
-              <w:cnfStyle w:val="000000100000" w:firstRow="0" w:lastRow="0" w:firstColumn="0" w:lastColumn="0" w:oddVBand="0" w:evenVBand="0" w:oddHBand="1" w:evenHBand="0" w:firstRowFirstColumn="0" w:firstRowLastColumn="0" w:lastRowFirstColumn="0" w:lastRowLastColumn="0"/>
-              <w:rPr>
-                <w:rFonts w:eastAsiaTheme="minorHAnsi"/>
-                <w:sz w:val="24"/>
-                <w:szCs w:val="22"/>
-                <w:lang w:val="es-ES" w:eastAsia="en-US"/>
-              </w:rPr>
-            </w:pPr>
-            <w:r>
-              <w:rPr>
-                <w:rFonts w:eastAsiaTheme="minorHAnsi"/>
-                <w:sz w:val="24"/>
-                <w:szCs w:val="22"/>
-                <w:lang w:val="es-ES" w:eastAsia="en-US"/>
-              </w:rPr>
-              <w:t>Demoras en una toma de decisiones ante la necesidad de cambio de requerimientos</w:t>
-            </w:r>
-          </w:p>
-        </w:tc>
-      </w:tr>
-      <w:tr>
-        <w:tc>
-          <w:tcPr>
-            <w:cnfStyle w:val="001000000000" w:firstRow="0" w:lastRow="0" w:firstColumn="1" w:lastColumn="0" w:oddVBand="0" w:evenVBand="0" w:oddHBand="0" w:evenHBand="0" w:firstRowFirstColumn="0" w:firstRowLastColumn="0" w:lastRowFirstColumn="0" w:lastRowLastColumn="0"/>
-            <w:tcW w:w="4322" w:type="dxa"/>
-          </w:tcPr>
-          <w:p>
-            <w:pPr>
-              <w:jc w:val="center"/>
-              <w:rPr>
-                <w:rFonts w:eastAsiaTheme="minorHAnsi"/>
-                <w:b w:val="0"/>
-                <w:bCs w:val="0"/>
-                <w:sz w:val="24"/>
-                <w:szCs w:val="22"/>
-                <w:lang w:val="es-ES" w:eastAsia="en-US"/>
-              </w:rPr>
-            </w:pPr>
-            <w:r>
-              <w:rPr>
-                <w:rFonts w:eastAsiaTheme="minorHAnsi"/>
-                <w:b w:val="0"/>
-                <w:bCs w:val="0"/>
-                <w:sz w:val="24"/>
-                <w:szCs w:val="22"/>
-                <w:lang w:val="es-ES" w:eastAsia="en-US"/>
-              </w:rPr>
-              <w:t>Personal</w:t>
-            </w:r>
-          </w:p>
-        </w:tc>
-        <w:tc>
-          <w:tcPr>
-            <w:tcW w:w="4322" w:type="dxa"/>
-          </w:tcPr>
-          <w:p>
-            <w:pPr>
-              <w:cnfStyle w:val="000000000000" w:firstRow="0" w:lastRow="0" w:firstColumn="0" w:lastColumn="0" w:oddVBand="0" w:evenVBand="0" w:oddHBand="0" w:evenHBand="0" w:firstRowFirstColumn="0" w:firstRowLastColumn="0" w:lastRowFirstColumn="0" w:lastRowLastColumn="0"/>
-              <w:rPr>
-                <w:rFonts w:eastAsiaTheme="minorHAnsi"/>
-                <w:sz w:val="24"/>
-                <w:szCs w:val="22"/>
-                <w:lang w:val="es-ES" w:eastAsia="en-US"/>
-              </w:rPr>
-            </w:pPr>
-            <w:r>
-              <w:rPr>
-                <w:rFonts w:eastAsiaTheme="minorHAnsi"/>
-                <w:sz w:val="24"/>
-                <w:szCs w:val="22"/>
-                <w:lang w:val="es-ES" w:eastAsia="en-US"/>
-              </w:rPr>
-              <w:t xml:space="preserve">Baja por enfermedad. </w:t>
-            </w:r>
-          </w:p>
-        </w:tc>
-      </w:tr>
-      <w:tr>
-        <w:trPr>
-          <w:cnfStyle w:val="000000100000" w:firstRow="0" w:lastRow="0" w:firstColumn="0" w:lastColumn="0" w:oddVBand="0" w:evenVBand="0" w:oddHBand="1" w:evenHBand="0" w:firstRowFirstColumn="0" w:firstRowLastColumn="0" w:lastRowFirstColumn="0" w:lastRowLastColumn="0"/>
-        </w:trPr>
-        <w:tc>
-          <w:tcPr>
-            <w:cnfStyle w:val="001000000000" w:firstRow="0" w:lastRow="0" w:firstColumn="1" w:lastColumn="0" w:oddVBand="0" w:evenVBand="0" w:oddHBand="0" w:evenHBand="0" w:firstRowFirstColumn="0" w:firstRowLastColumn="0" w:lastRowFirstColumn="0" w:lastRowLastColumn="0"/>
-            <w:tcW w:w="4322" w:type="dxa"/>
-          </w:tcPr>
-          <w:p>
-            <w:pPr>
-              <w:jc w:val="center"/>
-              <w:rPr>
-                <w:sz w:val="24"/>
-              </w:rPr>
-            </w:pPr>
-            <w:r>
-              <w:rPr>
-                <w:rFonts w:eastAsiaTheme="minorHAnsi"/>
-                <w:b w:val="0"/>
-                <w:bCs w:val="0"/>
-                <w:sz w:val="24"/>
-                <w:szCs w:val="22"/>
-                <w:lang w:val="es-ES" w:eastAsia="en-US"/>
-              </w:rPr>
-              <w:t>Tecnología</w:t>
-            </w:r>
-          </w:p>
-        </w:tc>
-        <w:tc>
-          <w:tcPr>
-            <w:tcW w:w="4322" w:type="dxa"/>
-          </w:tcPr>
-          <w:p>
-            <w:pPr>
-              <w:cnfStyle w:val="000000100000" w:firstRow="0" w:lastRow="0" w:firstColumn="0" w:lastColumn="0" w:oddVBand="0" w:evenVBand="0" w:oddHBand="1" w:evenHBand="0" w:firstRowFirstColumn="0" w:firstRowLastColumn="0" w:lastRowFirstColumn="0" w:lastRowLastColumn="0"/>
-              <w:rPr>
-                <w:sz w:val="24"/>
-              </w:rPr>
-            </w:pPr>
-            <w:r>
-              <w:rPr>
-                <w:rFonts w:eastAsiaTheme="minorHAnsi"/>
-                <w:sz w:val="24"/>
-                <w:szCs w:val="22"/>
-                <w:lang w:val="es-ES" w:eastAsia="en-US"/>
-              </w:rPr>
-              <w:t>Software incompatible con los PC</w:t>
-            </w:r>
           </w:p>
         </w:tc>
       </w:tr>
@@ -3294,28 +3078,19 @@
           <w:numId w:val="3"/>
         </w:numPr>
       </w:pPr>
-      <w:bookmarkStart w:id="5" w:name="_Toc466288129"/>
+      <w:bookmarkStart w:id="6" w:name="_Toc466288129"/>
       <w:r>
         <w:t>Prioridades de los riesgos</w:t>
       </w:r>
       <w:r>
         <w:t>.</w:t>
       </w:r>
-      <w:bookmarkEnd w:id="5"/>
+      <w:bookmarkEnd w:id="6"/>
     </w:p>
     <w:p/>
-    <w:p>
-      <w:r>
-        <w:t xml:space="preserve">Probabilidad: Alta, Media, Baja  </w:t>
-      </w:r>
-      <w:r>
-        <w:tab/>
-        <w:t>Efecto: Tolerable, Moderado, Serio, Catastrófico</w:t>
-      </w:r>
-    </w:p>
     <w:tbl>
       <w:tblPr>
-        <w:tblStyle w:val="ListTable3Accent3"/>
+        <w:tblStyle w:val="Tabladelista3-nfasis31"/>
         <w:tblW w:w="0" w:type="auto"/>
         <w:tblLook w:val="04A0" w:firstRow="1" w:lastRow="0" w:firstColumn="1" w:lastColumn="0" w:noHBand="0" w:noVBand="1"/>
       </w:tblPr>
@@ -3637,8 +3412,6 @@
             </w:r>
           </w:p>
         </w:tc>
-        <w:bookmarkStart w:id="6" w:name="_GoBack"/>
-        <w:bookmarkEnd w:id="6"/>
       </w:tr>
       <w:tr>
         <w:tc>
@@ -3956,7 +3729,17 @@
                 <w:szCs w:val="22"/>
                 <w:lang w:val="es-ES" w:eastAsia="en-US"/>
               </w:rPr>
-              <w:t>Estimación de costes erronea</w:t>
+              <w:t xml:space="preserve">Estimación de costes </w:t>
+            </w:r>
+            <w:r>
+              <w:rPr>
+                <w:rFonts w:eastAsiaTheme="minorHAnsi"/>
+                <w:b w:val="0"/>
+                <w:sz w:val="24"/>
+                <w:szCs w:val="22"/>
+                <w:lang w:val="es-ES" w:eastAsia="en-US"/>
+              </w:rPr>
+              <w:t>errónea</w:t>
             </w:r>
           </w:p>
         </w:tc>
@@ -4172,8 +3955,18 @@
                 <w:szCs w:val="22"/>
                 <w:lang w:val="es-ES" w:eastAsia="en-US"/>
               </w:rPr>
+              <w:t xml:space="preserve">Demoras en una toma de decisiones ante la necesidad de cambio de </w:t>
+            </w:r>
+            <w:r>
+              <w:rPr>
+                <w:rFonts w:eastAsiaTheme="minorHAnsi"/>
+                <w:b w:val="0"/>
+                <w:sz w:val="24"/>
+                <w:szCs w:val="22"/>
+                <w:lang w:val="es-ES" w:eastAsia="en-US"/>
+              </w:rPr>
               <w:lastRenderedPageBreak/>
-              <w:t>Demoras en una toma de decisiones ante la necesidad de cambio de requerimientos</w:t>
+              <w:t>requerimientos</w:t>
             </w:r>
           </w:p>
         </w:tc>
@@ -4193,6 +3986,7 @@
               <w:rPr>
                 <w:sz w:val="24"/>
               </w:rPr>
+              <w:lastRenderedPageBreak/>
               <w:t>Media</w:t>
             </w:r>
           </w:p>
@@ -4388,7 +4182,7 @@
     <w:p/>
     <w:tbl>
       <w:tblPr>
-        <w:tblStyle w:val="ListTable3Accent3"/>
+        <w:tblStyle w:val="Tabladelista3-nfasis31"/>
         <w:tblW w:w="0" w:type="auto"/>
         <w:tblLook w:val="04A0" w:firstRow="1" w:lastRow="0" w:firstColumn="1" w:lastColumn="0" w:noHBand="0" w:noVBand="1"/>
       </w:tblPr>
@@ -4713,7 +4507,27 @@
                 <w:szCs w:val="22"/>
                 <w:lang w:val="es-ES" w:eastAsia="en-US"/>
               </w:rPr>
-              <w:t>Investigar desde el principio del proyecto que librerias pueden funcionar conjuntamente</w:t>
+              <w:t xml:space="preserve">Investigar desde el principio del proyecto que </w:t>
+            </w:r>
+            <w:proofErr w:type="spellStart"/>
+            <w:r>
+              <w:rPr>
+                <w:rFonts w:eastAsiaTheme="minorHAnsi"/>
+                <w:sz w:val="24"/>
+                <w:szCs w:val="22"/>
+                <w:lang w:val="es-ES" w:eastAsia="en-US"/>
+              </w:rPr>
+              <w:t>librerias</w:t>
+            </w:r>
+            <w:proofErr w:type="spellEnd"/>
+            <w:r>
+              <w:rPr>
+                <w:rFonts w:eastAsiaTheme="minorHAnsi"/>
+                <w:sz w:val="24"/>
+                <w:szCs w:val="22"/>
+                <w:lang w:val="es-ES" w:eastAsia="en-US"/>
+              </w:rPr>
+              <w:t xml:space="preserve"> pueden funcionar conjuntamente</w:t>
             </w:r>
           </w:p>
         </w:tc>
@@ -4772,7 +4586,36 @@
                 <w:szCs w:val="22"/>
                 <w:lang w:val="es-ES" w:eastAsia="en-US"/>
               </w:rPr>
-              <w:t xml:space="preserve">Trabajar siempre en base a un repositorio en la nube con control de versiones como Github, el cual actualizaremos cada vez que se realice un cambio en el proyecto o en alguno de los documentos definidos </w:t>
+              <w:t xml:space="preserve">Trabajar siempre en base a un repositorio en la nube con control de versiones como </w:t>
+            </w:r>
+            <w:proofErr w:type="spellStart"/>
+            <w:r>
+              <w:rPr>
+                <w:rFonts w:eastAsiaTheme="minorHAnsi"/>
+                <w:sz w:val="24"/>
+                <w:szCs w:val="22"/>
+                <w:lang w:val="es-ES" w:eastAsia="en-US"/>
+              </w:rPr>
+              <w:t>Github</w:t>
+            </w:r>
+            <w:proofErr w:type="spellEnd"/>
+            <w:r>
+              <w:rPr>
+                <w:rFonts w:eastAsiaTheme="minorHAnsi"/>
+                <w:sz w:val="24"/>
+                <w:szCs w:val="22"/>
+                <w:lang w:val="es-ES" w:eastAsia="en-US"/>
+              </w:rPr>
+              <w:t>, el cual actualizaremos cada vez que se realice un cambio en el proyecto o en alg</w:t>
+            </w:r>
+            <w:r>
+              <w:rPr>
+                <w:rFonts w:eastAsiaTheme="minorHAnsi"/>
+                <w:sz w:val="24"/>
+                <w:szCs w:val="22"/>
+                <w:lang w:val="es-ES" w:eastAsia="en-US"/>
+              </w:rPr>
+              <w:t>uno de los documentos definidos</w:t>
             </w:r>
           </w:p>
         </w:tc>
@@ -4828,17 +4671,45 @@
                 <w:szCs w:val="22"/>
                 <w:lang w:val="es-ES" w:eastAsia="en-US"/>
               </w:rPr>
-              <w:t xml:space="preserve">Realizar una planificación basada en tareas y subtareas, dotando de un tiempo que sea mayor que el estimado para cada una de ellas por la posible aparación de </w:t>
-            </w:r>
-            <w:r>
-              <w:rPr>
-                <w:rFonts w:eastAsiaTheme="minorHAnsi"/>
-                <w:sz w:val="24"/>
-                <w:szCs w:val="22"/>
-                <w:lang w:val="es-ES" w:eastAsia="en-US"/>
-              </w:rPr>
-              <w:lastRenderedPageBreak/>
-              <w:t>algunas nuevas tareas</w:t>
+              <w:t xml:space="preserve">Realizar una planificación basada en tareas y </w:t>
+            </w:r>
+            <w:proofErr w:type="spellStart"/>
+            <w:r>
+              <w:rPr>
+                <w:rFonts w:eastAsiaTheme="minorHAnsi"/>
+                <w:sz w:val="24"/>
+                <w:szCs w:val="22"/>
+                <w:lang w:val="es-ES" w:eastAsia="en-US"/>
+              </w:rPr>
+              <w:t>subtareas</w:t>
+            </w:r>
+            <w:proofErr w:type="spellEnd"/>
+            <w:r>
+              <w:rPr>
+                <w:rFonts w:eastAsiaTheme="minorHAnsi"/>
+                <w:sz w:val="24"/>
+                <w:szCs w:val="22"/>
+                <w:lang w:val="es-ES" w:eastAsia="en-US"/>
+              </w:rPr>
+              <w:t xml:space="preserve">, dotando de un tiempo que sea mayor que el estimado para cada una de ellas por la posible </w:t>
+            </w:r>
+            <w:r>
+              <w:rPr>
+                <w:rFonts w:eastAsiaTheme="minorHAnsi"/>
+                <w:sz w:val="24"/>
+                <w:szCs w:val="22"/>
+                <w:lang w:val="es-ES" w:eastAsia="en-US"/>
+              </w:rPr>
+              <w:t>aparición</w:t>
+            </w:r>
+            <w:r>
+              <w:rPr>
+                <w:rFonts w:eastAsiaTheme="minorHAnsi"/>
+                <w:sz w:val="24"/>
+                <w:szCs w:val="22"/>
+                <w:lang w:val="es-ES" w:eastAsia="en-US"/>
+              </w:rPr>
+              <w:t xml:space="preserve"> de algunas nuevas tareas</w:t>
             </w:r>
           </w:p>
         </w:tc>
@@ -4872,7 +4743,6 @@
                 <w:szCs w:val="22"/>
                 <w:lang w:val="es-ES" w:eastAsia="en-US"/>
               </w:rPr>
-              <w:lastRenderedPageBreak/>
               <w:t xml:space="preserve">Falta de comunicación </w:t>
             </w:r>
             <w:r>
@@ -4895,6 +4765,7 @@
                 <w:szCs w:val="22"/>
                 <w:lang w:val="es-ES" w:eastAsia="en-US"/>
               </w:rPr>
+              <w:lastRenderedPageBreak/>
               <w:t>dentro del grupo</w:t>
             </w:r>
           </w:p>
@@ -4920,7 +4791,18 @@
                 <w:szCs w:val="22"/>
                 <w:lang w:val="es-ES" w:eastAsia="en-US"/>
               </w:rPr>
-              <w:t>Llevar a cabo reuniones periódicas ayudará a los miembros del equipo a crear un buen ambiente de trabajo y un mejor flujo de comunicación</w:t>
+              <w:lastRenderedPageBreak/>
+              <w:t xml:space="preserve">Llevar a cabo reuniones periódicas </w:t>
+            </w:r>
+            <w:r>
+              <w:rPr>
+                <w:rFonts w:eastAsiaTheme="minorHAnsi"/>
+                <w:sz w:val="24"/>
+                <w:szCs w:val="22"/>
+                <w:lang w:val="es-ES" w:eastAsia="en-US"/>
+              </w:rPr>
+              <w:lastRenderedPageBreak/>
+              <w:t>ayudará a los miembros del equipo a crear un buen ambiente de trabajo y un mejor flujo de comunicación</w:t>
             </w:r>
           </w:p>
         </w:tc>
@@ -4951,8 +4833,22 @@
                 <w:szCs w:val="22"/>
                 <w:lang w:val="es-ES" w:eastAsia="en-US"/>
               </w:rPr>
-              <w:t>Estimación de costes erronea</w:t>
-            </w:r>
+              <w:lastRenderedPageBreak/>
+              <w:t xml:space="preserve">Estimación de costes </w:t>
+            </w:r>
+            <w:proofErr w:type="spellStart"/>
+            <w:r>
+              <w:rPr>
+                <w:rFonts w:eastAsiaTheme="minorHAnsi"/>
+                <w:b w:val="0"/>
+                <w:bCs w:val="0"/>
+                <w:sz w:val="24"/>
+                <w:szCs w:val="22"/>
+                <w:lang w:val="es-ES" w:eastAsia="en-US"/>
+              </w:rPr>
+              <w:t>erronea</w:t>
+            </w:r>
+            <w:proofErr w:type="spellEnd"/>
           </w:p>
         </w:tc>
         <w:tc>
@@ -4976,7 +4872,27 @@
                 <w:szCs w:val="22"/>
                 <w:lang w:val="es-ES" w:eastAsia="en-US"/>
               </w:rPr>
-              <w:t>Maximizar la productividad en las horas de trabajo haciendo buen uso de recursos que nos ayuden a mejorar y entender mejor las herramientas a utilizar. Centrarse en pequeñas subtareas para a través de ellas llegar a la funcionalidad buscada.</w:t>
+              <w:t xml:space="preserve">Maximizar la productividad en las horas de trabajo haciendo buen uso de recursos que nos ayuden a mejorar y entender mejor las herramientas a utilizar. Centrarse en pequeñas </w:t>
+            </w:r>
+            <w:proofErr w:type="spellStart"/>
+            <w:r>
+              <w:rPr>
+                <w:rFonts w:eastAsiaTheme="minorHAnsi"/>
+                <w:sz w:val="24"/>
+                <w:szCs w:val="22"/>
+                <w:lang w:val="es-ES" w:eastAsia="en-US"/>
+              </w:rPr>
+              <w:t>subtareas</w:t>
+            </w:r>
+            <w:proofErr w:type="spellEnd"/>
+            <w:r>
+              <w:rPr>
+                <w:rFonts w:eastAsiaTheme="minorHAnsi"/>
+                <w:sz w:val="24"/>
+                <w:szCs w:val="22"/>
+                <w:lang w:val="es-ES" w:eastAsia="en-US"/>
+              </w:rPr>
+              <w:t xml:space="preserve"> para a través de ellas llegar a la funcionalidad buscada.</w:t>
             </w:r>
           </w:p>
         </w:tc>
@@ -5173,7 +5089,29 @@
                 <w:szCs w:val="22"/>
                 <w:lang w:val="es-ES" w:eastAsia="en-US"/>
               </w:rPr>
-              <w:t>Reducir al mínimo las necesidades de cambios en los requetimientos, y en caso de producirse, una reunión del equipo permitirá tomar la decisión adecuada</w:t>
+              <w:t xml:space="preserve">Reducir al mínimo las necesidades de cambios en los </w:t>
+            </w:r>
+            <w:proofErr w:type="spellStart"/>
+            <w:r>
+              <w:rPr>
+                <w:rFonts w:eastAsiaTheme="minorHAnsi"/>
+                <w:bCs/>
+                <w:sz w:val="24"/>
+                <w:szCs w:val="22"/>
+                <w:lang w:val="es-ES" w:eastAsia="en-US"/>
+              </w:rPr>
+              <w:t>requetimientos</w:t>
+            </w:r>
+            <w:proofErr w:type="spellEnd"/>
+            <w:r>
+              <w:rPr>
+                <w:rFonts w:eastAsiaTheme="minorHAnsi"/>
+                <w:bCs/>
+                <w:sz w:val="24"/>
+                <w:szCs w:val="22"/>
+                <w:lang w:val="es-ES" w:eastAsia="en-US"/>
+              </w:rPr>
+              <w:t>, y en caso de producirse, una reunión del equipo permitirá tomar la decisión adecuada</w:t>
             </w:r>
           </w:p>
         </w:tc>
@@ -5317,6 +5255,7 @@
         </w:numPr>
       </w:pPr>
       <w:bookmarkStart w:id="8" w:name="_Toc466288131"/>
+      <w:bookmarkEnd w:id="3"/>
       <w:r>
         <w:lastRenderedPageBreak/>
         <w:t>Estimación de costes</w:t>
@@ -5381,9 +5320,19 @@
         </w:numPr>
       </w:pPr>
       <w:bookmarkStart w:id="10" w:name="_Toc466288133"/>
+      <w:proofErr w:type="spellStart"/>
       <w:r>
-        <w:t>Pricing to Win</w:t>
+        <w:t>Pricing</w:t>
       </w:r>
+      <w:proofErr w:type="spellEnd"/>
+      <w:r>
+        <w:t xml:space="preserve"> to </w:t>
+      </w:r>
+      <w:proofErr w:type="spellStart"/>
+      <w:r>
+        <w:t>Win</w:t>
+      </w:r>
+      <w:proofErr w:type="spellEnd"/>
       <w:r>
         <w:t>.</w:t>
       </w:r>
@@ -5484,7 +5433,15 @@
       </w:pPr>
       <w:bookmarkStart w:id="16" w:name="_Toc466288139"/>
       <w:r>
-        <w:t>Plan detallado  del proyecto (2 iteraciones).</w:t>
+        <w:t xml:space="preserve">Plan </w:t>
+      </w:r>
+      <w:proofErr w:type="gramStart"/>
+      <w:r>
+        <w:t>detallado  del</w:t>
+      </w:r>
+      <w:proofErr w:type="gramEnd"/>
+      <w:r>
+        <w:t xml:space="preserve"> proyecto (2 iteraciones).</w:t>
       </w:r>
       <w:bookmarkEnd w:id="16"/>
     </w:p>
@@ -5573,14 +5530,30 @@
           <w:i/>
           <w:iCs/>
         </w:rPr>
-        <w:t xml:space="preserve">&lt;Aquí se debe describir </w:t>
+        <w:t xml:space="preserve">&lt;Aquí se debe </w:t>
+      </w:r>
+      <w:proofErr w:type="gramStart"/>
+      <w:r>
+        <w:rPr>
+          <w:i/>
+          <w:iCs/>
+        </w:rPr>
+        <w:t xml:space="preserve">describir </w:t>
       </w:r>
       <w:r>
         <w:rPr>
           <w:i/>
           <w:iCs/>
         </w:rPr>
-        <w:t xml:space="preserve"> cuáles van a ser sus acciones encaminadas a monitorizar y controlar el desarrollo del</w:t>
+        <w:t xml:space="preserve"> cuáles</w:t>
+      </w:r>
+      <w:proofErr w:type="gramEnd"/>
+      <w:r>
+        <w:rPr>
+          <w:i/>
+          <w:iCs/>
+        </w:rPr>
+        <w:t xml:space="preserve"> van a ser sus acciones encaminadas a monitorizar y controlar el desarrollo del</w:t>
       </w:r>
       <w:r>
         <w:rPr>
@@ -5591,9 +5564,9 @@
       </w:r>
     </w:p>
     <w:sectPr>
-      <w:headerReference w:type="default" r:id="rId9"/>
-      <w:footerReference w:type="default" r:id="rId10"/>
-      <w:headerReference w:type="first" r:id="rId11"/>
+      <w:headerReference w:type="default" r:id="rId8"/>
+      <w:footerReference w:type="default" r:id="rId9"/>
+      <w:headerReference w:type="first" r:id="rId10"/>
       <w:pgSz w:w="11906" w:h="16838"/>
       <w:pgMar w:top="1525" w:right="1701" w:bottom="1417" w:left="1701" w:header="567" w:footer="567" w:gutter="0"/>
       <w:pgBorders w:display="firstPage">
@@ -5613,7 +5586,7 @@
 </file>
 
 <file path=word/endnotes.xml><?xml version="1.0" encoding="utf-8"?>
-<w:endnotes xmlns:wpc="http://schemas.microsoft.com/office/word/2010/wordprocessingCanvas" xmlns:mc="http://schemas.openxmlformats.org/markup-compatibility/2006" xmlns:o="urn:schemas-microsoft-com:office:office" xmlns:r="http://schemas.openxmlformats.org/officeDocument/2006/relationships" xmlns:m="http://schemas.openxmlformats.org/officeDocument/2006/math" xmlns:v="urn:schemas-microsoft-com:vml" xmlns:wp14="http://schemas.microsoft.com/office/word/2010/wordprocessingDrawing" xmlns:wp="http://schemas.openxmlformats.org/drawingml/2006/wordprocessingDrawing" xmlns:w10="urn:schemas-microsoft-com:office:word" xmlns:w="http://schemas.openxmlformats.org/wordprocessingml/2006/main" xmlns:w14="http://schemas.microsoft.com/office/word/2010/wordml" xmlns:wpg="http://schemas.microsoft.com/office/word/2010/wordprocessingGroup" xmlns:wpi="http://schemas.microsoft.com/office/word/2010/wordprocessingInk" xmlns:wne="http://schemas.microsoft.com/office/word/2006/wordml" xmlns:wps="http://schemas.microsoft.com/office/word/2010/wordprocessingShape" mc:Ignorable="w14 wp14">
+<w:endnotes xmlns:wpc="http://schemas.microsoft.com/office/word/2010/wordprocessingCanvas" xmlns:cx="http://schemas.microsoft.com/office/drawing/2014/chartex" xmlns:cx1="http://schemas.microsoft.com/office/drawing/2015/9/8/chartex" xmlns:cx2="http://schemas.microsoft.com/office/drawing/2015/10/21/chartex" xmlns:cx3="http://schemas.microsoft.com/office/drawing/2016/5/9/chartex" xmlns:cx4="http://schemas.microsoft.com/office/drawing/2016/5/10/chartex" xmlns:cx5="http://schemas.microsoft.com/office/drawing/2016/5/11/chartex" xmlns:mc="http://schemas.openxmlformats.org/markup-compatibility/2006" xmlns:o="urn:schemas-microsoft-com:office:office" xmlns:r="http://schemas.openxmlformats.org/officeDocument/2006/relationships" xmlns:m="http://schemas.openxmlformats.org/officeDocument/2006/math" xmlns:v="urn:schemas-microsoft-com:vml" xmlns:wp14="http://schemas.microsoft.com/office/word/2010/wordprocessingDrawing" xmlns:wp="http://schemas.openxmlformats.org/drawingml/2006/wordprocessingDrawing" xmlns:w10="urn:schemas-microsoft-com:office:word" xmlns:w="http://schemas.openxmlformats.org/wordprocessingml/2006/main" xmlns:w14="http://schemas.microsoft.com/office/word/2010/wordml" xmlns:w15="http://schemas.microsoft.com/office/word/2012/wordml" xmlns:w16se="http://schemas.microsoft.com/office/word/2015/wordml/symex" xmlns:wpg="http://schemas.microsoft.com/office/word/2010/wordprocessingGroup" xmlns:wpi="http://schemas.microsoft.com/office/word/2010/wordprocessingInk" xmlns:wne="http://schemas.microsoft.com/office/word/2006/wordml" xmlns:wps="http://schemas.microsoft.com/office/word/2010/wordprocessingShape" mc:Ignorable="w14 w15 w16se wp14">
   <w:endnote w:type="separator" w:id="-1">
     <w:p>
       <w:pPr>
@@ -5638,7 +5611,7 @@
 </file>
 
 <file path=word/footer1.xml><?xml version="1.0" encoding="utf-8"?>
-<w:ftr xmlns:wpc="http://schemas.microsoft.com/office/word/2010/wordprocessingCanvas" xmlns:mc="http://schemas.openxmlformats.org/markup-compatibility/2006" xmlns:o="urn:schemas-microsoft-com:office:office" xmlns:r="http://schemas.openxmlformats.org/officeDocument/2006/relationships" xmlns:m="http://schemas.openxmlformats.org/officeDocument/2006/math" xmlns:v="urn:schemas-microsoft-com:vml" xmlns:wp14="http://schemas.microsoft.com/office/word/2010/wordprocessingDrawing" xmlns:wp="http://schemas.openxmlformats.org/drawingml/2006/wordprocessingDrawing" xmlns:w10="urn:schemas-microsoft-com:office:word" xmlns:w="http://schemas.openxmlformats.org/wordprocessingml/2006/main" xmlns:w14="http://schemas.microsoft.com/office/word/2010/wordml" xmlns:wpg="http://schemas.microsoft.com/office/word/2010/wordprocessingGroup" xmlns:wpi="http://schemas.microsoft.com/office/word/2010/wordprocessingInk" xmlns:wne="http://schemas.microsoft.com/office/word/2006/wordml" xmlns:wps="http://schemas.microsoft.com/office/word/2010/wordprocessingShape" mc:Ignorable="w14 wp14">
+<w:ftr xmlns:wpc="http://schemas.microsoft.com/office/word/2010/wordprocessingCanvas" xmlns:cx="http://schemas.microsoft.com/office/drawing/2014/chartex" xmlns:cx1="http://schemas.microsoft.com/office/drawing/2015/9/8/chartex" xmlns:cx2="http://schemas.microsoft.com/office/drawing/2015/10/21/chartex" xmlns:cx3="http://schemas.microsoft.com/office/drawing/2016/5/9/chartex" xmlns:cx4="http://schemas.microsoft.com/office/drawing/2016/5/10/chartex" xmlns:cx5="http://schemas.microsoft.com/office/drawing/2016/5/11/chartex" xmlns:mc="http://schemas.openxmlformats.org/markup-compatibility/2006" xmlns:o="urn:schemas-microsoft-com:office:office" xmlns:r="http://schemas.openxmlformats.org/officeDocument/2006/relationships" xmlns:m="http://schemas.openxmlformats.org/officeDocument/2006/math" xmlns:v="urn:schemas-microsoft-com:vml" xmlns:wp14="http://schemas.microsoft.com/office/word/2010/wordprocessingDrawing" xmlns:wp="http://schemas.openxmlformats.org/drawingml/2006/wordprocessingDrawing" xmlns:w10="urn:schemas-microsoft-com:office:word" xmlns:w="http://schemas.openxmlformats.org/wordprocessingml/2006/main" xmlns:w14="http://schemas.microsoft.com/office/word/2010/wordml" xmlns:w15="http://schemas.microsoft.com/office/word/2012/wordml" xmlns:w16se="http://schemas.microsoft.com/office/word/2015/wordml/symex" xmlns:wpg="http://schemas.microsoft.com/office/word/2010/wordprocessingGroup" xmlns:wpi="http://schemas.microsoft.com/office/word/2010/wordprocessingInk" xmlns:wne="http://schemas.microsoft.com/office/word/2006/wordml" xmlns:wps="http://schemas.microsoft.com/office/word/2010/wordprocessingShape" mc:Ignorable="w14 w15 w16se wp14">
   <w:p>
     <w:pPr>
       <w:pStyle w:val="Piedepgina"/>
@@ -5681,7 +5654,7 @@
         <w:rFonts w:asciiTheme="majorHAnsi" w:eastAsiaTheme="majorEastAsia" w:hAnsiTheme="majorHAnsi" w:cstheme="majorBidi"/>
         <w:noProof/>
       </w:rPr>
-      <w:t>3</w:t>
+      <w:t>6</w:t>
     </w:r>
     <w:r>
       <w:rPr>
@@ -5699,7 +5672,7 @@
 </file>
 
 <file path=word/footnotes.xml><?xml version="1.0" encoding="utf-8"?>
-<w:footnotes xmlns:wpc="http://schemas.microsoft.com/office/word/2010/wordprocessingCanvas" xmlns:mc="http://schemas.openxmlformats.org/markup-compatibility/2006" xmlns:o="urn:schemas-microsoft-com:office:office" xmlns:r="http://schemas.openxmlformats.org/officeDocument/2006/relationships" xmlns:m="http://schemas.openxmlformats.org/officeDocument/2006/math" xmlns:v="urn:schemas-microsoft-com:vml" xmlns:wp14="http://schemas.microsoft.com/office/word/2010/wordprocessingDrawing" xmlns:wp="http://schemas.openxmlformats.org/drawingml/2006/wordprocessingDrawing" xmlns:w10="urn:schemas-microsoft-com:office:word" xmlns:w="http://schemas.openxmlformats.org/wordprocessingml/2006/main" xmlns:w14="http://schemas.microsoft.com/office/word/2010/wordml" xmlns:wpg="http://schemas.microsoft.com/office/word/2010/wordprocessingGroup" xmlns:wpi="http://schemas.microsoft.com/office/word/2010/wordprocessingInk" xmlns:wne="http://schemas.microsoft.com/office/word/2006/wordml" xmlns:wps="http://schemas.microsoft.com/office/word/2010/wordprocessingShape" mc:Ignorable="w14 wp14">
+<w:footnotes xmlns:wpc="http://schemas.microsoft.com/office/word/2010/wordprocessingCanvas" xmlns:cx="http://schemas.microsoft.com/office/drawing/2014/chartex" xmlns:cx1="http://schemas.microsoft.com/office/drawing/2015/9/8/chartex" xmlns:cx2="http://schemas.microsoft.com/office/drawing/2015/10/21/chartex" xmlns:cx3="http://schemas.microsoft.com/office/drawing/2016/5/9/chartex" xmlns:cx4="http://schemas.microsoft.com/office/drawing/2016/5/10/chartex" xmlns:cx5="http://schemas.microsoft.com/office/drawing/2016/5/11/chartex" xmlns:mc="http://schemas.openxmlformats.org/markup-compatibility/2006" xmlns:o="urn:schemas-microsoft-com:office:office" xmlns:r="http://schemas.openxmlformats.org/officeDocument/2006/relationships" xmlns:m="http://schemas.openxmlformats.org/officeDocument/2006/math" xmlns:v="urn:schemas-microsoft-com:vml" xmlns:wp14="http://schemas.microsoft.com/office/word/2010/wordprocessingDrawing" xmlns:wp="http://schemas.openxmlformats.org/drawingml/2006/wordprocessingDrawing" xmlns:w10="urn:schemas-microsoft-com:office:word" xmlns:w="http://schemas.openxmlformats.org/wordprocessingml/2006/main" xmlns:w14="http://schemas.microsoft.com/office/word/2010/wordml" xmlns:w15="http://schemas.microsoft.com/office/word/2012/wordml" xmlns:w16se="http://schemas.microsoft.com/office/word/2015/wordml/symex" xmlns:wpg="http://schemas.microsoft.com/office/word/2010/wordprocessingGroup" xmlns:wpi="http://schemas.microsoft.com/office/word/2010/wordprocessingInk" xmlns:wne="http://schemas.microsoft.com/office/word/2006/wordml" xmlns:wps="http://schemas.microsoft.com/office/word/2010/wordprocessingShape" mc:Ignorable="w14 w15 w16se wp14">
   <w:footnote w:type="separator" w:id="-1">
     <w:p>
       <w:pPr>
@@ -5724,7 +5697,7 @@
 </file>
 
 <file path=word/header1.xml><?xml version="1.0" encoding="utf-8"?>
-<w:hdr xmlns:wpc="http://schemas.microsoft.com/office/word/2010/wordprocessingCanvas" xmlns:mc="http://schemas.openxmlformats.org/markup-compatibility/2006" xmlns:o="urn:schemas-microsoft-com:office:office" xmlns:r="http://schemas.openxmlformats.org/officeDocument/2006/relationships" xmlns:m="http://schemas.openxmlformats.org/officeDocument/2006/math" xmlns:v="urn:schemas-microsoft-com:vml" xmlns:wp14="http://schemas.microsoft.com/office/word/2010/wordprocessingDrawing" xmlns:wp="http://schemas.openxmlformats.org/drawingml/2006/wordprocessingDrawing" xmlns:w10="urn:schemas-microsoft-com:office:word" xmlns:w="http://schemas.openxmlformats.org/wordprocessingml/2006/main" xmlns:w14="http://schemas.microsoft.com/office/word/2010/wordml" xmlns:wpg="http://schemas.microsoft.com/office/word/2010/wordprocessingGroup" xmlns:wpi="http://schemas.microsoft.com/office/word/2010/wordprocessingInk" xmlns:wne="http://schemas.microsoft.com/office/word/2006/wordml" xmlns:wps="http://schemas.microsoft.com/office/word/2010/wordprocessingShape" mc:Ignorable="w14 wp14">
+<w:hdr xmlns:wpc="http://schemas.microsoft.com/office/word/2010/wordprocessingCanvas" xmlns:cx="http://schemas.microsoft.com/office/drawing/2014/chartex" xmlns:cx1="http://schemas.microsoft.com/office/drawing/2015/9/8/chartex" xmlns:cx2="http://schemas.microsoft.com/office/drawing/2015/10/21/chartex" xmlns:cx3="http://schemas.microsoft.com/office/drawing/2016/5/9/chartex" xmlns:cx4="http://schemas.microsoft.com/office/drawing/2016/5/10/chartex" xmlns:cx5="http://schemas.microsoft.com/office/drawing/2016/5/11/chartex" xmlns:mc="http://schemas.openxmlformats.org/markup-compatibility/2006" xmlns:o="urn:schemas-microsoft-com:office:office" xmlns:r="http://schemas.openxmlformats.org/officeDocument/2006/relationships" xmlns:m="http://schemas.openxmlformats.org/officeDocument/2006/math" xmlns:v="urn:schemas-microsoft-com:vml" xmlns:wp14="http://schemas.microsoft.com/office/word/2010/wordprocessingDrawing" xmlns:wp="http://schemas.openxmlformats.org/drawingml/2006/wordprocessingDrawing" xmlns:w10="urn:schemas-microsoft-com:office:word" xmlns:w="http://schemas.openxmlformats.org/wordprocessingml/2006/main" xmlns:w14="http://schemas.microsoft.com/office/word/2010/wordml" xmlns:w15="http://schemas.microsoft.com/office/word/2012/wordml" xmlns:w16se="http://schemas.microsoft.com/office/word/2015/wordml/symex" xmlns:wpg="http://schemas.microsoft.com/office/word/2010/wordprocessingGroup" xmlns:wpi="http://schemas.microsoft.com/office/word/2010/wordprocessingInk" xmlns:wne="http://schemas.microsoft.com/office/word/2006/wordml" xmlns:wps="http://schemas.microsoft.com/office/word/2010/wordprocessingShape" mc:Ignorable="w14 w15 w16se wp14">
   <w:sdt>
     <w:sdtPr>
       <w:rPr>
@@ -5774,7 +5747,7 @@
 </file>
 
 <file path=word/header2.xml><?xml version="1.0" encoding="utf-8"?>
-<w:hdr xmlns:wpc="http://schemas.microsoft.com/office/word/2010/wordprocessingCanvas" xmlns:mc="http://schemas.openxmlformats.org/markup-compatibility/2006" xmlns:o="urn:schemas-microsoft-com:office:office" xmlns:r="http://schemas.openxmlformats.org/officeDocument/2006/relationships" xmlns:m="http://schemas.openxmlformats.org/officeDocument/2006/math" xmlns:v="urn:schemas-microsoft-com:vml" xmlns:wp14="http://schemas.microsoft.com/office/word/2010/wordprocessingDrawing" xmlns:wp="http://schemas.openxmlformats.org/drawingml/2006/wordprocessingDrawing" xmlns:w10="urn:schemas-microsoft-com:office:word" xmlns:w="http://schemas.openxmlformats.org/wordprocessingml/2006/main" xmlns:w14="http://schemas.microsoft.com/office/word/2010/wordml" xmlns:wpg="http://schemas.microsoft.com/office/word/2010/wordprocessingGroup" xmlns:wpi="http://schemas.microsoft.com/office/word/2010/wordprocessingInk" xmlns:wne="http://schemas.microsoft.com/office/word/2006/wordml" xmlns:wps="http://schemas.microsoft.com/office/word/2010/wordprocessingShape" mc:Ignorable="w14 wp14">
+<w:hdr xmlns:wpc="http://schemas.microsoft.com/office/word/2010/wordprocessingCanvas" xmlns:cx="http://schemas.microsoft.com/office/drawing/2014/chartex" xmlns:cx1="http://schemas.microsoft.com/office/drawing/2015/9/8/chartex" xmlns:cx2="http://schemas.microsoft.com/office/drawing/2015/10/21/chartex" xmlns:cx3="http://schemas.microsoft.com/office/drawing/2016/5/9/chartex" xmlns:cx4="http://schemas.microsoft.com/office/drawing/2016/5/10/chartex" xmlns:cx5="http://schemas.microsoft.com/office/drawing/2016/5/11/chartex" xmlns:mc="http://schemas.openxmlformats.org/markup-compatibility/2006" xmlns:o="urn:schemas-microsoft-com:office:office" xmlns:r="http://schemas.openxmlformats.org/officeDocument/2006/relationships" xmlns:m="http://schemas.openxmlformats.org/officeDocument/2006/math" xmlns:v="urn:schemas-microsoft-com:vml" xmlns:wp14="http://schemas.microsoft.com/office/word/2010/wordprocessingDrawing" xmlns:wp="http://schemas.openxmlformats.org/drawingml/2006/wordprocessingDrawing" xmlns:w10="urn:schemas-microsoft-com:office:word" xmlns:w="http://schemas.openxmlformats.org/wordprocessingml/2006/main" xmlns:w14="http://schemas.microsoft.com/office/word/2010/wordml" xmlns:w15="http://schemas.microsoft.com/office/word/2012/wordml" xmlns:w16se="http://schemas.microsoft.com/office/word/2015/wordml/symex" xmlns:wpg="http://schemas.microsoft.com/office/word/2010/wordprocessingGroup" xmlns:wpi="http://schemas.microsoft.com/office/word/2010/wordprocessingInk" xmlns:wne="http://schemas.microsoft.com/office/word/2006/wordml" xmlns:wps="http://schemas.microsoft.com/office/word/2010/wordprocessingShape" mc:Ignorable="w14 w15 w16se wp14">
   <w:p>
     <w:pPr>
       <w:pStyle w:val="Encabezado"/>
@@ -5971,8 +5944,8 @@
 </file>
 
 <file path=word/numbering.xml><?xml version="1.0" encoding="utf-8"?>
-<w:numbering xmlns:wpc="http://schemas.microsoft.com/office/word/2010/wordprocessingCanvas" xmlns:mc="http://schemas.openxmlformats.org/markup-compatibility/2006" xmlns:o="urn:schemas-microsoft-com:office:office" xmlns:r="http://schemas.openxmlformats.org/officeDocument/2006/relationships" xmlns:m="http://schemas.openxmlformats.org/officeDocument/2006/math" xmlns:v="urn:schemas-microsoft-com:vml" xmlns:wp14="http://schemas.microsoft.com/office/word/2010/wordprocessingDrawing" xmlns:wp="http://schemas.openxmlformats.org/drawingml/2006/wordprocessingDrawing" xmlns:w10="urn:schemas-microsoft-com:office:word" xmlns:w="http://schemas.openxmlformats.org/wordprocessingml/2006/main" xmlns:w14="http://schemas.microsoft.com/office/word/2010/wordml" xmlns:wpg="http://schemas.microsoft.com/office/word/2010/wordprocessingGroup" xmlns:wpi="http://schemas.microsoft.com/office/word/2010/wordprocessingInk" xmlns:wne="http://schemas.microsoft.com/office/word/2006/wordml" xmlns:wps="http://schemas.microsoft.com/office/word/2010/wordprocessingShape" mc:Ignorable="w14 wp14">
-  <w:abstractNum w:abstractNumId="0">
+<w:numbering xmlns:wpc="http://schemas.microsoft.com/office/word/2010/wordprocessingCanvas" xmlns:cx="http://schemas.microsoft.com/office/drawing/2014/chartex" xmlns:cx1="http://schemas.microsoft.com/office/drawing/2015/9/8/chartex" xmlns:cx2="http://schemas.microsoft.com/office/drawing/2015/10/21/chartex" xmlns:cx3="http://schemas.microsoft.com/office/drawing/2016/5/9/chartex" xmlns:cx4="http://schemas.microsoft.com/office/drawing/2016/5/10/chartex" xmlns:cx5="http://schemas.microsoft.com/office/drawing/2016/5/11/chartex" xmlns:mc="http://schemas.openxmlformats.org/markup-compatibility/2006" xmlns:o="urn:schemas-microsoft-com:office:office" xmlns:r="http://schemas.openxmlformats.org/officeDocument/2006/relationships" xmlns:m="http://schemas.openxmlformats.org/officeDocument/2006/math" xmlns:v="urn:schemas-microsoft-com:vml" xmlns:wp14="http://schemas.microsoft.com/office/word/2010/wordprocessingDrawing" xmlns:wp="http://schemas.openxmlformats.org/drawingml/2006/wordprocessingDrawing" xmlns:w10="urn:schemas-microsoft-com:office:word" xmlns:w="http://schemas.openxmlformats.org/wordprocessingml/2006/main" xmlns:w14="http://schemas.microsoft.com/office/word/2010/wordml" xmlns:w15="http://schemas.microsoft.com/office/word/2012/wordml" xmlns:w16se="http://schemas.microsoft.com/office/word/2015/wordml/symex" xmlns:wpg="http://schemas.microsoft.com/office/word/2010/wordprocessingGroup" xmlns:wpi="http://schemas.microsoft.com/office/word/2010/wordprocessingInk" xmlns:wne="http://schemas.microsoft.com/office/word/2006/wordml" xmlns:wps="http://schemas.microsoft.com/office/word/2010/wordprocessingShape" mc:Ignorable="w14 w15 w16se wp14">
+  <w:abstractNum w:abstractNumId="0" w15:restartNumberingAfterBreak="0">
     <w:nsid w:val="0B4226CE"/>
     <w:multiLevelType w:val="multilevel"/>
     <w:tmpl w:val="040A001F"/>
@@ -6058,7 +6031,7 @@
       </w:pPr>
     </w:lvl>
   </w:abstractNum>
-  <w:abstractNum w:abstractNumId="1">
+  <w:abstractNum w:abstractNumId="1" w15:restartNumberingAfterBreak="0">
     <w:nsid w:val="1C297EEC"/>
     <w:multiLevelType w:val="multilevel"/>
     <w:tmpl w:val="040A001F"/>
@@ -6144,7 +6117,7 @@
       </w:pPr>
     </w:lvl>
   </w:abstractNum>
-  <w:abstractNum w:abstractNumId="2">
+  <w:abstractNum w:abstractNumId="2" w15:restartNumberingAfterBreak="0">
     <w:nsid w:val="31EB394F"/>
     <w:multiLevelType w:val="multilevel"/>
     <w:tmpl w:val="78BAF288"/>
@@ -6266,7 +6239,7 @@
       </w:pPr>
     </w:lvl>
   </w:abstractNum>
-  <w:abstractNum w:abstractNumId="3">
+  <w:abstractNum w:abstractNumId="3" w15:restartNumberingAfterBreak="0">
     <w:nsid w:val="4EC240D1"/>
     <w:multiLevelType w:val="hybridMultilevel"/>
     <w:tmpl w:val="C8867020"/>
@@ -6406,7 +6379,7 @@
       </w:rPr>
     </w:lvl>
   </w:abstractNum>
-  <w:abstractNum w:abstractNumId="4">
+  <w:abstractNum w:abstractNumId="4" w15:restartNumberingAfterBreak="0">
     <w:nsid w:val="4ED1000D"/>
     <w:multiLevelType w:val="multilevel"/>
     <w:tmpl w:val="040A001F"/>
@@ -6495,7 +6468,7 @@
       </w:pPr>
     </w:lvl>
   </w:abstractNum>
-  <w:abstractNum w:abstractNumId="5">
+  <w:abstractNum w:abstractNumId="5" w15:restartNumberingAfterBreak="0">
     <w:nsid w:val="79C979CA"/>
     <w:multiLevelType w:val="multilevel"/>
     <w:tmpl w:val="040A001F"/>
@@ -6581,7 +6554,7 @@
       </w:pPr>
     </w:lvl>
   </w:abstractNum>
-  <w:abstractNum w:abstractNumId="6">
+  <w:abstractNum w:abstractNumId="6" w15:restartNumberingAfterBreak="0">
     <w:nsid w:val="7CC67D48"/>
     <w:multiLevelType w:val="multilevel"/>
     <w:tmpl w:val="040A001F"/>
@@ -6667,7 +6640,7 @@
       </w:pPr>
     </w:lvl>
   </w:abstractNum>
-  <w:abstractNum w:abstractNumId="7">
+  <w:abstractNum w:abstractNumId="7" w15:restartNumberingAfterBreak="0">
     <w:nsid w:val="7CD66303"/>
     <w:multiLevelType w:val="multilevel"/>
     <w:tmpl w:val="040A001F"/>
@@ -6753,7 +6726,7 @@
       </w:pPr>
     </w:lvl>
   </w:abstractNum>
-  <w:abstractNum w:abstractNumId="8">
+  <w:abstractNum w:abstractNumId="8" w15:restartNumberingAfterBreak="0">
     <w:nsid w:val="7D1860D7"/>
     <w:multiLevelType w:val="multilevel"/>
     <w:tmpl w:val="0C0A001F"/>
@@ -6870,7 +6843,7 @@
 </file>
 
 <file path=word/styles.xml><?xml version="1.0" encoding="utf-8"?>
-<w:styles xmlns:mc="http://schemas.openxmlformats.org/markup-compatibility/2006" xmlns:r="http://schemas.openxmlformats.org/officeDocument/2006/relationships" xmlns:w="http://schemas.openxmlformats.org/wordprocessingml/2006/main" xmlns:w14="http://schemas.microsoft.com/office/word/2010/wordml" mc:Ignorable="w14">
+<w:styles xmlns:mc="http://schemas.openxmlformats.org/markup-compatibility/2006" xmlns:r="http://schemas.openxmlformats.org/officeDocument/2006/relationships" xmlns:w="http://schemas.openxmlformats.org/wordprocessingml/2006/main" xmlns:w14="http://schemas.microsoft.com/office/word/2010/wordml" xmlns:w15="http://schemas.microsoft.com/office/word/2012/wordml" xmlns:w16se="http://schemas.microsoft.com/office/word/2015/wordml/symex" mc:Ignorable="w14 w15 w16se">
   <w:docDefaults>
     <w:rPrDefault>
       <w:rPr>
@@ -6882,145 +6855,381 @@
     </w:rPrDefault>
     <w:pPrDefault/>
   </w:docDefaults>
-  <w:latentStyles w:defLockedState="0" w:defUIPriority="99" w:defSemiHidden="1" w:defUnhideWhenUsed="1" w:defQFormat="0" w:count="267">
-    <w:lsdException w:name="Normal" w:semiHidden="0" w:uiPriority="0" w:unhideWhenUsed="0" w:qFormat="1"/>
-    <w:lsdException w:name="heading 1" w:semiHidden="0" w:uiPriority="9" w:unhideWhenUsed="0" w:qFormat="1"/>
-    <w:lsdException w:name="heading 2" w:uiPriority="9" w:qFormat="1"/>
-    <w:lsdException w:name="heading 3" w:uiPriority="9" w:qFormat="1"/>
-    <w:lsdException w:name="heading 4" w:uiPriority="9" w:qFormat="1"/>
-    <w:lsdException w:name="heading 5" w:uiPriority="9" w:qFormat="1"/>
-    <w:lsdException w:name="heading 6" w:uiPriority="9" w:qFormat="1"/>
-    <w:lsdException w:name="heading 7" w:uiPriority="9" w:qFormat="1"/>
-    <w:lsdException w:name="heading 8" w:uiPriority="9" w:qFormat="1"/>
-    <w:lsdException w:name="heading 9" w:uiPriority="9" w:qFormat="1"/>
-    <w:lsdException w:name="toc 1" w:uiPriority="39" w:qFormat="1"/>
-    <w:lsdException w:name="toc 2" w:uiPriority="39" w:qFormat="1"/>
-    <w:lsdException w:name="toc 3" w:uiPriority="39" w:qFormat="1"/>
-    <w:lsdException w:name="toc 4" w:uiPriority="39"/>
-    <w:lsdException w:name="toc 5" w:uiPriority="39"/>
-    <w:lsdException w:name="toc 6" w:uiPriority="39"/>
-    <w:lsdException w:name="toc 7" w:uiPriority="39"/>
-    <w:lsdException w:name="toc 8" w:uiPriority="39"/>
-    <w:lsdException w:name="toc 9" w:uiPriority="39"/>
-    <w:lsdException w:name="header" w:uiPriority="0"/>
-    <w:lsdException w:name="caption" w:uiPriority="35" w:qFormat="1"/>
-    <w:lsdException w:name="Title" w:semiHidden="0" w:uiPriority="10" w:unhideWhenUsed="0" w:qFormat="1"/>
-    <w:lsdException w:name="Default Paragraph Font" w:uiPriority="1"/>
-    <w:lsdException w:name="Subtitle" w:semiHidden="0" w:uiPriority="11" w:unhideWhenUsed="0" w:qFormat="1"/>
-    <w:lsdException w:name="Strong" w:semiHidden="0" w:uiPriority="22" w:unhideWhenUsed="0" w:qFormat="1"/>
-    <w:lsdException w:name="Emphasis" w:semiHidden="0" w:uiPriority="20" w:unhideWhenUsed="0" w:qFormat="1"/>
-    <w:lsdException w:name="Table Grid" w:semiHidden="0" w:uiPriority="39" w:unhideWhenUsed="0"/>
-    <w:lsdException w:name="Placeholder Text" w:unhideWhenUsed="0"/>
-    <w:lsdException w:name="No Spacing" w:semiHidden="0" w:uiPriority="1" w:unhideWhenUsed="0" w:qFormat="1"/>
-    <w:lsdException w:name="Light Shading" w:semiHidden="0" w:uiPriority="60" w:unhideWhenUsed="0"/>
-    <w:lsdException w:name="Light List" w:semiHidden="0" w:uiPriority="61" w:unhideWhenUsed="0"/>
-    <w:lsdException w:name="Light Grid" w:semiHidden="0" w:uiPriority="62" w:unhideWhenUsed="0"/>
-    <w:lsdException w:name="Medium Shading 1" w:semiHidden="0" w:uiPriority="63" w:unhideWhenUsed="0"/>
-    <w:lsdException w:name="Medium Shading 2" w:semiHidden="0" w:uiPriority="64" w:unhideWhenUsed="0"/>
-    <w:lsdException w:name="Medium List 1" w:semiHidden="0" w:uiPriority="65" w:unhideWhenUsed="0"/>
-    <w:lsdException w:name="Medium List 2" w:semiHidden="0" w:uiPriority="66" w:unhideWhenUsed="0"/>
-    <w:lsdException w:name="Medium Grid 1" w:semiHidden="0" w:uiPriority="67" w:unhideWhenUsed="0"/>
-    <w:lsdException w:name="Medium Grid 2" w:semiHidden="0" w:uiPriority="68" w:unhideWhenUsed="0"/>
-    <w:lsdException w:name="Medium Grid 3" w:semiHidden="0" w:uiPriority="69" w:unhideWhenUsed="0"/>
-    <w:lsdException w:name="Dark List" w:semiHidden="0" w:uiPriority="70" w:unhideWhenUsed="0"/>
-    <w:lsdException w:name="Colorful Shading" w:semiHidden="0" w:uiPriority="71" w:unhideWhenUsed="0"/>
-    <w:lsdException w:name="Colorful List" w:semiHidden="0" w:uiPriority="72" w:unhideWhenUsed="0"/>
-    <w:lsdException w:name="Colorful Grid" w:semiHidden="0" w:uiPriority="73" w:unhideWhenUsed="0"/>
-    <w:lsdException w:name="Light Shading Accent 1" w:semiHidden="0" w:uiPriority="60" w:unhideWhenUsed="0"/>
-    <w:lsdException w:name="Light List Accent 1" w:semiHidden="0" w:uiPriority="61" w:unhideWhenUsed="0"/>
-    <w:lsdException w:name="Light Grid Accent 1" w:semiHidden="0" w:uiPriority="62" w:unhideWhenUsed="0"/>
-    <w:lsdException w:name="Medium Shading 1 Accent 1" w:semiHidden="0" w:uiPriority="63" w:unhideWhenUsed="0"/>
-    <w:lsdException w:name="Medium Shading 2 Accent 1" w:semiHidden="0" w:uiPriority="64" w:unhideWhenUsed="0"/>
-    <w:lsdException w:name="Medium List 1 Accent 1" w:semiHidden="0" w:uiPriority="65" w:unhideWhenUsed="0"/>
-    <w:lsdException w:name="Revision" w:unhideWhenUsed="0"/>
-    <w:lsdException w:name="List Paragraph" w:semiHidden="0" w:uiPriority="34" w:unhideWhenUsed="0" w:qFormat="1"/>
-    <w:lsdException w:name="Quote" w:semiHidden="0" w:uiPriority="29" w:unhideWhenUsed="0" w:qFormat="1"/>
-    <w:lsdException w:name="Intense Quote" w:semiHidden="0" w:uiPriority="30" w:unhideWhenUsed="0" w:qFormat="1"/>
-    <w:lsdException w:name="Medium List 2 Accent 1" w:semiHidden="0" w:uiPriority="66" w:unhideWhenUsed="0"/>
-    <w:lsdException w:name="Medium Grid 1 Accent 1" w:semiHidden="0" w:uiPriority="67" w:unhideWhenUsed="0"/>
-    <w:lsdException w:name="Medium Grid 2 Accent 1" w:semiHidden="0" w:uiPriority="68" w:unhideWhenUsed="0"/>
-    <w:lsdException w:name="Medium Grid 3 Accent 1" w:semiHidden="0" w:uiPriority="69" w:unhideWhenUsed="0"/>
-    <w:lsdException w:name="Dark List Accent 1" w:semiHidden="0" w:uiPriority="70" w:unhideWhenUsed="0"/>
-    <w:lsdException w:name="Colorful Shading Accent 1" w:semiHidden="0" w:uiPriority="71" w:unhideWhenUsed="0"/>
-    <w:lsdException w:name="Colorful List Accent 1" w:semiHidden="0" w:uiPriority="72" w:unhideWhenUsed="0"/>
-    <w:lsdException w:name="Colorful Grid Accent 1" w:semiHidden="0" w:uiPriority="73" w:unhideWhenUsed="0"/>
-    <w:lsdException w:name="Light Shading Accent 2" w:semiHidden="0" w:uiPriority="60" w:unhideWhenUsed="0"/>
-    <w:lsdException w:name="Light List Accent 2" w:semiHidden="0" w:uiPriority="61" w:unhideWhenUsed="0"/>
-    <w:lsdException w:name="Light Grid Accent 2" w:semiHidden="0" w:uiPriority="62" w:unhideWhenUsed="0"/>
-    <w:lsdException w:name="Medium Shading 1 Accent 2" w:semiHidden="0" w:uiPriority="63" w:unhideWhenUsed="0"/>
-    <w:lsdException w:name="Medium Shading 2 Accent 2" w:semiHidden="0" w:uiPriority="64" w:unhideWhenUsed="0"/>
-    <w:lsdException w:name="Medium List 1 Accent 2" w:semiHidden="0" w:uiPriority="65" w:unhideWhenUsed="0"/>
-    <w:lsdException w:name="Medium List 2 Accent 2" w:semiHidden="0" w:uiPriority="66" w:unhideWhenUsed="0"/>
-    <w:lsdException w:name="Medium Grid 1 Accent 2" w:semiHidden="0" w:uiPriority="67" w:unhideWhenUsed="0"/>
-    <w:lsdException w:name="Medium Grid 2 Accent 2" w:semiHidden="0" w:uiPriority="68" w:unhideWhenUsed="0"/>
-    <w:lsdException w:name="Medium Grid 3 Accent 2" w:semiHidden="0" w:uiPriority="69" w:unhideWhenUsed="0"/>
-    <w:lsdException w:name="Dark List Accent 2" w:semiHidden="0" w:uiPriority="70" w:unhideWhenUsed="0"/>
-    <w:lsdException w:name="Colorful Shading Accent 2" w:semiHidden="0" w:uiPriority="71" w:unhideWhenUsed="0"/>
-    <w:lsdException w:name="Colorful List Accent 2" w:semiHidden="0" w:uiPriority="72" w:unhideWhenUsed="0"/>
-    <w:lsdException w:name="Colorful Grid Accent 2" w:semiHidden="0" w:uiPriority="73" w:unhideWhenUsed="0"/>
-    <w:lsdException w:name="Light Shading Accent 3" w:semiHidden="0" w:uiPriority="60" w:unhideWhenUsed="0"/>
-    <w:lsdException w:name="Light List Accent 3" w:semiHidden="0" w:uiPriority="61" w:unhideWhenUsed="0"/>
-    <w:lsdException w:name="Light Grid Accent 3" w:semiHidden="0" w:uiPriority="62" w:unhideWhenUsed="0"/>
-    <w:lsdException w:name="Medium Shading 1 Accent 3" w:semiHidden="0" w:uiPriority="63" w:unhideWhenUsed="0"/>
-    <w:lsdException w:name="Medium Shading 2 Accent 3" w:semiHidden="0" w:uiPriority="64" w:unhideWhenUsed="0"/>
-    <w:lsdException w:name="Medium List 1 Accent 3" w:semiHidden="0" w:uiPriority="65" w:unhideWhenUsed="0"/>
-    <w:lsdException w:name="Medium List 2 Accent 3" w:semiHidden="0" w:uiPriority="66" w:unhideWhenUsed="0"/>
-    <w:lsdException w:name="Medium Grid 1 Accent 3" w:semiHidden="0" w:uiPriority="67" w:unhideWhenUsed="0"/>
-    <w:lsdException w:name="Medium Grid 2 Accent 3" w:semiHidden="0" w:uiPriority="68" w:unhideWhenUsed="0"/>
-    <w:lsdException w:name="Medium Grid 3 Accent 3" w:semiHidden="0" w:uiPriority="69" w:unhideWhenUsed="0"/>
-    <w:lsdException w:name="Dark List Accent 3" w:semiHidden="0" w:uiPriority="70" w:unhideWhenUsed="0"/>
-    <w:lsdException w:name="Colorful Shading Accent 3" w:semiHidden="0" w:uiPriority="71" w:unhideWhenUsed="0"/>
-    <w:lsdException w:name="Colorful List Accent 3" w:semiHidden="0" w:uiPriority="72" w:unhideWhenUsed="0"/>
-    <w:lsdException w:name="Colorful Grid Accent 3" w:semiHidden="0" w:uiPriority="73" w:unhideWhenUsed="0"/>
-    <w:lsdException w:name="Light Shading Accent 4" w:semiHidden="0" w:uiPriority="60" w:unhideWhenUsed="0"/>
-    <w:lsdException w:name="Light List Accent 4" w:semiHidden="0" w:uiPriority="61" w:unhideWhenUsed="0"/>
-    <w:lsdException w:name="Light Grid Accent 4" w:semiHidden="0" w:uiPriority="62" w:unhideWhenUsed="0"/>
-    <w:lsdException w:name="Medium Shading 1 Accent 4" w:semiHidden="0" w:uiPriority="63" w:unhideWhenUsed="0"/>
-    <w:lsdException w:name="Medium Shading 2 Accent 4" w:semiHidden="0" w:uiPriority="64" w:unhideWhenUsed="0"/>
-    <w:lsdException w:name="Medium List 1 Accent 4" w:semiHidden="0" w:uiPriority="65" w:unhideWhenUsed="0"/>
-    <w:lsdException w:name="Medium List 2 Accent 4" w:semiHidden="0" w:uiPriority="66" w:unhideWhenUsed="0"/>
-    <w:lsdException w:name="Medium Grid 1 Accent 4" w:semiHidden="0" w:uiPriority="67" w:unhideWhenUsed="0"/>
-    <w:lsdException w:name="Medium Grid 2 Accent 4" w:semiHidden="0" w:uiPriority="68" w:unhideWhenUsed="0"/>
-    <w:lsdException w:name="Medium Grid 3 Accent 4" w:semiHidden="0" w:uiPriority="69" w:unhideWhenUsed="0"/>
-    <w:lsdException w:name="Dark List Accent 4" w:semiHidden="0" w:uiPriority="70" w:unhideWhenUsed="0"/>
-    <w:lsdException w:name="Colorful Shading Accent 4" w:semiHidden="0" w:uiPriority="71" w:unhideWhenUsed="0"/>
-    <w:lsdException w:name="Colorful List Accent 4" w:semiHidden="0" w:uiPriority="72" w:unhideWhenUsed="0"/>
-    <w:lsdException w:name="Colorful Grid Accent 4" w:semiHidden="0" w:uiPriority="73" w:unhideWhenUsed="0"/>
-    <w:lsdException w:name="Light Shading Accent 5" w:semiHidden="0" w:uiPriority="60" w:unhideWhenUsed="0"/>
-    <w:lsdException w:name="Light List Accent 5" w:semiHidden="0" w:uiPriority="61" w:unhideWhenUsed="0"/>
-    <w:lsdException w:name="Light Grid Accent 5" w:semiHidden="0" w:uiPriority="62" w:unhideWhenUsed="0"/>
-    <w:lsdException w:name="Medium Shading 1 Accent 5" w:semiHidden="0" w:uiPriority="63" w:unhideWhenUsed="0"/>
-    <w:lsdException w:name="Medium Shading 2 Accent 5" w:semiHidden="0" w:uiPriority="64" w:unhideWhenUsed="0"/>
-    <w:lsdException w:name="Medium List 1 Accent 5" w:semiHidden="0" w:uiPriority="65" w:unhideWhenUsed="0"/>
-    <w:lsdException w:name="Medium List 2 Accent 5" w:semiHidden="0" w:uiPriority="66" w:unhideWhenUsed="0"/>
-    <w:lsdException w:name="Medium Grid 1 Accent 5" w:semiHidden="0" w:uiPriority="67" w:unhideWhenUsed="0"/>
-    <w:lsdException w:name="Medium Grid 2 Accent 5" w:semiHidden="0" w:uiPriority="68" w:unhideWhenUsed="0"/>
-    <w:lsdException w:name="Medium Grid 3 Accent 5" w:semiHidden="0" w:uiPriority="69" w:unhideWhenUsed="0"/>
-    <w:lsdException w:name="Dark List Accent 5" w:semiHidden="0" w:uiPriority="70" w:unhideWhenUsed="0"/>
-    <w:lsdException w:name="Colorful Shading Accent 5" w:semiHidden="0" w:uiPriority="71" w:unhideWhenUsed="0"/>
-    <w:lsdException w:name="Colorful List Accent 5" w:semiHidden="0" w:uiPriority="72" w:unhideWhenUsed="0"/>
-    <w:lsdException w:name="Colorful Grid Accent 5" w:semiHidden="0" w:uiPriority="73" w:unhideWhenUsed="0"/>
-    <w:lsdException w:name="Light Shading Accent 6" w:semiHidden="0" w:uiPriority="60" w:unhideWhenUsed="0"/>
-    <w:lsdException w:name="Light List Accent 6" w:semiHidden="0" w:uiPriority="61" w:unhideWhenUsed="0"/>
-    <w:lsdException w:name="Light Grid Accent 6" w:semiHidden="0" w:uiPriority="62" w:unhideWhenUsed="0"/>
-    <w:lsdException w:name="Medium Shading 1 Accent 6" w:semiHidden="0" w:uiPriority="63" w:unhideWhenUsed="0"/>
-    <w:lsdException w:name="Medium Shading 2 Accent 6" w:semiHidden="0" w:uiPriority="64" w:unhideWhenUsed="0"/>
-    <w:lsdException w:name="Medium List 1 Accent 6" w:semiHidden="0" w:uiPriority="65" w:unhideWhenUsed="0"/>
-    <w:lsdException w:name="Medium List 2 Accent 6" w:semiHidden="0" w:uiPriority="66" w:unhideWhenUsed="0"/>
-    <w:lsdException w:name="Medium Grid 1 Accent 6" w:semiHidden="0" w:uiPriority="67" w:unhideWhenUsed="0"/>
-    <w:lsdException w:name="Medium Grid 2 Accent 6" w:semiHidden="0" w:uiPriority="68" w:unhideWhenUsed="0"/>
-    <w:lsdException w:name="Medium Grid 3 Accent 6" w:semiHidden="0" w:uiPriority="69" w:unhideWhenUsed="0"/>
-    <w:lsdException w:name="Dark List Accent 6" w:semiHidden="0" w:uiPriority="70" w:unhideWhenUsed="0"/>
-    <w:lsdException w:name="Colorful Shading Accent 6" w:semiHidden="0" w:uiPriority="71" w:unhideWhenUsed="0"/>
-    <w:lsdException w:name="Colorful List Accent 6" w:semiHidden="0" w:uiPriority="72" w:unhideWhenUsed="0"/>
-    <w:lsdException w:name="Colorful Grid Accent 6" w:semiHidden="0" w:uiPriority="73" w:unhideWhenUsed="0"/>
-    <w:lsdException w:name="Subtle Emphasis" w:semiHidden="0" w:uiPriority="19" w:unhideWhenUsed="0" w:qFormat="1"/>
-    <w:lsdException w:name="Intense Emphasis" w:semiHidden="0" w:uiPriority="21" w:unhideWhenUsed="0" w:qFormat="1"/>
-    <w:lsdException w:name="Subtle Reference" w:semiHidden="0" w:uiPriority="31" w:unhideWhenUsed="0" w:qFormat="1"/>
-    <w:lsdException w:name="Intense Reference" w:semiHidden="0" w:uiPriority="32" w:unhideWhenUsed="0" w:qFormat="1"/>
-    <w:lsdException w:name="Book Title" w:semiHidden="0" w:uiPriority="33" w:unhideWhenUsed="0" w:qFormat="1"/>
-    <w:lsdException w:name="Bibliography" w:uiPriority="37"/>
-    <w:lsdException w:name="TOC Heading" w:uiPriority="39" w:qFormat="1"/>
+  <w:latentStyles w:defLockedState="0" w:defUIPriority="99" w:defSemiHidden="0" w:defUnhideWhenUsed="0" w:defQFormat="0" w:count="374">
+    <w:lsdException w:name="Normal" w:uiPriority="0" w:qFormat="1"/>
+    <w:lsdException w:name="heading 1" w:uiPriority="9" w:qFormat="1"/>
+    <w:lsdException w:name="heading 2" w:semiHidden="1" w:uiPriority="9" w:unhideWhenUsed="1" w:qFormat="1"/>
+    <w:lsdException w:name="heading 3" w:semiHidden="1" w:uiPriority="9" w:unhideWhenUsed="1" w:qFormat="1"/>
+    <w:lsdException w:name="heading 4" w:semiHidden="1" w:uiPriority="9" w:unhideWhenUsed="1" w:qFormat="1"/>
+    <w:lsdException w:name="heading 5" w:semiHidden="1" w:uiPriority="9" w:unhideWhenUsed="1" w:qFormat="1"/>
+    <w:lsdException w:name="heading 6" w:semiHidden="1" w:uiPriority="9" w:unhideWhenUsed="1" w:qFormat="1"/>
+    <w:lsdException w:name="heading 7" w:semiHidden="1" w:uiPriority="9" w:unhideWhenUsed="1" w:qFormat="1"/>
+    <w:lsdException w:name="heading 8" w:semiHidden="1" w:uiPriority="9" w:unhideWhenUsed="1" w:qFormat="1"/>
+    <w:lsdException w:name="heading 9" w:semiHidden="1" w:uiPriority="9" w:unhideWhenUsed="1" w:qFormat="1"/>
+    <w:lsdException w:name="index 1" w:semiHidden="1" w:unhideWhenUsed="1"/>
+    <w:lsdException w:name="index 2" w:semiHidden="1" w:unhideWhenUsed="1"/>
+    <w:lsdException w:name="index 3" w:semiHidden="1" w:unhideWhenUsed="1"/>
+    <w:lsdException w:name="index 4" w:semiHidden="1" w:unhideWhenUsed="1"/>
+    <w:lsdException w:name="index 5" w:semiHidden="1" w:unhideWhenUsed="1"/>
+    <w:lsdException w:name="index 6" w:semiHidden="1" w:unhideWhenUsed="1"/>
+    <w:lsdException w:name="index 7" w:semiHidden="1" w:unhideWhenUsed="1"/>
+    <w:lsdException w:name="index 8" w:semiHidden="1" w:unhideWhenUsed="1"/>
+    <w:lsdException w:name="index 9" w:semiHidden="1" w:unhideWhenUsed="1"/>
+    <w:lsdException w:name="toc 1" w:semiHidden="1" w:uiPriority="39" w:unhideWhenUsed="1" w:qFormat="1"/>
+    <w:lsdException w:name="toc 2" w:semiHidden="1" w:uiPriority="39" w:unhideWhenUsed="1" w:qFormat="1"/>
+    <w:lsdException w:name="toc 3" w:semiHidden="1" w:uiPriority="39" w:unhideWhenUsed="1" w:qFormat="1"/>
+    <w:lsdException w:name="toc 4" w:semiHidden="1" w:uiPriority="39" w:unhideWhenUsed="1"/>
+    <w:lsdException w:name="toc 5" w:semiHidden="1" w:uiPriority="39" w:unhideWhenUsed="1"/>
+    <w:lsdException w:name="toc 6" w:semiHidden="1" w:uiPriority="39" w:unhideWhenUsed="1"/>
+    <w:lsdException w:name="toc 7" w:semiHidden="1" w:uiPriority="39" w:unhideWhenUsed="1"/>
+    <w:lsdException w:name="toc 8" w:semiHidden="1" w:uiPriority="39" w:unhideWhenUsed="1"/>
+    <w:lsdException w:name="toc 9" w:semiHidden="1" w:uiPriority="39" w:unhideWhenUsed="1"/>
+    <w:lsdException w:name="Normal Indent" w:semiHidden="1" w:unhideWhenUsed="1"/>
+    <w:lsdException w:name="footnote text" w:semiHidden="1" w:unhideWhenUsed="1"/>
+    <w:lsdException w:name="annotation text" w:semiHidden="1" w:unhideWhenUsed="1"/>
+    <w:lsdException w:name="header" w:semiHidden="1" w:uiPriority="0" w:unhideWhenUsed="1"/>
+    <w:lsdException w:name="footer" w:semiHidden="1" w:unhideWhenUsed="1"/>
+    <w:lsdException w:name="index heading" w:semiHidden="1" w:unhideWhenUsed="1"/>
+    <w:lsdException w:name="caption" w:semiHidden="1" w:uiPriority="35" w:unhideWhenUsed="1" w:qFormat="1"/>
+    <w:lsdException w:name="table of figures" w:semiHidden="1" w:unhideWhenUsed="1"/>
+    <w:lsdException w:name="envelope address" w:semiHidden="1" w:unhideWhenUsed="1"/>
+    <w:lsdException w:name="envelope return" w:semiHidden="1" w:unhideWhenUsed="1"/>
+    <w:lsdException w:name="footnote reference" w:semiHidden="1" w:unhideWhenUsed="1"/>
+    <w:lsdException w:name="annotation reference" w:semiHidden="1" w:unhideWhenUsed="1"/>
+    <w:lsdException w:name="line number" w:semiHidden="1" w:unhideWhenUsed="1"/>
+    <w:lsdException w:name="page number" w:semiHidden="1" w:unhideWhenUsed="1"/>
+    <w:lsdException w:name="endnote reference" w:semiHidden="1" w:unhideWhenUsed="1"/>
+    <w:lsdException w:name="endnote text" w:semiHidden="1" w:unhideWhenUsed="1"/>
+    <w:lsdException w:name="table of authorities" w:semiHidden="1" w:unhideWhenUsed="1"/>
+    <w:lsdException w:name="macro" w:semiHidden="1" w:unhideWhenUsed="1"/>
+    <w:lsdException w:name="toa heading" w:semiHidden="1" w:unhideWhenUsed="1"/>
+    <w:lsdException w:name="List" w:semiHidden="1" w:unhideWhenUsed="1"/>
+    <w:lsdException w:name="List Bullet" w:semiHidden="1" w:unhideWhenUsed="1"/>
+    <w:lsdException w:name="List Number" w:semiHidden="1" w:unhideWhenUsed="1"/>
+    <w:lsdException w:name="List 2" w:semiHidden="1" w:unhideWhenUsed="1"/>
+    <w:lsdException w:name="List 3" w:semiHidden="1" w:unhideWhenUsed="1"/>
+    <w:lsdException w:name="List 4" w:semiHidden="1" w:unhideWhenUsed="1"/>
+    <w:lsdException w:name="List 5" w:semiHidden="1" w:unhideWhenUsed="1"/>
+    <w:lsdException w:name="List Bullet 2" w:semiHidden="1" w:unhideWhenUsed="1"/>
+    <w:lsdException w:name="List Bullet 3" w:semiHidden="1" w:unhideWhenUsed="1"/>
+    <w:lsdException w:name="List Bullet 4" w:semiHidden="1" w:unhideWhenUsed="1"/>
+    <w:lsdException w:name="List Bullet 5" w:semiHidden="1" w:unhideWhenUsed="1"/>
+    <w:lsdException w:name="List Number 2" w:semiHidden="1" w:unhideWhenUsed="1"/>
+    <w:lsdException w:name="List Number 3" w:semiHidden="1" w:unhideWhenUsed="1"/>
+    <w:lsdException w:name="List Number 4" w:semiHidden="1" w:unhideWhenUsed="1"/>
+    <w:lsdException w:name="List Number 5" w:semiHidden="1" w:unhideWhenUsed="1"/>
+    <w:lsdException w:name="Title" w:uiPriority="10" w:qFormat="1"/>
+    <w:lsdException w:name="Closing" w:semiHidden="1" w:unhideWhenUsed="1"/>
+    <w:lsdException w:name="Signature" w:semiHidden="1" w:unhideWhenUsed="1"/>
+    <w:lsdException w:name="Default Paragraph Font" w:semiHidden="1" w:uiPriority="1" w:unhideWhenUsed="1"/>
+    <w:lsdException w:name="Body Text" w:semiHidden="1" w:unhideWhenUsed="1"/>
+    <w:lsdException w:name="Body Text Indent" w:semiHidden="1" w:unhideWhenUsed="1"/>
+    <w:lsdException w:name="List Continue" w:semiHidden="1" w:unhideWhenUsed="1"/>
+    <w:lsdException w:name="List Continue 2" w:semiHidden="1" w:unhideWhenUsed="1"/>
+    <w:lsdException w:name="List Continue 3" w:semiHidden="1" w:unhideWhenUsed="1"/>
+    <w:lsdException w:name="List Continue 4" w:semiHidden="1" w:unhideWhenUsed="1"/>
+    <w:lsdException w:name="List Continue 5" w:semiHidden="1" w:unhideWhenUsed="1"/>
+    <w:lsdException w:name="Message Header" w:semiHidden="1" w:unhideWhenUsed="1"/>
+    <w:lsdException w:name="Subtitle" w:uiPriority="11" w:qFormat="1"/>
+    <w:lsdException w:name="Salutation" w:semiHidden="1" w:unhideWhenUsed="1"/>
+    <w:lsdException w:name="Date" w:semiHidden="1" w:unhideWhenUsed="1"/>
+    <w:lsdException w:name="Body Text First Indent" w:semiHidden="1" w:unhideWhenUsed="1"/>
+    <w:lsdException w:name="Body Text First Indent 2" w:semiHidden="1" w:unhideWhenUsed="1"/>
+    <w:lsdException w:name="Note Heading" w:semiHidden="1" w:unhideWhenUsed="1"/>
+    <w:lsdException w:name="Body Text 2" w:semiHidden="1" w:unhideWhenUsed="1"/>
+    <w:lsdException w:name="Body Text 3" w:semiHidden="1" w:unhideWhenUsed="1"/>
+    <w:lsdException w:name="Body Text Indent 2" w:semiHidden="1" w:unhideWhenUsed="1"/>
+    <w:lsdException w:name="Body Text Indent 3" w:semiHidden="1" w:unhideWhenUsed="1"/>
+    <w:lsdException w:name="Block Text" w:semiHidden="1" w:unhideWhenUsed="1"/>
+    <w:lsdException w:name="Hyperlink" w:semiHidden="1" w:unhideWhenUsed="1"/>
+    <w:lsdException w:name="FollowedHyperlink" w:semiHidden="1" w:unhideWhenUsed="1"/>
+    <w:lsdException w:name="Strong" w:uiPriority="22" w:qFormat="1"/>
+    <w:lsdException w:name="Emphasis" w:uiPriority="20" w:qFormat="1"/>
+    <w:lsdException w:name="Document Map" w:semiHidden="1" w:unhideWhenUsed="1"/>
+    <w:lsdException w:name="Plain Text" w:semiHidden="1" w:unhideWhenUsed="1"/>
+    <w:lsdException w:name="E-mail Signature" w:semiHidden="1" w:unhideWhenUsed="1"/>
+    <w:lsdException w:name="HTML Top of Form" w:semiHidden="1" w:unhideWhenUsed="1"/>
+    <w:lsdException w:name="HTML Bottom of Form" w:semiHidden="1" w:unhideWhenUsed="1"/>
+    <w:lsdException w:name="Normal (Web)" w:semiHidden="1" w:unhideWhenUsed="1"/>
+    <w:lsdException w:name="HTML Acronym" w:semiHidden="1" w:unhideWhenUsed="1"/>
+    <w:lsdException w:name="HTML Address" w:semiHidden="1" w:unhideWhenUsed="1"/>
+    <w:lsdException w:name="HTML Cite" w:semiHidden="1" w:unhideWhenUsed="1"/>
+    <w:lsdException w:name="HTML Code" w:semiHidden="1" w:unhideWhenUsed="1"/>
+    <w:lsdException w:name="HTML Definition" w:semiHidden="1" w:unhideWhenUsed="1"/>
+    <w:lsdException w:name="HTML Keyboard" w:semiHidden="1" w:unhideWhenUsed="1"/>
+    <w:lsdException w:name="HTML Preformatted" w:semiHidden="1" w:unhideWhenUsed="1"/>
+    <w:lsdException w:name="HTML Sample" w:semiHidden="1" w:unhideWhenUsed="1"/>
+    <w:lsdException w:name="HTML Typewriter" w:semiHidden="1" w:unhideWhenUsed="1"/>
+    <w:lsdException w:name="HTML Variable" w:semiHidden="1" w:unhideWhenUsed="1"/>
+    <w:lsdException w:name="Normal Table" w:semiHidden="1" w:unhideWhenUsed="1"/>
+    <w:lsdException w:name="annotation subject" w:semiHidden="1" w:unhideWhenUsed="1"/>
+    <w:lsdException w:name="No List" w:semiHidden="1" w:unhideWhenUsed="1"/>
+    <w:lsdException w:name="Outline List 1" w:semiHidden="1" w:unhideWhenUsed="1"/>
+    <w:lsdException w:name="Outline List 2" w:semiHidden="1" w:unhideWhenUsed="1"/>
+    <w:lsdException w:name="Outline List 3" w:semiHidden="1" w:unhideWhenUsed="1"/>
+    <w:lsdException w:name="Table Simple 1" w:semiHidden="1" w:unhideWhenUsed="1"/>
+    <w:lsdException w:name="Table Simple 2" w:semiHidden="1" w:unhideWhenUsed="1"/>
+    <w:lsdException w:name="Table Simple 3" w:semiHidden="1" w:unhideWhenUsed="1"/>
+    <w:lsdException w:name="Table Classic 1" w:semiHidden="1" w:unhideWhenUsed="1"/>
+    <w:lsdException w:name="Table Classic 2" w:semiHidden="1" w:unhideWhenUsed="1"/>
+    <w:lsdException w:name="Table Classic 3" w:semiHidden="1" w:unhideWhenUsed="1"/>
+    <w:lsdException w:name="Table Classic 4" w:semiHidden="1" w:unhideWhenUsed="1"/>
+    <w:lsdException w:name="Table Colorful 1" w:semiHidden="1" w:unhideWhenUsed="1"/>
+    <w:lsdException w:name="Table Colorful 2" w:semiHidden="1" w:unhideWhenUsed="1"/>
+    <w:lsdException w:name="Table Colorful 3" w:semiHidden="1" w:unhideWhenUsed="1"/>
+    <w:lsdException w:name="Table Columns 1" w:semiHidden="1" w:unhideWhenUsed="1"/>
+    <w:lsdException w:name="Table Columns 2" w:semiHidden="1" w:unhideWhenUsed="1"/>
+    <w:lsdException w:name="Table Columns 3" w:semiHidden="1" w:unhideWhenUsed="1"/>
+    <w:lsdException w:name="Table Columns 4" w:semiHidden="1" w:unhideWhenUsed="1"/>
+    <w:lsdException w:name="Table Columns 5" w:semiHidden="1" w:unhideWhenUsed="1"/>
+    <w:lsdException w:name="Table Grid 1" w:semiHidden="1" w:unhideWhenUsed="1"/>
+    <w:lsdException w:name="Table Grid 2" w:semiHidden="1" w:unhideWhenUsed="1"/>
+    <w:lsdException w:name="Table Grid 3" w:semiHidden="1" w:unhideWhenUsed="1"/>
+    <w:lsdException w:name="Table Grid 4" w:semiHidden="1" w:unhideWhenUsed="1"/>
+    <w:lsdException w:name="Table Grid 5" w:semiHidden="1" w:unhideWhenUsed="1"/>
+    <w:lsdException w:name="Table Grid 6" w:semiHidden="1" w:unhideWhenUsed="1"/>
+    <w:lsdException w:name="Table Grid 7" w:semiHidden="1" w:unhideWhenUsed="1"/>
+    <w:lsdException w:name="Table Grid 8" w:semiHidden="1" w:unhideWhenUsed="1"/>
+    <w:lsdException w:name="Table List 1" w:semiHidden="1" w:unhideWhenUsed="1"/>
+    <w:lsdException w:name="Table List 2" w:semiHidden="1" w:unhideWhenUsed="1"/>
+    <w:lsdException w:name="Table List 3" w:semiHidden="1" w:unhideWhenUsed="1"/>
+    <w:lsdException w:name="Table List 4" w:semiHidden="1" w:unhideWhenUsed="1"/>
+    <w:lsdException w:name="Table List 5" w:semiHidden="1" w:unhideWhenUsed="1"/>
+    <w:lsdException w:name="Table List 6" w:semiHidden="1" w:unhideWhenUsed="1"/>
+    <w:lsdException w:name="Table List 7" w:semiHidden="1" w:unhideWhenUsed="1"/>
+    <w:lsdException w:name="Table List 8" w:semiHidden="1" w:unhideWhenUsed="1"/>
+    <w:lsdException w:name="Table 3D effects 1" w:semiHidden="1" w:unhideWhenUsed="1"/>
+    <w:lsdException w:name="Table 3D effects 2" w:semiHidden="1" w:unhideWhenUsed="1"/>
+    <w:lsdException w:name="Table 3D effects 3" w:semiHidden="1" w:unhideWhenUsed="1"/>
+    <w:lsdException w:name="Table Contemporary" w:semiHidden="1" w:unhideWhenUsed="1"/>
+    <w:lsdException w:name="Table Elegant" w:semiHidden="1" w:unhideWhenUsed="1"/>
+    <w:lsdException w:name="Table Professional" w:semiHidden="1" w:unhideWhenUsed="1"/>
+    <w:lsdException w:name="Table Subtle 1" w:semiHidden="1" w:unhideWhenUsed="1"/>
+    <w:lsdException w:name="Table Subtle 2" w:semiHidden="1" w:unhideWhenUsed="1"/>
+    <w:lsdException w:name="Table Web 1" w:semiHidden="1" w:unhideWhenUsed="1"/>
+    <w:lsdException w:name="Table Web 2" w:semiHidden="1" w:unhideWhenUsed="1"/>
+    <w:lsdException w:name="Table Web 3" w:semiHidden="1" w:unhideWhenUsed="1"/>
+    <w:lsdException w:name="Balloon Text" w:semiHidden="1" w:unhideWhenUsed="1"/>
+    <w:lsdException w:name="Table Grid" w:semiHidden="1" w:uiPriority="39" w:unhideWhenUsed="1"/>
+    <w:lsdException w:name="Table Theme" w:semiHidden="1" w:unhideWhenUsed="1"/>
+    <w:lsdException w:name="Placeholder Text" w:semiHidden="1"/>
+    <w:lsdException w:name="No Spacing" w:uiPriority="1" w:qFormat="1"/>
+    <w:lsdException w:name="Light Shading" w:uiPriority="60"/>
+    <w:lsdException w:name="Light List" w:uiPriority="61"/>
+    <w:lsdException w:name="Light Grid" w:uiPriority="62"/>
+    <w:lsdException w:name="Medium Shading 1" w:uiPriority="63"/>
+    <w:lsdException w:name="Medium Shading 2" w:uiPriority="64"/>
+    <w:lsdException w:name="Medium List 1" w:uiPriority="65"/>
+    <w:lsdException w:name="Medium List 2" w:uiPriority="66"/>
+    <w:lsdException w:name="Medium Grid 1" w:uiPriority="67"/>
+    <w:lsdException w:name="Medium Grid 2" w:uiPriority="68"/>
+    <w:lsdException w:name="Medium Grid 3" w:uiPriority="69"/>
+    <w:lsdException w:name="Dark List" w:uiPriority="70"/>
+    <w:lsdException w:name="Colorful Shading" w:uiPriority="71"/>
+    <w:lsdException w:name="Colorful List" w:uiPriority="72"/>
+    <w:lsdException w:name="Colorful Grid" w:uiPriority="73"/>
+    <w:lsdException w:name="Light Shading Accent 1" w:uiPriority="60"/>
+    <w:lsdException w:name="Light List Accent 1" w:uiPriority="61"/>
+    <w:lsdException w:name="Light Grid Accent 1" w:uiPriority="62"/>
+    <w:lsdException w:name="Medium Shading 1 Accent 1" w:uiPriority="63"/>
+    <w:lsdException w:name="Medium Shading 2 Accent 1" w:uiPriority="64"/>
+    <w:lsdException w:name="Medium List 1 Accent 1" w:uiPriority="65"/>
+    <w:lsdException w:name="Revision" w:semiHidden="1"/>
+    <w:lsdException w:name="List Paragraph" w:uiPriority="34" w:qFormat="1"/>
+    <w:lsdException w:name="Quote" w:uiPriority="29" w:qFormat="1"/>
+    <w:lsdException w:name="Intense Quote" w:uiPriority="30" w:qFormat="1"/>
+    <w:lsdException w:name="Medium List 2 Accent 1" w:uiPriority="66"/>
+    <w:lsdException w:name="Medium Grid 1 Accent 1" w:uiPriority="67"/>
+    <w:lsdException w:name="Medium Grid 2 Accent 1" w:uiPriority="68"/>
+    <w:lsdException w:name="Medium Grid 3 Accent 1" w:uiPriority="69"/>
+    <w:lsdException w:name="Dark List Accent 1" w:uiPriority="70"/>
+    <w:lsdException w:name="Colorful Shading Accent 1" w:uiPriority="71"/>
+    <w:lsdException w:name="Colorful List Accent 1" w:uiPriority="72"/>
+    <w:lsdException w:name="Colorful Grid Accent 1" w:uiPriority="73"/>
+    <w:lsdException w:name="Light Shading Accent 2" w:uiPriority="60"/>
+    <w:lsdException w:name="Light List Accent 2" w:uiPriority="61"/>
+    <w:lsdException w:name="Light Grid Accent 2" w:uiPriority="62"/>
+    <w:lsdException w:name="Medium Shading 1 Accent 2" w:uiPriority="63"/>
+    <w:lsdException w:name="Medium Shading 2 Accent 2" w:uiPriority="64"/>
+    <w:lsdException w:name="Medium List 1 Accent 2" w:uiPriority="65"/>
+    <w:lsdException w:name="Medium List 2 Accent 2" w:uiPriority="66"/>
+    <w:lsdException w:name="Medium Grid 1 Accent 2" w:uiPriority="67"/>
+    <w:lsdException w:name="Medium Grid 2 Accent 2" w:uiPriority="68"/>
+    <w:lsdException w:name="Medium Grid 3 Accent 2" w:uiPriority="69"/>
+    <w:lsdException w:name="Dark List Accent 2" w:uiPriority="70"/>
+    <w:lsdException w:name="Colorful Shading Accent 2" w:uiPriority="71"/>
+    <w:lsdException w:name="Colorful List Accent 2" w:uiPriority="72"/>
+    <w:lsdException w:name="Colorful Grid Accent 2" w:uiPriority="73"/>
+    <w:lsdException w:name="Light Shading Accent 3" w:uiPriority="60"/>
+    <w:lsdException w:name="Light List Accent 3" w:uiPriority="61"/>
+    <w:lsdException w:name="Light Grid Accent 3" w:uiPriority="62"/>
+    <w:lsdException w:name="Medium Shading 1 Accent 3" w:uiPriority="63"/>
+    <w:lsdException w:name="Medium Shading 2 Accent 3" w:uiPriority="64"/>
+    <w:lsdException w:name="Medium List 1 Accent 3" w:uiPriority="65"/>
+    <w:lsdException w:name="Medium List 2 Accent 3" w:uiPriority="66"/>
+    <w:lsdException w:name="Medium Grid 1 Accent 3" w:uiPriority="67"/>
+    <w:lsdException w:name="Medium Grid 2 Accent 3" w:uiPriority="68"/>
+    <w:lsdException w:name="Medium Grid 3 Accent 3" w:uiPriority="69"/>
+    <w:lsdException w:name="Dark List Accent 3" w:uiPriority="70"/>
+    <w:lsdException w:name="Colorful Shading Accent 3" w:uiPriority="71"/>
+    <w:lsdException w:name="Colorful List Accent 3" w:uiPriority="72"/>
+    <w:lsdException w:name="Colorful Grid Accent 3" w:uiPriority="73"/>
+    <w:lsdException w:name="Light Shading Accent 4" w:uiPriority="60"/>
+    <w:lsdException w:name="Light List Accent 4" w:uiPriority="61"/>
+    <w:lsdException w:name="Light Grid Accent 4" w:uiPriority="62"/>
+    <w:lsdException w:name="Medium Shading 1 Accent 4" w:uiPriority="63"/>
+    <w:lsdException w:name="Medium Shading 2 Accent 4" w:uiPriority="64"/>
+    <w:lsdException w:name="Medium List 1 Accent 4" w:uiPriority="65"/>
+    <w:lsdException w:name="Medium List 2 Accent 4" w:uiPriority="66"/>
+    <w:lsdException w:name="Medium Grid 1 Accent 4" w:uiPriority="67"/>
+    <w:lsdException w:name="Medium Grid 2 Accent 4" w:uiPriority="68"/>
+    <w:lsdException w:name="Medium Grid 3 Accent 4" w:uiPriority="69"/>
+    <w:lsdException w:name="Dark List Accent 4" w:uiPriority="70"/>
+    <w:lsdException w:name="Colorful Shading Accent 4" w:uiPriority="71"/>
+    <w:lsdException w:name="Colorful List Accent 4" w:uiPriority="72"/>
+    <w:lsdException w:name="Colorful Grid Accent 4" w:uiPriority="73"/>
+    <w:lsdException w:name="Light Shading Accent 5" w:uiPriority="60"/>
+    <w:lsdException w:name="Light List Accent 5" w:uiPriority="61"/>
+    <w:lsdException w:name="Light Grid Accent 5" w:uiPriority="62"/>
+    <w:lsdException w:name="Medium Shading 1 Accent 5" w:uiPriority="63"/>
+    <w:lsdException w:name="Medium Shading 2 Accent 5" w:uiPriority="64"/>
+    <w:lsdException w:name="Medium List 1 Accent 5" w:uiPriority="65"/>
+    <w:lsdException w:name="Medium List 2 Accent 5" w:uiPriority="66"/>
+    <w:lsdException w:name="Medium Grid 1 Accent 5" w:uiPriority="67"/>
+    <w:lsdException w:name="Medium Grid 2 Accent 5" w:uiPriority="68"/>
+    <w:lsdException w:name="Medium Grid 3 Accent 5" w:uiPriority="69"/>
+    <w:lsdException w:name="Dark List Accent 5" w:uiPriority="70"/>
+    <w:lsdException w:name="Colorful Shading Accent 5" w:uiPriority="71"/>
+    <w:lsdException w:name="Colorful List Accent 5" w:uiPriority="72"/>
+    <w:lsdException w:name="Colorful Grid Accent 5" w:uiPriority="73"/>
+    <w:lsdException w:name="Light Shading Accent 6" w:uiPriority="60"/>
+    <w:lsdException w:name="Light List Accent 6" w:uiPriority="61"/>
+    <w:lsdException w:name="Light Grid Accent 6" w:uiPriority="62"/>
+    <w:lsdException w:name="Medium Shading 1 Accent 6" w:uiPriority="63"/>
+    <w:lsdException w:name="Medium Shading 2 Accent 6" w:uiPriority="64"/>
+    <w:lsdException w:name="Medium List 1 Accent 6" w:uiPriority="65"/>
+    <w:lsdException w:name="Medium List 2 Accent 6" w:uiPriority="66"/>
+    <w:lsdException w:name="Medium Grid 1 Accent 6" w:uiPriority="67"/>
+    <w:lsdException w:name="Medium Grid 2 Accent 6" w:uiPriority="68"/>
+    <w:lsdException w:name="Medium Grid 3 Accent 6" w:uiPriority="69"/>
+    <w:lsdException w:name="Dark List Accent 6" w:uiPriority="70"/>
+    <w:lsdException w:name="Colorful Shading Accent 6" w:uiPriority="71"/>
+    <w:lsdException w:name="Colorful List Accent 6" w:uiPriority="72"/>
+    <w:lsdException w:name="Colorful Grid Accent 6" w:uiPriority="73"/>
+    <w:lsdException w:name="Subtle Emphasis" w:uiPriority="19" w:qFormat="1"/>
+    <w:lsdException w:name="Intense Emphasis" w:uiPriority="21" w:qFormat="1"/>
+    <w:lsdException w:name="Subtle Reference" w:uiPriority="31" w:qFormat="1"/>
+    <w:lsdException w:name="Intense Reference" w:uiPriority="32" w:qFormat="1"/>
+    <w:lsdException w:name="Book Title" w:uiPriority="33" w:qFormat="1"/>
+    <w:lsdException w:name="Bibliography" w:semiHidden="1" w:uiPriority="37" w:unhideWhenUsed="1"/>
+    <w:lsdException w:name="TOC Heading" w:semiHidden="1" w:uiPriority="39" w:unhideWhenUsed="1" w:qFormat="1"/>
+    <w:lsdException w:name="Plain Table 1" w:uiPriority="41"/>
+    <w:lsdException w:name="Plain Table 2" w:uiPriority="42"/>
+    <w:lsdException w:name="Plain Table 3" w:uiPriority="43"/>
+    <w:lsdException w:name="Plain Table 4" w:uiPriority="44"/>
+    <w:lsdException w:name="Plain Table 5" w:uiPriority="45"/>
+    <w:lsdException w:name="Grid Table Light" w:uiPriority="40"/>
+    <w:lsdException w:name="Grid Table 1 Light" w:uiPriority="46"/>
+    <w:lsdException w:name="Grid Table 2" w:uiPriority="47"/>
+    <w:lsdException w:name="Grid Table 3" w:uiPriority="48"/>
+    <w:lsdException w:name="Grid Table 4" w:uiPriority="49"/>
+    <w:lsdException w:name="Grid Table 5 Dark" w:uiPriority="50"/>
+    <w:lsdException w:name="Grid Table 6 Colorful" w:uiPriority="51"/>
+    <w:lsdException w:name="Grid Table 7 Colorful" w:uiPriority="52"/>
+    <w:lsdException w:name="Grid Table 1 Light Accent 1" w:uiPriority="46"/>
+    <w:lsdException w:name="Grid Table 2 Accent 1" w:uiPriority="47"/>
+    <w:lsdException w:name="Grid Table 3 Accent 1" w:uiPriority="48"/>
+    <w:lsdException w:name="Grid Table 4 Accent 1" w:uiPriority="49"/>
+    <w:lsdException w:name="Grid Table 5 Dark Accent 1" w:uiPriority="50"/>
+    <w:lsdException w:name="Grid Table 6 Colorful Accent 1" w:uiPriority="51"/>
+    <w:lsdException w:name="Grid Table 7 Colorful Accent 1" w:uiPriority="52"/>
+    <w:lsdException w:name="Grid Table 1 Light Accent 2" w:uiPriority="46"/>
+    <w:lsdException w:name="Grid Table 2 Accent 2" w:uiPriority="47"/>
+    <w:lsdException w:name="Grid Table 3 Accent 2" w:uiPriority="48"/>
+    <w:lsdException w:name="Grid Table 4 Accent 2" w:uiPriority="49"/>
+    <w:lsdException w:name="Grid Table 5 Dark Accent 2" w:uiPriority="50"/>
+    <w:lsdException w:name="Grid Table 6 Colorful Accent 2" w:uiPriority="51"/>
+    <w:lsdException w:name="Grid Table 7 Colorful Accent 2" w:uiPriority="52"/>
+    <w:lsdException w:name="Grid Table 1 Light Accent 3" w:uiPriority="46"/>
+    <w:lsdException w:name="Grid Table 2 Accent 3" w:uiPriority="47"/>
+    <w:lsdException w:name="Grid Table 3 Accent 3" w:uiPriority="48"/>
+    <w:lsdException w:name="Grid Table 4 Accent 3" w:uiPriority="49"/>
+    <w:lsdException w:name="Grid Table 5 Dark Accent 3" w:uiPriority="50"/>
+    <w:lsdException w:name="Grid Table 6 Colorful Accent 3" w:uiPriority="51"/>
+    <w:lsdException w:name="Grid Table 7 Colorful Accent 3" w:uiPriority="52"/>
+    <w:lsdException w:name="Grid Table 1 Light Accent 4" w:uiPriority="46"/>
+    <w:lsdException w:name="Grid Table 2 Accent 4" w:uiPriority="47"/>
+    <w:lsdException w:name="Grid Table 3 Accent 4" w:uiPriority="48"/>
+    <w:lsdException w:name="Grid Table 4 Accent 4" w:uiPriority="49"/>
+    <w:lsdException w:name="Grid Table 5 Dark Accent 4" w:uiPriority="50"/>
+    <w:lsdException w:name="Grid Table 6 Colorful Accent 4" w:uiPriority="51"/>
+    <w:lsdException w:name="Grid Table 7 Colorful Accent 4" w:uiPriority="52"/>
+    <w:lsdException w:name="Grid Table 1 Light Accent 5" w:uiPriority="46"/>
+    <w:lsdException w:name="Grid Table 2 Accent 5" w:uiPriority="47"/>
+    <w:lsdException w:name="Grid Table 3 Accent 5" w:uiPriority="48"/>
+    <w:lsdException w:name="Grid Table 4 Accent 5" w:uiPriority="49"/>
+    <w:lsdException w:name="Grid Table 5 Dark Accent 5" w:uiPriority="50"/>
+    <w:lsdException w:name="Grid Table 6 Colorful Accent 5" w:uiPriority="51"/>
+    <w:lsdException w:name="Grid Table 7 Colorful Accent 5" w:uiPriority="52"/>
+    <w:lsdException w:name="Grid Table 1 Light Accent 6" w:uiPriority="46"/>
+    <w:lsdException w:name="Grid Table 2 Accent 6" w:uiPriority="47"/>
+    <w:lsdException w:name="Grid Table 3 Accent 6" w:uiPriority="48"/>
+    <w:lsdException w:name="Grid Table 4 Accent 6" w:uiPriority="49"/>
+    <w:lsdException w:name="Grid Table 5 Dark Accent 6" w:uiPriority="50"/>
+    <w:lsdException w:name="Grid Table 6 Colorful Accent 6" w:uiPriority="51"/>
+    <w:lsdException w:name="Grid Table 7 Colorful Accent 6" w:uiPriority="52"/>
+    <w:lsdException w:name="List Table 1 Light" w:uiPriority="46"/>
+    <w:lsdException w:name="List Table 2" w:uiPriority="47"/>
+    <w:lsdException w:name="List Table 3" w:uiPriority="48"/>
+    <w:lsdException w:name="List Table 4" w:uiPriority="49"/>
+    <w:lsdException w:name="List Table 5 Dark" w:uiPriority="50"/>
+    <w:lsdException w:name="List Table 6 Colorful" w:uiPriority="51"/>
+    <w:lsdException w:name="List Table 7 Colorful" w:uiPriority="52"/>
+    <w:lsdException w:name="List Table 1 Light Accent 1" w:uiPriority="46"/>
+    <w:lsdException w:name="List Table 2 Accent 1" w:uiPriority="47"/>
+    <w:lsdException w:name="List Table 3 Accent 1" w:uiPriority="48"/>
+    <w:lsdException w:name="List Table 4 Accent 1" w:uiPriority="49"/>
+    <w:lsdException w:name="List Table 5 Dark Accent 1" w:uiPriority="50"/>
+    <w:lsdException w:name="List Table 6 Colorful Accent 1" w:uiPriority="51"/>
+    <w:lsdException w:name="List Table 7 Colorful Accent 1" w:uiPriority="52"/>
+    <w:lsdException w:name="List Table 1 Light Accent 2" w:uiPriority="46"/>
+    <w:lsdException w:name="List Table 2 Accent 2" w:uiPriority="47"/>
+    <w:lsdException w:name="List Table 3 Accent 2" w:uiPriority="48"/>
+    <w:lsdException w:name="List Table 4 Accent 2" w:uiPriority="49"/>
+    <w:lsdException w:name="List Table 5 Dark Accent 2" w:uiPriority="50"/>
+    <w:lsdException w:name="List Table 6 Colorful Accent 2" w:uiPriority="51"/>
+    <w:lsdException w:name="List Table 7 Colorful Accent 2" w:uiPriority="52"/>
+    <w:lsdException w:name="List Table 1 Light Accent 3" w:uiPriority="46"/>
+    <w:lsdException w:name="List Table 2 Accent 3" w:uiPriority="47"/>
+    <w:lsdException w:name="List Table 3 Accent 3" w:uiPriority="48"/>
+    <w:lsdException w:name="List Table 4 Accent 3" w:uiPriority="49"/>
+    <w:lsdException w:name="List Table 5 Dark Accent 3" w:uiPriority="50"/>
+    <w:lsdException w:name="List Table 6 Colorful Accent 3" w:uiPriority="51"/>
+    <w:lsdException w:name="List Table 7 Colorful Accent 3" w:uiPriority="52"/>
+    <w:lsdException w:name="List Table 1 Light Accent 4" w:uiPriority="46"/>
+    <w:lsdException w:name="List Table 2 Accent 4" w:uiPriority="47"/>
+    <w:lsdException w:name="List Table 3 Accent 4" w:uiPriority="48"/>
+    <w:lsdException w:name="List Table 4 Accent 4" w:uiPriority="49"/>
+    <w:lsdException w:name="List Table 5 Dark Accent 4" w:uiPriority="50"/>
+    <w:lsdException w:name="List Table 6 Colorful Accent 4" w:uiPriority="51"/>
+    <w:lsdException w:name="List Table 7 Colorful Accent 4" w:uiPriority="52"/>
+    <w:lsdException w:name="List Table 1 Light Accent 5" w:uiPriority="46"/>
+    <w:lsdException w:name="List Table 2 Accent 5" w:uiPriority="47"/>
+    <w:lsdException w:name="List Table 3 Accent 5" w:uiPriority="48"/>
+    <w:lsdException w:name="List Table 4 Accent 5" w:uiPriority="49"/>
+    <w:lsdException w:name="List Table 5 Dark Accent 5" w:uiPriority="50"/>
+    <w:lsdException w:name="List Table 6 Colorful Accent 5" w:uiPriority="51"/>
+    <w:lsdException w:name="List Table 7 Colorful Accent 5" w:uiPriority="52"/>
+    <w:lsdException w:name="List Table 1 Light Accent 6" w:uiPriority="46"/>
+    <w:lsdException w:name="List Table 2 Accent 6" w:uiPriority="47"/>
+    <w:lsdException w:name="List Table 3 Accent 6" w:uiPriority="48"/>
+    <w:lsdException w:name="List Table 4 Accent 6" w:uiPriority="49"/>
+    <w:lsdException w:name="List Table 5 Dark Accent 6" w:uiPriority="50"/>
+    <w:lsdException w:name="List Table 6 Colorful Accent 6" w:uiPriority="51"/>
+    <w:lsdException w:name="List Table 7 Colorful Accent 6" w:uiPriority="52"/>
+    <w:lsdException w:name="Mention" w:semiHidden="1" w:unhideWhenUsed="1"/>
+    <w:lsdException w:name="Smart Hyperlink" w:semiHidden="1" w:unhideWhenUsed="1"/>
+    <w:lsdException w:name="Hashtag" w:semiHidden="1" w:unhideWhenUsed="1"/>
   </w:latentStyles>
   <w:style w:type="paragraph" w:default="1" w:styleId="Normal">
     <w:name w:val="Normal"/>
@@ -7265,7 +7474,7 @@
       <w:contextualSpacing/>
     </w:pPr>
   </w:style>
-  <w:style w:type="paragraph" w:styleId="TtulodeTDC">
+  <w:style w:type="paragraph" w:styleId="TtuloTDC">
     <w:name w:val="TOC Heading"/>
     <w:basedOn w:val="Ttulo11"/>
     <w:next w:val="Normal"/>
@@ -7506,775 +7715,8 @@
       </w:tblBorders>
     </w:tblPr>
   </w:style>
-  <w:style w:type="table" w:customStyle="1" w:styleId="ListTable3Accent3">
-    <w:name w:val="List Table 3 Accent 3"/>
-    <w:basedOn w:val="Tablanormal"/>
-    <w:uiPriority w:val="48"/>
-    <w:rsid w:val="00B56B33"/>
-    <w:rPr>
-      <w:rFonts w:eastAsiaTheme="minorEastAsia"/>
-      <w:sz w:val="21"/>
-      <w:szCs w:val="21"/>
-      <w:lang w:val="es-AR" w:eastAsia="es-AR"/>
-    </w:rPr>
-    <w:tblPr>
-      <w:tblStyleRowBandSize w:val="1"/>
-      <w:tblStyleColBandSize w:val="1"/>
-      <w:tblBorders>
-        <w:top w:val="single" w:sz="4" w:space="0" w:color="A5A5A5" w:themeColor="accent3"/>
-        <w:left w:val="single" w:sz="4" w:space="0" w:color="A5A5A5" w:themeColor="accent3"/>
-        <w:bottom w:val="single" w:sz="4" w:space="0" w:color="A5A5A5" w:themeColor="accent3"/>
-        <w:right w:val="single" w:sz="4" w:space="0" w:color="A5A5A5" w:themeColor="accent3"/>
-      </w:tblBorders>
-    </w:tblPr>
-    <w:tblStylePr w:type="firstRow">
-      <w:rPr>
-        <w:b/>
-        <w:bCs/>
-        <w:color w:val="FFFFFF" w:themeColor="background1"/>
-      </w:rPr>
-      <w:tblPr/>
-      <w:tcPr>
-        <w:shd w:val="clear" w:color="auto" w:fill="A5A5A5" w:themeFill="accent3"/>
-      </w:tcPr>
-    </w:tblStylePr>
-    <w:tblStylePr w:type="lastRow">
-      <w:rPr>
-        <w:b/>
-        <w:bCs/>
-      </w:rPr>
-      <w:tblPr/>
-      <w:tcPr>
-        <w:tcBorders>
-          <w:top w:val="double" w:sz="4" w:space="0" w:color="A5A5A5" w:themeColor="accent3"/>
-        </w:tcBorders>
-        <w:shd w:val="clear" w:color="auto" w:fill="FFFFFF" w:themeFill="background1"/>
-      </w:tcPr>
-    </w:tblStylePr>
-    <w:tblStylePr w:type="firstCol">
-      <w:rPr>
-        <w:b/>
-        <w:bCs/>
-      </w:rPr>
-      <w:tblPr/>
-      <w:tcPr>
-        <w:tcBorders>
-          <w:right w:val="nil"/>
-        </w:tcBorders>
-        <w:shd w:val="clear" w:color="auto" w:fill="FFFFFF" w:themeFill="background1"/>
-      </w:tcPr>
-    </w:tblStylePr>
-    <w:tblStylePr w:type="lastCol">
-      <w:rPr>
-        <w:b/>
-        <w:bCs/>
-      </w:rPr>
-      <w:tblPr/>
-      <w:tcPr>
-        <w:tcBorders>
-          <w:left w:val="nil"/>
-        </w:tcBorders>
-        <w:shd w:val="clear" w:color="auto" w:fill="FFFFFF" w:themeFill="background1"/>
-      </w:tcPr>
-    </w:tblStylePr>
-    <w:tblStylePr w:type="band1Vert">
-      <w:tblPr/>
-      <w:tcPr>
-        <w:tcBorders>
-          <w:left w:val="single" w:sz="4" w:space="0" w:color="A5A5A5" w:themeColor="accent3"/>
-          <w:right w:val="single" w:sz="4" w:space="0" w:color="A5A5A5" w:themeColor="accent3"/>
-        </w:tcBorders>
-      </w:tcPr>
-    </w:tblStylePr>
-    <w:tblStylePr w:type="band1Horz">
-      <w:tblPr/>
-      <w:tcPr>
-        <w:tcBorders>
-          <w:top w:val="single" w:sz="4" w:space="0" w:color="A5A5A5" w:themeColor="accent3"/>
-          <w:bottom w:val="single" w:sz="4" w:space="0" w:color="A5A5A5" w:themeColor="accent3"/>
-          <w:insideH w:val="nil"/>
-        </w:tcBorders>
-      </w:tcPr>
-    </w:tblStylePr>
-    <w:tblStylePr w:type="neCell">
-      <w:tblPr/>
-      <w:tcPr>
-        <w:tcBorders>
-          <w:left w:val="nil"/>
-          <w:bottom w:val="nil"/>
-        </w:tcBorders>
-      </w:tcPr>
-    </w:tblStylePr>
-    <w:tblStylePr w:type="nwCell">
-      <w:tblPr/>
-      <w:tcPr>
-        <w:tcBorders>
-          <w:bottom w:val="nil"/>
-          <w:right w:val="nil"/>
-        </w:tcBorders>
-      </w:tcPr>
-    </w:tblStylePr>
-    <w:tblStylePr w:type="seCell">
-      <w:tblPr/>
-      <w:tcPr>
-        <w:tcBorders>
-          <w:top w:val="double" w:sz="4" w:space="0" w:color="A5A5A5" w:themeColor="accent3"/>
-          <w:left w:val="nil"/>
-        </w:tcBorders>
-      </w:tcPr>
-    </w:tblStylePr>
-    <w:tblStylePr w:type="swCell">
-      <w:tblPr/>
-      <w:tcPr>
-        <w:tcBorders>
-          <w:top w:val="double" w:sz="4" w:space="0" w:color="A5A5A5" w:themeColor="accent3"/>
-          <w:right w:val="nil"/>
-        </w:tcBorders>
-      </w:tcPr>
-    </w:tblStylePr>
-  </w:style>
-</w:styles>
-</file>
-
-<file path=word/stylesWithEffects.xml><?xml version="1.0" encoding="utf-8"?>
-<w:styles xmlns:wpc="http://schemas.microsoft.com/office/word/2010/wordprocessingCanvas" xmlns:mc="http://schemas.openxmlformats.org/markup-compatibility/2006" xmlns:o="urn:schemas-microsoft-com:office:office" xmlns:r="http://schemas.openxmlformats.org/officeDocument/2006/relationships" xmlns:m="http://schemas.openxmlformats.org/officeDocument/2006/math" xmlns:v="urn:schemas-microsoft-com:vml" xmlns:wp14="http://schemas.microsoft.com/office/word/2010/wordprocessingDrawing" xmlns:wp="http://schemas.openxmlformats.org/drawingml/2006/wordprocessingDrawing" xmlns:w10="urn:schemas-microsoft-com:office:word" xmlns:w="http://schemas.openxmlformats.org/wordprocessingml/2006/main" xmlns:w14="http://schemas.microsoft.com/office/word/2010/wordml" xmlns:wpg="http://schemas.microsoft.com/office/word/2010/wordprocessingGroup" xmlns:wpi="http://schemas.microsoft.com/office/word/2010/wordprocessingInk" xmlns:wne="http://schemas.microsoft.com/office/word/2006/wordml" xmlns:wps="http://schemas.microsoft.com/office/word/2010/wordprocessingShape" mc:Ignorable="w14 wp14">
-  <w:docDefaults>
-    <w:rPrDefault>
-      <w:rPr>
-        <w:rFonts w:asciiTheme="minorHAnsi" w:eastAsiaTheme="minorHAnsi" w:hAnsiTheme="minorHAnsi" w:cstheme="minorBidi"/>
-        <w:sz w:val="22"/>
-        <w:szCs w:val="22"/>
-        <w:lang w:val="es-ES" w:eastAsia="en-US" w:bidi="ar-SA"/>
-      </w:rPr>
-    </w:rPrDefault>
-    <w:pPrDefault/>
-  </w:docDefaults>
-  <w:latentStyles w:defLockedState="0" w:defUIPriority="99" w:defSemiHidden="1" w:defUnhideWhenUsed="1" w:defQFormat="0" w:count="267">
-    <w:lsdException w:name="Normal" w:semiHidden="0" w:uiPriority="0" w:unhideWhenUsed="0" w:qFormat="1"/>
-    <w:lsdException w:name="heading 1" w:semiHidden="0" w:uiPriority="9" w:unhideWhenUsed="0" w:qFormat="1"/>
-    <w:lsdException w:name="heading 2" w:uiPriority="9" w:qFormat="1"/>
-    <w:lsdException w:name="heading 3" w:uiPriority="9" w:qFormat="1"/>
-    <w:lsdException w:name="heading 4" w:uiPriority="9" w:qFormat="1"/>
-    <w:lsdException w:name="heading 5" w:uiPriority="9" w:qFormat="1"/>
-    <w:lsdException w:name="heading 6" w:uiPriority="9" w:qFormat="1"/>
-    <w:lsdException w:name="heading 7" w:uiPriority="9" w:qFormat="1"/>
-    <w:lsdException w:name="heading 8" w:uiPriority="9" w:qFormat="1"/>
-    <w:lsdException w:name="heading 9" w:uiPriority="9" w:qFormat="1"/>
-    <w:lsdException w:name="toc 1" w:uiPriority="39" w:qFormat="1"/>
-    <w:lsdException w:name="toc 2" w:uiPriority="39" w:qFormat="1"/>
-    <w:lsdException w:name="toc 3" w:uiPriority="39" w:qFormat="1"/>
-    <w:lsdException w:name="toc 4" w:uiPriority="39"/>
-    <w:lsdException w:name="toc 5" w:uiPriority="39"/>
-    <w:lsdException w:name="toc 6" w:uiPriority="39"/>
-    <w:lsdException w:name="toc 7" w:uiPriority="39"/>
-    <w:lsdException w:name="toc 8" w:uiPriority="39"/>
-    <w:lsdException w:name="toc 9" w:uiPriority="39"/>
-    <w:lsdException w:name="header" w:uiPriority="0"/>
-    <w:lsdException w:name="caption" w:uiPriority="35" w:qFormat="1"/>
-    <w:lsdException w:name="Title" w:semiHidden="0" w:uiPriority="10" w:unhideWhenUsed="0" w:qFormat="1"/>
-    <w:lsdException w:name="Default Paragraph Font" w:uiPriority="1"/>
-    <w:lsdException w:name="Subtitle" w:semiHidden="0" w:uiPriority="11" w:unhideWhenUsed="0" w:qFormat="1"/>
-    <w:lsdException w:name="Strong" w:semiHidden="0" w:uiPriority="22" w:unhideWhenUsed="0" w:qFormat="1"/>
-    <w:lsdException w:name="Emphasis" w:semiHidden="0" w:uiPriority="20" w:unhideWhenUsed="0" w:qFormat="1"/>
-    <w:lsdException w:name="Table Grid" w:semiHidden="0" w:uiPriority="39" w:unhideWhenUsed="0"/>
-    <w:lsdException w:name="Placeholder Text" w:unhideWhenUsed="0"/>
-    <w:lsdException w:name="No Spacing" w:semiHidden="0" w:uiPriority="1" w:unhideWhenUsed="0" w:qFormat="1"/>
-    <w:lsdException w:name="Light Shading" w:semiHidden="0" w:uiPriority="60" w:unhideWhenUsed="0"/>
-    <w:lsdException w:name="Light List" w:semiHidden="0" w:uiPriority="61" w:unhideWhenUsed="0"/>
-    <w:lsdException w:name="Light Grid" w:semiHidden="0" w:uiPriority="62" w:unhideWhenUsed="0"/>
-    <w:lsdException w:name="Medium Shading 1" w:semiHidden="0" w:uiPriority="63" w:unhideWhenUsed="0"/>
-    <w:lsdException w:name="Medium Shading 2" w:semiHidden="0" w:uiPriority="64" w:unhideWhenUsed="0"/>
-    <w:lsdException w:name="Medium List 1" w:semiHidden="0" w:uiPriority="65" w:unhideWhenUsed="0"/>
-    <w:lsdException w:name="Medium List 2" w:semiHidden="0" w:uiPriority="66" w:unhideWhenUsed="0"/>
-    <w:lsdException w:name="Medium Grid 1" w:semiHidden="0" w:uiPriority="67" w:unhideWhenUsed="0"/>
-    <w:lsdException w:name="Medium Grid 2" w:semiHidden="0" w:uiPriority="68" w:unhideWhenUsed="0"/>
-    <w:lsdException w:name="Medium Grid 3" w:semiHidden="0" w:uiPriority="69" w:unhideWhenUsed="0"/>
-    <w:lsdException w:name="Dark List" w:semiHidden="0" w:uiPriority="70" w:unhideWhenUsed="0"/>
-    <w:lsdException w:name="Colorful Shading" w:semiHidden="0" w:uiPriority="71" w:unhideWhenUsed="0"/>
-    <w:lsdException w:name="Colorful List" w:semiHidden="0" w:uiPriority="72" w:unhideWhenUsed="0"/>
-    <w:lsdException w:name="Colorful Grid" w:semiHidden="0" w:uiPriority="73" w:unhideWhenUsed="0"/>
-    <w:lsdException w:name="Light Shading Accent 1" w:semiHidden="0" w:uiPriority="60" w:unhideWhenUsed="0"/>
-    <w:lsdException w:name="Light List Accent 1" w:semiHidden="0" w:uiPriority="61" w:unhideWhenUsed="0"/>
-    <w:lsdException w:name="Light Grid Accent 1" w:semiHidden="0" w:uiPriority="62" w:unhideWhenUsed="0"/>
-    <w:lsdException w:name="Medium Shading 1 Accent 1" w:semiHidden="0" w:uiPriority="63" w:unhideWhenUsed="0"/>
-    <w:lsdException w:name="Medium Shading 2 Accent 1" w:semiHidden="0" w:uiPriority="64" w:unhideWhenUsed="0"/>
-    <w:lsdException w:name="Medium List 1 Accent 1" w:semiHidden="0" w:uiPriority="65" w:unhideWhenUsed="0"/>
-    <w:lsdException w:name="Revision" w:unhideWhenUsed="0"/>
-    <w:lsdException w:name="List Paragraph" w:semiHidden="0" w:uiPriority="34" w:unhideWhenUsed="0" w:qFormat="1"/>
-    <w:lsdException w:name="Quote" w:semiHidden="0" w:uiPriority="29" w:unhideWhenUsed="0" w:qFormat="1"/>
-    <w:lsdException w:name="Intense Quote" w:semiHidden="0" w:uiPriority="30" w:unhideWhenUsed="0" w:qFormat="1"/>
-    <w:lsdException w:name="Medium List 2 Accent 1" w:semiHidden="0" w:uiPriority="66" w:unhideWhenUsed="0"/>
-    <w:lsdException w:name="Medium Grid 1 Accent 1" w:semiHidden="0" w:uiPriority="67" w:unhideWhenUsed="0"/>
-    <w:lsdException w:name="Medium Grid 2 Accent 1" w:semiHidden="0" w:uiPriority="68" w:unhideWhenUsed="0"/>
-    <w:lsdException w:name="Medium Grid 3 Accent 1" w:semiHidden="0" w:uiPriority="69" w:unhideWhenUsed="0"/>
-    <w:lsdException w:name="Dark List Accent 1" w:semiHidden="0" w:uiPriority="70" w:unhideWhenUsed="0"/>
-    <w:lsdException w:name="Colorful Shading Accent 1" w:semiHidden="0" w:uiPriority="71" w:unhideWhenUsed="0"/>
-    <w:lsdException w:name="Colorful List Accent 1" w:semiHidden="0" w:uiPriority="72" w:unhideWhenUsed="0"/>
-    <w:lsdException w:name="Colorful Grid Accent 1" w:semiHidden="0" w:uiPriority="73" w:unhideWhenUsed="0"/>
-    <w:lsdException w:name="Light Shading Accent 2" w:semiHidden="0" w:uiPriority="60" w:unhideWhenUsed="0"/>
-    <w:lsdException w:name="Light List Accent 2" w:semiHidden="0" w:uiPriority="61" w:unhideWhenUsed="0"/>
-    <w:lsdException w:name="Light Grid Accent 2" w:semiHidden="0" w:uiPriority="62" w:unhideWhenUsed="0"/>
-    <w:lsdException w:name="Medium Shading 1 Accent 2" w:semiHidden="0" w:uiPriority="63" w:unhideWhenUsed="0"/>
-    <w:lsdException w:name="Medium Shading 2 Accent 2" w:semiHidden="0" w:uiPriority="64" w:unhideWhenUsed="0"/>
-    <w:lsdException w:name="Medium List 1 Accent 2" w:semiHidden="0" w:uiPriority="65" w:unhideWhenUsed="0"/>
-    <w:lsdException w:name="Medium List 2 Accent 2" w:semiHidden="0" w:uiPriority="66" w:unhideWhenUsed="0"/>
-    <w:lsdException w:name="Medium Grid 1 Accent 2" w:semiHidden="0" w:uiPriority="67" w:unhideWhenUsed="0"/>
-    <w:lsdException w:name="Medium Grid 2 Accent 2" w:semiHidden="0" w:uiPriority="68" w:unhideWhenUsed="0"/>
-    <w:lsdException w:name="Medium Grid 3 Accent 2" w:semiHidden="0" w:uiPriority="69" w:unhideWhenUsed="0"/>
-    <w:lsdException w:name="Dark List Accent 2" w:semiHidden="0" w:uiPriority="70" w:unhideWhenUsed="0"/>
-    <w:lsdException w:name="Colorful Shading Accent 2" w:semiHidden="0" w:uiPriority="71" w:unhideWhenUsed="0"/>
-    <w:lsdException w:name="Colorful List Accent 2" w:semiHidden="0" w:uiPriority="72" w:unhideWhenUsed="0"/>
-    <w:lsdException w:name="Colorful Grid Accent 2" w:semiHidden="0" w:uiPriority="73" w:unhideWhenUsed="0"/>
-    <w:lsdException w:name="Light Shading Accent 3" w:semiHidden="0" w:uiPriority="60" w:unhideWhenUsed="0"/>
-    <w:lsdException w:name="Light List Accent 3" w:semiHidden="0" w:uiPriority="61" w:unhideWhenUsed="0"/>
-    <w:lsdException w:name="Light Grid Accent 3" w:semiHidden="0" w:uiPriority="62" w:unhideWhenUsed="0"/>
-    <w:lsdException w:name="Medium Shading 1 Accent 3" w:semiHidden="0" w:uiPriority="63" w:unhideWhenUsed="0"/>
-    <w:lsdException w:name="Medium Shading 2 Accent 3" w:semiHidden="0" w:uiPriority="64" w:unhideWhenUsed="0"/>
-    <w:lsdException w:name="Medium List 1 Accent 3" w:semiHidden="0" w:uiPriority="65" w:unhideWhenUsed="0"/>
-    <w:lsdException w:name="Medium List 2 Accent 3" w:semiHidden="0" w:uiPriority="66" w:unhideWhenUsed="0"/>
-    <w:lsdException w:name="Medium Grid 1 Accent 3" w:semiHidden="0" w:uiPriority="67" w:unhideWhenUsed="0"/>
-    <w:lsdException w:name="Medium Grid 2 Accent 3" w:semiHidden="0" w:uiPriority="68" w:unhideWhenUsed="0"/>
-    <w:lsdException w:name="Medium Grid 3 Accent 3" w:semiHidden="0" w:uiPriority="69" w:unhideWhenUsed="0"/>
-    <w:lsdException w:name="Dark List Accent 3" w:semiHidden="0" w:uiPriority="70" w:unhideWhenUsed="0"/>
-    <w:lsdException w:name="Colorful Shading Accent 3" w:semiHidden="0" w:uiPriority="71" w:unhideWhenUsed="0"/>
-    <w:lsdException w:name="Colorful List Accent 3" w:semiHidden="0" w:uiPriority="72" w:unhideWhenUsed="0"/>
-    <w:lsdException w:name="Colorful Grid Accent 3" w:semiHidden="0" w:uiPriority="73" w:unhideWhenUsed="0"/>
-    <w:lsdException w:name="Light Shading Accent 4" w:semiHidden="0" w:uiPriority="60" w:unhideWhenUsed="0"/>
-    <w:lsdException w:name="Light List Accent 4" w:semiHidden="0" w:uiPriority="61" w:unhideWhenUsed="0"/>
-    <w:lsdException w:name="Light Grid Accent 4" w:semiHidden="0" w:uiPriority="62" w:unhideWhenUsed="0"/>
-    <w:lsdException w:name="Medium Shading 1 Accent 4" w:semiHidden="0" w:uiPriority="63" w:unhideWhenUsed="0"/>
-    <w:lsdException w:name="Medium Shading 2 Accent 4" w:semiHidden="0" w:uiPriority="64" w:unhideWhenUsed="0"/>
-    <w:lsdException w:name="Medium List 1 Accent 4" w:semiHidden="0" w:uiPriority="65" w:unhideWhenUsed="0"/>
-    <w:lsdException w:name="Medium List 2 Accent 4" w:semiHidden="0" w:uiPriority="66" w:unhideWhenUsed="0"/>
-    <w:lsdException w:name="Medium Grid 1 Accent 4" w:semiHidden="0" w:uiPriority="67" w:unhideWhenUsed="0"/>
-    <w:lsdException w:name="Medium Grid 2 Accent 4" w:semiHidden="0" w:uiPriority="68" w:unhideWhenUsed="0"/>
-    <w:lsdException w:name="Medium Grid 3 Accent 4" w:semiHidden="0" w:uiPriority="69" w:unhideWhenUsed="0"/>
-    <w:lsdException w:name="Dark List Accent 4" w:semiHidden="0" w:uiPriority="70" w:unhideWhenUsed="0"/>
-    <w:lsdException w:name="Colorful Shading Accent 4" w:semiHidden="0" w:uiPriority="71" w:unhideWhenUsed="0"/>
-    <w:lsdException w:name="Colorful List Accent 4" w:semiHidden="0" w:uiPriority="72" w:unhideWhenUsed="0"/>
-    <w:lsdException w:name="Colorful Grid Accent 4" w:semiHidden="0" w:uiPriority="73" w:unhideWhenUsed="0"/>
-    <w:lsdException w:name="Light Shading Accent 5" w:semiHidden="0" w:uiPriority="60" w:unhideWhenUsed="0"/>
-    <w:lsdException w:name="Light List Accent 5" w:semiHidden="0" w:uiPriority="61" w:unhideWhenUsed="0"/>
-    <w:lsdException w:name="Light Grid Accent 5" w:semiHidden="0" w:uiPriority="62" w:unhideWhenUsed="0"/>
-    <w:lsdException w:name="Medium Shading 1 Accent 5" w:semiHidden="0" w:uiPriority="63" w:unhideWhenUsed="0"/>
-    <w:lsdException w:name="Medium Shading 2 Accent 5" w:semiHidden="0" w:uiPriority="64" w:unhideWhenUsed="0"/>
-    <w:lsdException w:name="Medium List 1 Accent 5" w:semiHidden="0" w:uiPriority="65" w:unhideWhenUsed="0"/>
-    <w:lsdException w:name="Medium List 2 Accent 5" w:semiHidden="0" w:uiPriority="66" w:unhideWhenUsed="0"/>
-    <w:lsdException w:name="Medium Grid 1 Accent 5" w:semiHidden="0" w:uiPriority="67" w:unhideWhenUsed="0"/>
-    <w:lsdException w:name="Medium Grid 2 Accent 5" w:semiHidden="0" w:uiPriority="68" w:unhideWhenUsed="0"/>
-    <w:lsdException w:name="Medium Grid 3 Accent 5" w:semiHidden="0" w:uiPriority="69" w:unhideWhenUsed="0"/>
-    <w:lsdException w:name="Dark List Accent 5" w:semiHidden="0" w:uiPriority="70" w:unhideWhenUsed="0"/>
-    <w:lsdException w:name="Colorful Shading Accent 5" w:semiHidden="0" w:uiPriority="71" w:unhideWhenUsed="0"/>
-    <w:lsdException w:name="Colorful List Accent 5" w:semiHidden="0" w:uiPriority="72" w:unhideWhenUsed="0"/>
-    <w:lsdException w:name="Colorful Grid Accent 5" w:semiHidden="0" w:uiPriority="73" w:unhideWhenUsed="0"/>
-    <w:lsdException w:name="Light Shading Accent 6" w:semiHidden="0" w:uiPriority="60" w:unhideWhenUsed="0"/>
-    <w:lsdException w:name="Light List Accent 6" w:semiHidden="0" w:uiPriority="61" w:unhideWhenUsed="0"/>
-    <w:lsdException w:name="Light Grid Accent 6" w:semiHidden="0" w:uiPriority="62" w:unhideWhenUsed="0"/>
-    <w:lsdException w:name="Medium Shading 1 Accent 6" w:semiHidden="0" w:uiPriority="63" w:unhideWhenUsed="0"/>
-    <w:lsdException w:name="Medium Shading 2 Accent 6" w:semiHidden="0" w:uiPriority="64" w:unhideWhenUsed="0"/>
-    <w:lsdException w:name="Medium List 1 Accent 6" w:semiHidden="0" w:uiPriority="65" w:unhideWhenUsed="0"/>
-    <w:lsdException w:name="Medium List 2 Accent 6" w:semiHidden="0" w:uiPriority="66" w:unhideWhenUsed="0"/>
-    <w:lsdException w:name="Medium Grid 1 Accent 6" w:semiHidden="0" w:uiPriority="67" w:unhideWhenUsed="0"/>
-    <w:lsdException w:name="Medium Grid 2 Accent 6" w:semiHidden="0" w:uiPriority="68" w:unhideWhenUsed="0"/>
-    <w:lsdException w:name="Medium Grid 3 Accent 6" w:semiHidden="0" w:uiPriority="69" w:unhideWhenUsed="0"/>
-    <w:lsdException w:name="Dark List Accent 6" w:semiHidden="0" w:uiPriority="70" w:unhideWhenUsed="0"/>
-    <w:lsdException w:name="Colorful Shading Accent 6" w:semiHidden="0" w:uiPriority="71" w:unhideWhenUsed="0"/>
-    <w:lsdException w:name="Colorful List Accent 6" w:semiHidden="0" w:uiPriority="72" w:unhideWhenUsed="0"/>
-    <w:lsdException w:name="Colorful Grid Accent 6" w:semiHidden="0" w:uiPriority="73" w:unhideWhenUsed="0"/>
-    <w:lsdException w:name="Subtle Emphasis" w:semiHidden="0" w:uiPriority="19" w:unhideWhenUsed="0" w:qFormat="1"/>
-    <w:lsdException w:name="Intense Emphasis" w:semiHidden="0" w:uiPriority="21" w:unhideWhenUsed="0" w:qFormat="1"/>
-    <w:lsdException w:name="Subtle Reference" w:semiHidden="0" w:uiPriority="31" w:unhideWhenUsed="0" w:qFormat="1"/>
-    <w:lsdException w:name="Intense Reference" w:semiHidden="0" w:uiPriority="32" w:unhideWhenUsed="0" w:qFormat="1"/>
-    <w:lsdException w:name="Book Title" w:semiHidden="0" w:uiPriority="33" w:unhideWhenUsed="0" w:qFormat="1"/>
-    <w:lsdException w:name="Bibliography" w:uiPriority="37"/>
-    <w:lsdException w:name="TOC Heading" w:uiPriority="39" w:qFormat="1"/>
-  </w:latentStyles>
-  <w:style w:type="paragraph" w:default="1" w:styleId="Normal">
-    <w:name w:val="Normal"/>
-    <w:qFormat/>
-    <w:rsid w:val="008F53C1"/>
-    <w:pPr>
-      <w:spacing w:after="160" w:line="259" w:lineRule="auto"/>
-    </w:pPr>
-  </w:style>
-  <w:style w:type="paragraph" w:styleId="Ttulo1">
-    <w:name w:val="heading 1"/>
-    <w:basedOn w:val="Normal"/>
-    <w:next w:val="Normal"/>
-    <w:uiPriority w:val="9"/>
-    <w:qFormat/>
-    <w:rsid w:val="008F53C1"/>
-    <w:pPr>
-      <w:keepNext/>
-      <w:keepLines/>
-      <w:spacing w:before="240" w:after="0"/>
-      <w:outlineLvl w:val="0"/>
-    </w:pPr>
-    <w:rPr>
-      <w:rFonts w:asciiTheme="majorHAnsi" w:eastAsiaTheme="majorEastAsia" w:hAnsiTheme="majorHAnsi" w:cstheme="majorBidi"/>
-      <w:color w:val="2E74B5" w:themeColor="accent1" w:themeShade="BF"/>
-      <w:sz w:val="32"/>
-      <w:szCs w:val="32"/>
-    </w:rPr>
-  </w:style>
-  <w:style w:type="paragraph" w:styleId="Ttulo2">
-    <w:name w:val="heading 2"/>
-    <w:basedOn w:val="Normal"/>
-    <w:next w:val="Normal"/>
-    <w:uiPriority w:val="9"/>
-    <w:unhideWhenUsed/>
-    <w:qFormat/>
-    <w:rsid w:val="008F53C1"/>
-    <w:pPr>
-      <w:keepNext/>
-      <w:keepLines/>
-      <w:spacing w:before="40" w:after="0"/>
-      <w:outlineLvl w:val="1"/>
-    </w:pPr>
-    <w:rPr>
-      <w:rFonts w:asciiTheme="majorHAnsi" w:eastAsiaTheme="majorEastAsia" w:hAnsiTheme="majorHAnsi" w:cstheme="majorBidi"/>
-      <w:color w:val="2E74B5" w:themeColor="accent1" w:themeShade="BF"/>
-      <w:sz w:val="26"/>
-      <w:szCs w:val="26"/>
-    </w:rPr>
-  </w:style>
-  <w:style w:type="character" w:default="1" w:styleId="Fuentedeprrafopredeter">
-    <w:name w:val="Default Paragraph Font"/>
-    <w:uiPriority w:val="1"/>
-    <w:semiHidden/>
-    <w:unhideWhenUsed/>
-  </w:style>
-  <w:style w:type="table" w:default="1" w:styleId="Tablanormal">
-    <w:name w:val="Normal Table"/>
-    <w:uiPriority w:val="99"/>
-    <w:semiHidden/>
-    <w:unhideWhenUsed/>
-    <w:tblPr>
-      <w:tblInd w:w="0" w:type="dxa"/>
-      <w:tblCellMar>
-        <w:top w:w="0" w:type="dxa"/>
-        <w:left w:w="108" w:type="dxa"/>
-        <w:bottom w:w="0" w:type="dxa"/>
-        <w:right w:w="108" w:type="dxa"/>
-      </w:tblCellMar>
-    </w:tblPr>
-  </w:style>
-  <w:style w:type="numbering" w:default="1" w:styleId="Sinlista">
-    <w:name w:val="No List"/>
-    <w:uiPriority w:val="99"/>
-    <w:semiHidden/>
-    <w:unhideWhenUsed/>
-  </w:style>
-  <w:style w:type="paragraph" w:customStyle="1" w:styleId="Ttulo11">
-    <w:name w:val="Título 11"/>
-    <w:basedOn w:val="Normal"/>
-    <w:next w:val="Normal"/>
-    <w:link w:val="Ttulo1Car"/>
-    <w:uiPriority w:val="9"/>
-    <w:qFormat/>
-    <w:rsid w:val="00832820"/>
-    <w:pPr>
-      <w:keepNext/>
-      <w:keepLines/>
-      <w:spacing w:before="240" w:after="0"/>
-      <w:outlineLvl w:val="0"/>
-    </w:pPr>
-    <w:rPr>
-      <w:rFonts w:asciiTheme="majorHAnsi" w:eastAsiaTheme="majorEastAsia" w:hAnsiTheme="majorHAnsi" w:cstheme="majorBidi"/>
-      <w:color w:val="2E74B5" w:themeColor="accent1" w:themeShade="BF"/>
-      <w:sz w:val="32"/>
-      <w:szCs w:val="32"/>
-    </w:rPr>
-  </w:style>
-  <w:style w:type="paragraph" w:customStyle="1" w:styleId="Ttulo21">
-    <w:name w:val="Título 21"/>
-    <w:basedOn w:val="Normal"/>
-    <w:next w:val="Normal"/>
-    <w:link w:val="Ttulo2Car"/>
-    <w:uiPriority w:val="9"/>
-    <w:unhideWhenUsed/>
-    <w:qFormat/>
-    <w:rsid w:val="00832820"/>
-    <w:pPr>
-      <w:keepNext/>
-      <w:keepLines/>
-      <w:spacing w:before="40" w:after="0"/>
-      <w:outlineLvl w:val="1"/>
-    </w:pPr>
-    <w:rPr>
-      <w:rFonts w:asciiTheme="majorHAnsi" w:eastAsiaTheme="majorEastAsia" w:hAnsiTheme="majorHAnsi" w:cstheme="majorBidi"/>
-      <w:color w:val="2E74B5" w:themeColor="accent1" w:themeShade="BF"/>
-      <w:sz w:val="26"/>
-      <w:szCs w:val="26"/>
-    </w:rPr>
-  </w:style>
-  <w:style w:type="character" w:customStyle="1" w:styleId="Ttulo1Car">
-    <w:name w:val="Título 1 Car"/>
-    <w:basedOn w:val="Fuentedeprrafopredeter"/>
-    <w:link w:val="Ttulo11"/>
-    <w:uiPriority w:val="9"/>
-    <w:qFormat/>
-    <w:rsid w:val="00832820"/>
-    <w:rPr>
-      <w:rFonts w:asciiTheme="majorHAnsi" w:eastAsiaTheme="majorEastAsia" w:hAnsiTheme="majorHAnsi" w:cstheme="majorBidi"/>
-      <w:color w:val="2E74B5" w:themeColor="accent1" w:themeShade="BF"/>
-      <w:sz w:val="32"/>
-      <w:szCs w:val="32"/>
-    </w:rPr>
-  </w:style>
-  <w:style w:type="character" w:customStyle="1" w:styleId="Ttulo2Car">
-    <w:name w:val="Título 2 Car"/>
-    <w:basedOn w:val="Fuentedeprrafopredeter"/>
-    <w:link w:val="Ttulo21"/>
-    <w:uiPriority w:val="9"/>
-    <w:qFormat/>
-    <w:rsid w:val="00832820"/>
-    <w:rPr>
-      <w:rFonts w:asciiTheme="majorHAnsi" w:eastAsiaTheme="majorEastAsia" w:hAnsiTheme="majorHAnsi" w:cstheme="majorBidi"/>
-      <w:color w:val="2E74B5" w:themeColor="accent1" w:themeShade="BF"/>
-      <w:sz w:val="26"/>
-      <w:szCs w:val="26"/>
-    </w:rPr>
-  </w:style>
-  <w:style w:type="character" w:customStyle="1" w:styleId="EnlacedeInternet">
-    <w:name w:val="Enlace de Internet"/>
-    <w:basedOn w:val="Fuentedeprrafopredeter"/>
-    <w:uiPriority w:val="99"/>
-    <w:unhideWhenUsed/>
-    <w:rsid w:val="004360D8"/>
-    <w:rPr>
-      <w:color w:val="0563C1" w:themeColor="hyperlink"/>
-      <w:u w:val="single"/>
-    </w:rPr>
-  </w:style>
-  <w:style w:type="character" w:customStyle="1" w:styleId="TextodegloboCar">
-    <w:name w:val="Texto de globo Car"/>
-    <w:basedOn w:val="Fuentedeprrafopredeter"/>
-    <w:link w:val="Textodeglobo"/>
-    <w:uiPriority w:val="99"/>
-    <w:semiHidden/>
-    <w:qFormat/>
-    <w:rsid w:val="004360D8"/>
-    <w:rPr>
-      <w:rFonts w:ascii="Tahoma" w:hAnsi="Tahoma" w:cs="Tahoma"/>
-      <w:sz w:val="16"/>
-      <w:szCs w:val="16"/>
-    </w:rPr>
-  </w:style>
-  <w:style w:type="character" w:customStyle="1" w:styleId="Enlacedelndice">
-    <w:name w:val="Enlace del índice"/>
-    <w:qFormat/>
-  </w:style>
-  <w:style w:type="paragraph" w:styleId="Encabezado">
-    <w:name w:val="header"/>
-    <w:basedOn w:val="Normal"/>
-    <w:next w:val="Textoindependiente"/>
-    <w:link w:val="EncabezadoCar"/>
-    <w:qFormat/>
-    <w:pPr>
-      <w:keepNext/>
-      <w:spacing w:before="240" w:after="120"/>
-    </w:pPr>
-    <w:rPr>
-      <w:rFonts w:ascii="Liberation Sans" w:eastAsia="WenQuanYi Micro Hei" w:hAnsi="Liberation Sans" w:cs="Lohit Hindi"/>
-      <w:sz w:val="28"/>
-      <w:szCs w:val="28"/>
-    </w:rPr>
-  </w:style>
-  <w:style w:type="paragraph" w:styleId="Textoindependiente">
-    <w:name w:val="Body Text"/>
-    <w:basedOn w:val="Normal"/>
-    <w:pPr>
-      <w:spacing w:after="140" w:line="288" w:lineRule="auto"/>
-    </w:pPr>
-  </w:style>
-  <w:style w:type="paragraph" w:styleId="Lista">
-    <w:name w:val="List"/>
-    <w:basedOn w:val="Textoindependiente"/>
-    <w:rPr>
-      <w:rFonts w:cs="Lohit Hindi"/>
-    </w:rPr>
-  </w:style>
-  <w:style w:type="paragraph" w:customStyle="1" w:styleId="Epgrafe1">
-    <w:name w:val="Epígrafe1"/>
-    <w:basedOn w:val="Normal"/>
-    <w:qFormat/>
-    <w:pPr>
-      <w:suppressLineNumbers/>
-      <w:spacing w:before="120" w:after="120"/>
-    </w:pPr>
-    <w:rPr>
-      <w:rFonts w:cs="Lohit Hindi"/>
-      <w:i/>
-      <w:iCs/>
-      <w:sz w:val="24"/>
-      <w:szCs w:val="24"/>
-    </w:rPr>
-  </w:style>
-  <w:style w:type="paragraph" w:customStyle="1" w:styleId="ndice">
-    <w:name w:val="Índice"/>
-    <w:basedOn w:val="Normal"/>
-    <w:qFormat/>
-    <w:pPr>
-      <w:suppressLineNumbers/>
-    </w:pPr>
-    <w:rPr>
-      <w:rFonts w:cs="Lohit Hindi"/>
-    </w:rPr>
-  </w:style>
-  <w:style w:type="paragraph" w:styleId="Prrafodelista">
-    <w:name w:val="List Paragraph"/>
-    <w:basedOn w:val="Normal"/>
-    <w:uiPriority w:val="34"/>
-    <w:qFormat/>
-    <w:rsid w:val="00832820"/>
-    <w:pPr>
-      <w:contextualSpacing/>
-    </w:pPr>
-  </w:style>
-  <w:style w:type="paragraph" w:styleId="TtulodeTDC">
-    <w:name w:val="TOC Heading"/>
-    <w:basedOn w:val="Ttulo11"/>
-    <w:next w:val="Normal"/>
-    <w:uiPriority w:val="39"/>
-    <w:semiHidden/>
-    <w:unhideWhenUsed/>
-    <w:qFormat/>
-    <w:rsid w:val="004360D8"/>
-    <w:pPr>
-      <w:spacing w:before="480" w:line="276" w:lineRule="auto"/>
-    </w:pPr>
-    <w:rPr>
-      <w:b/>
-      <w:bCs/>
-      <w:sz w:val="28"/>
-      <w:szCs w:val="28"/>
-      <w:lang w:val="en-US"/>
-    </w:rPr>
-  </w:style>
-  <w:style w:type="paragraph" w:customStyle="1" w:styleId="TDC11">
-    <w:name w:val="TDC 11"/>
-    <w:basedOn w:val="Normal"/>
-    <w:next w:val="Normal"/>
-    <w:autoRedefine/>
-    <w:uiPriority w:val="39"/>
-    <w:unhideWhenUsed/>
-    <w:rsid w:val="004360D8"/>
-    <w:pPr>
-      <w:spacing w:after="100"/>
-    </w:pPr>
-  </w:style>
-  <w:style w:type="paragraph" w:customStyle="1" w:styleId="TDC21">
-    <w:name w:val="TDC 21"/>
-    <w:basedOn w:val="Normal"/>
-    <w:next w:val="Normal"/>
-    <w:autoRedefine/>
-    <w:uiPriority w:val="39"/>
-    <w:unhideWhenUsed/>
-    <w:rsid w:val="004360D8"/>
-    <w:pPr>
-      <w:spacing w:after="100"/>
-      <w:ind w:left="220"/>
-    </w:pPr>
-  </w:style>
-  <w:style w:type="paragraph" w:styleId="Textodeglobo">
-    <w:name w:val="Balloon Text"/>
-    <w:basedOn w:val="Normal"/>
-    <w:link w:val="TextodegloboCar"/>
-    <w:uiPriority w:val="99"/>
-    <w:semiHidden/>
-    <w:unhideWhenUsed/>
-    <w:qFormat/>
-    <w:rsid w:val="004360D8"/>
-    <w:pPr>
-      <w:spacing w:after="0" w:line="240" w:lineRule="auto"/>
-    </w:pPr>
-    <w:rPr>
-      <w:rFonts w:ascii="Tahoma" w:hAnsi="Tahoma" w:cs="Tahoma"/>
-      <w:sz w:val="16"/>
-      <w:szCs w:val="16"/>
-    </w:rPr>
-  </w:style>
-  <w:style w:type="paragraph" w:customStyle="1" w:styleId="Contenidodelatabla">
-    <w:name w:val="Contenido de la tabla"/>
-    <w:basedOn w:val="Normal"/>
-    <w:qFormat/>
-  </w:style>
-  <w:style w:type="paragraph" w:customStyle="1" w:styleId="Encabezadodelatabla">
-    <w:name w:val="Encabezado de la tabla"/>
-    <w:basedOn w:val="Contenidodelatabla"/>
-    <w:qFormat/>
-  </w:style>
-  <w:style w:type="character" w:customStyle="1" w:styleId="Ttulo1Car1">
-    <w:name w:val="Título 1 Car1"/>
-    <w:basedOn w:val="Fuentedeprrafopredeter"/>
-    <w:uiPriority w:val="9"/>
-    <w:rsid w:val="008F53C1"/>
-    <w:rPr>
-      <w:rFonts w:asciiTheme="majorHAnsi" w:eastAsiaTheme="majorEastAsia" w:hAnsiTheme="majorHAnsi" w:cstheme="majorBidi"/>
-      <w:b/>
-      <w:bCs/>
-      <w:color w:val="2E74B5" w:themeColor="accent1" w:themeShade="BF"/>
-      <w:sz w:val="28"/>
-      <w:szCs w:val="28"/>
-    </w:rPr>
-  </w:style>
-  <w:style w:type="character" w:customStyle="1" w:styleId="Ttulo2Car1">
-    <w:name w:val="Título 2 Car1"/>
-    <w:basedOn w:val="Fuentedeprrafopredeter"/>
-    <w:uiPriority w:val="9"/>
-    <w:semiHidden/>
-    <w:rsid w:val="008F53C1"/>
-    <w:rPr>
-      <w:rFonts w:asciiTheme="majorHAnsi" w:eastAsiaTheme="majorEastAsia" w:hAnsiTheme="majorHAnsi" w:cstheme="majorBidi"/>
-      <w:b/>
-      <w:bCs/>
-      <w:color w:val="5B9BD5" w:themeColor="accent1"/>
-      <w:sz w:val="26"/>
-      <w:szCs w:val="26"/>
-    </w:rPr>
-  </w:style>
-  <w:style w:type="paragraph" w:styleId="TDC1">
-    <w:name w:val="toc 1"/>
-    <w:basedOn w:val="Normal"/>
-    <w:next w:val="Normal"/>
-    <w:autoRedefine/>
-    <w:uiPriority w:val="39"/>
-    <w:unhideWhenUsed/>
-    <w:qFormat/>
-    <w:rsid w:val="0005215C"/>
-    <w:pPr>
-      <w:spacing w:after="100"/>
-    </w:pPr>
-  </w:style>
-  <w:style w:type="paragraph" w:styleId="TDC2">
-    <w:name w:val="toc 2"/>
-    <w:basedOn w:val="Normal"/>
-    <w:next w:val="Normal"/>
-    <w:autoRedefine/>
-    <w:uiPriority w:val="39"/>
-    <w:unhideWhenUsed/>
-    <w:qFormat/>
-    <w:rsid w:val="0005215C"/>
-    <w:pPr>
-      <w:spacing w:after="100"/>
-      <w:ind w:left="220"/>
-    </w:pPr>
-  </w:style>
-  <w:style w:type="character" w:styleId="Hipervnculo">
-    <w:name w:val="Hyperlink"/>
-    <w:basedOn w:val="Fuentedeprrafopredeter"/>
-    <w:uiPriority w:val="99"/>
-    <w:unhideWhenUsed/>
-    <w:rsid w:val="0005215C"/>
-    <w:rPr>
-      <w:color w:val="0563C1" w:themeColor="hyperlink"/>
-      <w:u w:val="single"/>
-    </w:rPr>
-  </w:style>
-  <w:style w:type="paragraph" w:styleId="TDC3">
-    <w:name w:val="toc 3"/>
-    <w:basedOn w:val="Normal"/>
-    <w:next w:val="Normal"/>
-    <w:autoRedefine/>
-    <w:uiPriority w:val="39"/>
-    <w:semiHidden/>
-    <w:unhideWhenUsed/>
-    <w:qFormat/>
-    <w:rsid w:val="00FB2AF5"/>
-    <w:pPr>
-      <w:spacing w:after="100" w:line="276" w:lineRule="auto"/>
-      <w:ind w:left="440"/>
-    </w:pPr>
-    <w:rPr>
-      <w:rFonts w:eastAsiaTheme="minorEastAsia"/>
-      <w:lang w:val="es-ES_tradnl" w:eastAsia="es-ES_tradnl"/>
-    </w:rPr>
-  </w:style>
-  <w:style w:type="paragraph" w:styleId="Piedepgina">
-    <w:name w:val="footer"/>
-    <w:basedOn w:val="Normal"/>
-    <w:link w:val="PiedepginaCar"/>
-    <w:uiPriority w:val="99"/>
-    <w:unhideWhenUsed/>
-    <w:rsid w:val="000A448E"/>
-    <w:pPr>
-      <w:tabs>
-        <w:tab w:val="center" w:pos="4252"/>
-        <w:tab w:val="right" w:pos="8504"/>
-      </w:tabs>
-      <w:spacing w:after="0" w:line="240" w:lineRule="auto"/>
-    </w:pPr>
-  </w:style>
-  <w:style w:type="character" w:customStyle="1" w:styleId="PiedepginaCar">
-    <w:name w:val="Pie de página Car"/>
-    <w:basedOn w:val="Fuentedeprrafopredeter"/>
-    <w:link w:val="Piedepgina"/>
-    <w:uiPriority w:val="99"/>
-    <w:rsid w:val="000A448E"/>
-  </w:style>
-  <w:style w:type="character" w:customStyle="1" w:styleId="EncabezadoCar">
-    <w:name w:val="Encabezado Car"/>
-    <w:basedOn w:val="Fuentedeprrafopredeter"/>
-    <w:link w:val="Encabezado"/>
-    <w:uiPriority w:val="99"/>
-    <w:rsid w:val="001852D0"/>
-    <w:rPr>
-      <w:rFonts w:ascii="Liberation Sans" w:eastAsia="WenQuanYi Micro Hei" w:hAnsi="Liberation Sans" w:cs="Lohit Hindi"/>
-      <w:sz w:val="28"/>
-      <w:szCs w:val="28"/>
-    </w:rPr>
-  </w:style>
-  <w:style w:type="character" w:styleId="Textodelmarcadordeposicin">
-    <w:name w:val="Placeholder Text"/>
-    <w:basedOn w:val="Fuentedeprrafopredeter"/>
-    <w:uiPriority w:val="99"/>
-    <w:semiHidden/>
-    <w:rsid w:val="00A655A5"/>
-    <w:rPr>
-      <w:color w:val="808080"/>
-    </w:rPr>
-  </w:style>
-  <w:style w:type="paragraph" w:styleId="Sinespaciado">
-    <w:name w:val="No Spacing"/>
-    <w:link w:val="SinespaciadoCar"/>
-    <w:uiPriority w:val="1"/>
-    <w:qFormat/>
-    <w:rsid w:val="007057A8"/>
-    <w:rPr>
-      <w:rFonts w:eastAsiaTheme="minorEastAsia"/>
-      <w:lang w:eastAsia="es-ES"/>
-    </w:rPr>
-  </w:style>
-  <w:style w:type="character" w:customStyle="1" w:styleId="SinespaciadoCar">
-    <w:name w:val="Sin espaciado Car"/>
-    <w:basedOn w:val="Fuentedeprrafopredeter"/>
-    <w:link w:val="Sinespaciado"/>
-    <w:uiPriority w:val="1"/>
-    <w:rsid w:val="007057A8"/>
-    <w:rPr>
-      <w:rFonts w:eastAsiaTheme="minorEastAsia"/>
-      <w:lang w:eastAsia="es-ES"/>
-    </w:rPr>
-  </w:style>
-  <w:style w:type="table" w:styleId="Tablaconcuadrcula">
-    <w:name w:val="Table Grid"/>
-    <w:basedOn w:val="Tablanormal"/>
-    <w:uiPriority w:val="39"/>
-    <w:rsid w:val="00457FB2"/>
-    <w:tblPr>
-      <w:tblBorders>
-        <w:top w:val="single" w:sz="4" w:space="0" w:color="auto"/>
-        <w:left w:val="single" w:sz="4" w:space="0" w:color="auto"/>
-        <w:bottom w:val="single" w:sz="4" w:space="0" w:color="auto"/>
-        <w:right w:val="single" w:sz="4" w:space="0" w:color="auto"/>
-        <w:insideH w:val="single" w:sz="4" w:space="0" w:color="auto"/>
-        <w:insideV w:val="single" w:sz="4" w:space="0" w:color="auto"/>
-      </w:tblBorders>
-    </w:tblPr>
-  </w:style>
-  <w:style w:type="table" w:customStyle="1" w:styleId="ListTable3Accent3">
-    <w:name w:val="List Table 3 Accent 3"/>
+  <w:style w:type="table" w:customStyle="1" w:styleId="Tabladelista3-nfasis31">
+    <w:name w:val="Tabla de lista 3 - Énfasis 31"/>
     <w:basedOn w:val="Tablanormal"/>
     <w:uiPriority w:val="48"/>
     <w:rsid w:val="00B56B33"/>
@@ -8658,7 +8100,7 @@
   <a:extraClrSchemeLst/>
   <a:extLst>
     <a:ext uri="{05A4C25C-085E-4340-85A3-A5531E510DB2}">
-      <thm15:themeFamily xmlns="" xmlns:thm15="http://schemas.microsoft.com/office/thememl/2012/main" name="Office Theme" id="{62F939B6-93AF-4DB8-9C6B-D6C7DFDC589F}" vid="{4A3C46E8-61CC-4603-A589-7422A47A8E4A}"/>
+      <thm15:themeFamily xmlns:thm15="http://schemas.microsoft.com/office/thememl/2012/main" name="Office Theme" id="{62F939B6-93AF-4DB8-9C6B-D6C7DFDC589F}" vid="{4A3C46E8-61CC-4603-A589-7422A47A8E4A}"/>
     </a:ext>
   </a:extLst>
 </a:theme>
@@ -8669,7 +8111,7 @@
 </file>
 
 <file path=customXml/itemProps1.xml><?xml version="1.0" encoding="utf-8"?>
-<ds:datastoreItem xmlns:ds="http://schemas.openxmlformats.org/officeDocument/2006/customXml" ds:itemID="{ED164ABD-D736-432B-B3B8-44006A82D5C6}">
+<ds:datastoreItem xmlns:ds="http://schemas.openxmlformats.org/officeDocument/2006/customXml" ds:itemID="{BFF23A5F-967F-41B3-829E-F7B1D6EC4594}">
   <ds:schemaRefs>
     <ds:schemaRef ds:uri="http://schemas.openxmlformats.org/officeDocument/2006/bibliography"/>
   </ds:schemaRefs>

</xml_diff>